<commit_message>
I have finished fixing the input filter bug, the system is now ready for testing.
</commit_message>
<xml_diff>
--- a/ROTEIRO DE TESTE gerenciador de cursos.docx
+++ b/ROTEIRO DE TESTE gerenciador de cursos.docx
@@ -257,8 +257,18 @@
           <w:bCs/>
           <w:lang w:val="pt-BR"/>
         </w:rPr>
-        <w:t>Na classe Student</w:t>
-      </w:r>
+        <w:t xml:space="preserve">Na classe </w:t>
+      </w:r>
+      <w:proofErr w:type="spellStart"/>
+      <w:r>
+        <w:rPr>
+          <w:b/>
+          <w:bCs/>
+          <w:lang w:val="pt-BR"/>
+        </w:rPr>
+        <w:t>Student</w:t>
+      </w:r>
+      <w:proofErr w:type="spellEnd"/>
       <w:r>
         <w:rPr>
           <w:lang w:val="pt-BR"/>
@@ -301,8 +311,18 @@
           <w:bCs/>
           <w:lang w:val="pt-BR"/>
         </w:rPr>
-        <w:t>Na classe Couse</w:t>
-      </w:r>
+        <w:t xml:space="preserve">Na classe </w:t>
+      </w:r>
+      <w:proofErr w:type="spellStart"/>
+      <w:r>
+        <w:rPr>
+          <w:b/>
+          <w:bCs/>
+          <w:lang w:val="pt-BR"/>
+        </w:rPr>
+        <w:t>Couse</w:t>
+      </w:r>
+      <w:proofErr w:type="spellEnd"/>
       <w:r>
         <w:rPr>
           <w:lang w:val="pt-BR"/>
@@ -313,14 +333,28 @@
         <w:rPr>
           <w:lang w:val="pt-BR"/>
         </w:rPr>
-        <w:t xml:space="preserve"> Code, nome, descrição, valor</w:t>
-      </w:r>
-      <w:r>
-        <w:rPr>
-          <w:lang w:val="pt-BR"/>
-        </w:rPr>
         <w:t xml:space="preserve"> </w:t>
       </w:r>
+      <w:proofErr w:type="spellStart"/>
+      <w:r>
+        <w:rPr>
+          <w:lang w:val="pt-BR"/>
+        </w:rPr>
+        <w:t>Code</w:t>
+      </w:r>
+      <w:proofErr w:type="spellEnd"/>
+      <w:r>
+        <w:rPr>
+          <w:lang w:val="pt-BR"/>
+        </w:rPr>
+        <w:t>, nome, descrição, valor</w:t>
+      </w:r>
+      <w:r>
+        <w:rPr>
+          <w:lang w:val="pt-BR"/>
+        </w:rPr>
+        <w:t xml:space="preserve"> </w:t>
+      </w:r>
       <w:r>
         <w:rPr>
           <w:lang w:val="pt-BR"/>
@@ -419,7 +453,19 @@
         <w:rPr>
           <w:lang w:val="pt-BR"/>
         </w:rPr>
-        <w:t>nome (char&lt;3 &amp;&amp; &gt; 70 / somente números)</w:t>
+        <w:t xml:space="preserve">nome (char&lt;3 &amp;&amp; &gt; 70 / </w:t>
+      </w:r>
+      <w:r>
+        <w:rPr>
+          <w:lang w:val="pt-BR"/>
+        </w:rPr>
+        <w:t>contendo números</w:t>
+      </w:r>
+      <w:r>
+        <w:rPr>
+          <w:lang w:val="pt-BR"/>
+        </w:rPr>
+        <w:t>)</w:t>
       </w:r>
     </w:p>
     <w:p>
@@ -510,11 +556,19 @@
           <w:lang w:val="pt-BR"/>
         </w:rPr>
       </w:pPr>
-      <w:r>
-        <w:rPr>
-          <w:lang w:val="pt-BR"/>
-        </w:rPr>
-        <w:t>Code (char&lt;3 &amp;&amp;char &gt;6 / não numérico)</w:t>
+      <w:proofErr w:type="spellStart"/>
+      <w:r>
+        <w:rPr>
+          <w:lang w:val="pt-BR"/>
+        </w:rPr>
+        <w:t>Code</w:t>
+      </w:r>
+      <w:proofErr w:type="spellEnd"/>
+      <w:r>
+        <w:rPr>
+          <w:lang w:val="pt-BR"/>
+        </w:rPr>
+        <w:t xml:space="preserve"> (char&lt;3 &amp;&amp;char &gt;6 / não numérico)</w:t>
       </w:r>
     </w:p>
     <w:p>
@@ -532,7 +586,19 @@
         <w:rPr>
           <w:lang w:val="pt-BR"/>
         </w:rPr>
-        <w:t>nome (char &lt;8 &amp;&amp; char &gt; 40 / somente números)</w:t>
+        <w:t>nome (char &lt;8 &amp;&amp; char &gt; 40 /</w:t>
+      </w:r>
+      <w:r>
+        <w:rPr>
+          <w:lang w:val="pt-BR"/>
+        </w:rPr>
+        <w:t>contendo números</w:t>
+      </w:r>
+      <w:r>
+        <w:rPr>
+          <w:lang w:val="pt-BR"/>
+        </w:rPr>
+        <w:t>)</w:t>
       </w:r>
     </w:p>
     <w:p>
@@ -688,7 +754,35 @@
         <w:rPr>
           <w:lang w:val="pt-BR"/>
         </w:rPr>
-        <w:t xml:space="preserve"> ID, Name, Age; e-mail</w:t>
+        <w:t xml:space="preserve"> ID, </w:t>
+      </w:r>
+      <w:proofErr w:type="spellStart"/>
+      <w:r>
+        <w:rPr>
+          <w:lang w:val="pt-BR"/>
+        </w:rPr>
+        <w:t>Name</w:t>
+      </w:r>
+      <w:proofErr w:type="spellEnd"/>
+      <w:r>
+        <w:rPr>
+          <w:lang w:val="pt-BR"/>
+        </w:rPr>
+        <w:t xml:space="preserve">, </w:t>
+      </w:r>
+      <w:proofErr w:type="gramStart"/>
+      <w:r>
+        <w:rPr>
+          <w:lang w:val="pt-BR"/>
+        </w:rPr>
+        <w:t>Age</w:t>
+      </w:r>
+      <w:proofErr w:type="gramEnd"/>
+      <w:r>
+        <w:rPr>
+          <w:lang w:val="pt-BR"/>
+        </w:rPr>
+        <w:t>; e-mail</w:t>
       </w:r>
     </w:p>
     <w:p>
@@ -850,7 +944,49 @@
         <w:rPr>
           <w:lang w:val="pt-BR"/>
         </w:rPr>
-        <w:t>Legenda: CODE; Name; description; Price.</w:t>
+        <w:t xml:space="preserve">Legenda: CODE; </w:t>
+      </w:r>
+      <w:proofErr w:type="spellStart"/>
+      <w:r>
+        <w:rPr>
+          <w:lang w:val="pt-BR"/>
+        </w:rPr>
+        <w:t>Name</w:t>
+      </w:r>
+      <w:proofErr w:type="spellEnd"/>
+      <w:r>
+        <w:rPr>
+          <w:lang w:val="pt-BR"/>
+        </w:rPr>
+        <w:t xml:space="preserve">; </w:t>
+      </w:r>
+      <w:proofErr w:type="spellStart"/>
+      <w:r>
+        <w:rPr>
+          <w:lang w:val="pt-BR"/>
+        </w:rPr>
+        <w:t>description</w:t>
+      </w:r>
+      <w:proofErr w:type="spellEnd"/>
+      <w:r>
+        <w:rPr>
+          <w:lang w:val="pt-BR"/>
+        </w:rPr>
+        <w:t xml:space="preserve">; </w:t>
+      </w:r>
+      <w:proofErr w:type="spellStart"/>
+      <w:r>
+        <w:rPr>
+          <w:lang w:val="pt-BR"/>
+        </w:rPr>
+        <w:t>Price</w:t>
+      </w:r>
+      <w:proofErr w:type="spellEnd"/>
+      <w:r>
+        <w:rPr>
+          <w:lang w:val="pt-BR"/>
+        </w:rPr>
+        <w:t>.</w:t>
       </w:r>
     </w:p>
     <w:p>
@@ -883,10 +1019,160 @@
         <w:rPr>
           <w:lang w:val="pt-BR"/>
         </w:rPr>
-        <w:t xml:space="preserve">1234; Logica de Programação; </w:t>
-      </w:r>
-      <w:r>
-        <w:t>Lorem ipsum dolor sit amet, consectetur adipiscing elit. Quisque est tortor, molestie in odio at, venenatis posuere nisi. Fusce sodales condimentum vehicula. Ut quis ex id ante rhoncus tempus. Donec.</w:t>
+        <w:t xml:space="preserve">1234; </w:t>
+      </w:r>
+      <w:proofErr w:type="spellStart"/>
+      <w:r>
+        <w:rPr>
+          <w:lang w:val="pt-BR"/>
+        </w:rPr>
+        <w:t>Logica</w:t>
+      </w:r>
+      <w:proofErr w:type="spellEnd"/>
+      <w:r>
+        <w:rPr>
+          <w:lang w:val="pt-BR"/>
+        </w:rPr>
+        <w:t xml:space="preserve"> de Programação; </w:t>
+      </w:r>
+      <w:r>
+        <w:t xml:space="preserve">Lorem ipsum dolor sit </w:t>
+      </w:r>
+      <w:proofErr w:type="spellStart"/>
+      <w:r>
+        <w:t>amet</w:t>
+      </w:r>
+      <w:proofErr w:type="spellEnd"/>
+      <w:r>
+        <w:t xml:space="preserve">, </w:t>
+      </w:r>
+      <w:proofErr w:type="spellStart"/>
+      <w:r>
+        <w:t>consectetur</w:t>
+      </w:r>
+      <w:proofErr w:type="spellEnd"/>
+      <w:r>
+        <w:t xml:space="preserve"> </w:t>
+      </w:r>
+      <w:proofErr w:type="spellStart"/>
+      <w:r>
+        <w:t>adipiscing</w:t>
+      </w:r>
+      <w:proofErr w:type="spellEnd"/>
+      <w:r>
+        <w:t xml:space="preserve"> </w:t>
+      </w:r>
+      <w:proofErr w:type="spellStart"/>
+      <w:r>
+        <w:t>elit</w:t>
+      </w:r>
+      <w:proofErr w:type="spellEnd"/>
+      <w:r>
+        <w:t xml:space="preserve">. </w:t>
+      </w:r>
+      <w:proofErr w:type="spellStart"/>
+      <w:r>
+        <w:t>Quisque</w:t>
+      </w:r>
+      <w:proofErr w:type="spellEnd"/>
+      <w:r>
+        <w:t xml:space="preserve"> </w:t>
+      </w:r>
+      <w:proofErr w:type="spellStart"/>
+      <w:r>
+        <w:t>est</w:t>
+      </w:r>
+      <w:proofErr w:type="spellEnd"/>
+      <w:r>
+        <w:t xml:space="preserve"> </w:t>
+      </w:r>
+      <w:proofErr w:type="spellStart"/>
+      <w:r>
+        <w:t>tortor</w:t>
+      </w:r>
+      <w:proofErr w:type="spellEnd"/>
+      <w:r>
+        <w:t xml:space="preserve">, </w:t>
+      </w:r>
+      <w:proofErr w:type="spellStart"/>
+      <w:r>
+        <w:t>molestie</w:t>
+      </w:r>
+      <w:proofErr w:type="spellEnd"/>
+      <w:r>
+        <w:t xml:space="preserve"> in </w:t>
+      </w:r>
+      <w:proofErr w:type="spellStart"/>
+      <w:r>
+        <w:t>odio</w:t>
+      </w:r>
+      <w:proofErr w:type="spellEnd"/>
+      <w:r>
+        <w:t xml:space="preserve"> at, </w:t>
+      </w:r>
+      <w:proofErr w:type="spellStart"/>
+      <w:r>
+        <w:t>venenatis</w:t>
+      </w:r>
+      <w:proofErr w:type="spellEnd"/>
+      <w:r>
+        <w:t xml:space="preserve"> </w:t>
+      </w:r>
+      <w:proofErr w:type="spellStart"/>
+      <w:r>
+        <w:t>posuere</w:t>
+      </w:r>
+      <w:proofErr w:type="spellEnd"/>
+      <w:r>
+        <w:t xml:space="preserve"> nisi. </w:t>
+      </w:r>
+      <w:proofErr w:type="spellStart"/>
+      <w:r>
+        <w:t>Fusce</w:t>
+      </w:r>
+      <w:proofErr w:type="spellEnd"/>
+      <w:r>
+        <w:t xml:space="preserve"> </w:t>
+      </w:r>
+      <w:proofErr w:type="spellStart"/>
+      <w:r>
+        <w:t>sodales</w:t>
+      </w:r>
+      <w:proofErr w:type="spellEnd"/>
+      <w:r>
+        <w:t xml:space="preserve"> </w:t>
+      </w:r>
+      <w:proofErr w:type="spellStart"/>
+      <w:r>
+        <w:t>condimentum</w:t>
+      </w:r>
+      <w:proofErr w:type="spellEnd"/>
+      <w:r>
+        <w:t xml:space="preserve"> </w:t>
+      </w:r>
+      <w:proofErr w:type="spellStart"/>
+      <w:r>
+        <w:t>vehicula</w:t>
+      </w:r>
+      <w:proofErr w:type="spellEnd"/>
+      <w:r>
+        <w:t xml:space="preserve">. Ut </w:t>
+      </w:r>
+      <w:proofErr w:type="spellStart"/>
+      <w:r>
+        <w:t>quis</w:t>
+      </w:r>
+      <w:proofErr w:type="spellEnd"/>
+      <w:r>
+        <w:t xml:space="preserve"> ex id ante </w:t>
+      </w:r>
+      <w:proofErr w:type="spellStart"/>
+      <w:r>
+        <w:t>rhoncus</w:t>
+      </w:r>
+      <w:proofErr w:type="spellEnd"/>
+      <w:r>
+        <w:t xml:space="preserve"> tempus. Donec.</w:t>
       </w:r>
       <w:r>
         <w:t>; 156,25</w:t>
@@ -920,10 +1206,194 @@
         <w:t xml:space="preserve">2: </w:t>
       </w:r>
       <w:r>
-        <w:t xml:space="preserve">5678; Programação Orientada a Objetos; </w:t>
-      </w:r>
-      <w:r>
-        <w:t>Vestibulum justo turpis, sagittis eget neque sit amet, fringilla lacinia dolor. Integer vitae sem risus. Fusce eget urna feugiat justo volutpat accumsan id sit amet sapien. Duis ante justo, ultrices.</w:t>
+        <w:t xml:space="preserve">5678; </w:t>
+      </w:r>
+      <w:proofErr w:type="spellStart"/>
+      <w:r>
+        <w:t>Programação</w:t>
+      </w:r>
+      <w:proofErr w:type="spellEnd"/>
+      <w:r>
+        <w:t xml:space="preserve"> </w:t>
+      </w:r>
+      <w:proofErr w:type="spellStart"/>
+      <w:r>
+        <w:t>Orientada</w:t>
+      </w:r>
+      <w:proofErr w:type="spellEnd"/>
+      <w:r>
+        <w:t xml:space="preserve"> a </w:t>
+      </w:r>
+      <w:proofErr w:type="spellStart"/>
+      <w:r>
+        <w:t>Objetos</w:t>
+      </w:r>
+      <w:proofErr w:type="spellEnd"/>
+      <w:r>
+        <w:t xml:space="preserve">; </w:t>
+      </w:r>
+      <w:r>
+        <w:t xml:space="preserve">Vestibulum </w:t>
+      </w:r>
+      <w:proofErr w:type="spellStart"/>
+      <w:r>
+        <w:t>justo</w:t>
+      </w:r>
+      <w:proofErr w:type="spellEnd"/>
+      <w:r>
+        <w:t xml:space="preserve"> </w:t>
+      </w:r>
+      <w:proofErr w:type="spellStart"/>
+      <w:r>
+        <w:t>turpis</w:t>
+      </w:r>
+      <w:proofErr w:type="spellEnd"/>
+      <w:r>
+        <w:t xml:space="preserve">, </w:t>
+      </w:r>
+      <w:proofErr w:type="spellStart"/>
+      <w:r>
+        <w:t>sagittis</w:t>
+      </w:r>
+      <w:proofErr w:type="spellEnd"/>
+      <w:r>
+        <w:t xml:space="preserve"> </w:t>
+      </w:r>
+      <w:proofErr w:type="spellStart"/>
+      <w:r>
+        <w:t>eget</w:t>
+      </w:r>
+      <w:proofErr w:type="spellEnd"/>
+      <w:r>
+        <w:t xml:space="preserve"> </w:t>
+      </w:r>
+      <w:proofErr w:type="spellStart"/>
+      <w:r>
+        <w:t>neque</w:t>
+      </w:r>
+      <w:proofErr w:type="spellEnd"/>
+      <w:r>
+        <w:t xml:space="preserve"> sit </w:t>
+      </w:r>
+      <w:proofErr w:type="spellStart"/>
+      <w:r>
+        <w:t>amet</w:t>
+      </w:r>
+      <w:proofErr w:type="spellEnd"/>
+      <w:r>
+        <w:t xml:space="preserve">, </w:t>
+      </w:r>
+      <w:proofErr w:type="spellStart"/>
+      <w:r>
+        <w:t>fringilla</w:t>
+      </w:r>
+      <w:proofErr w:type="spellEnd"/>
+      <w:r>
+        <w:t xml:space="preserve"> lacinia dolor. Integer vitae </w:t>
+      </w:r>
+      <w:proofErr w:type="spellStart"/>
+      <w:r>
+        <w:t>sem</w:t>
+      </w:r>
+      <w:proofErr w:type="spellEnd"/>
+      <w:r>
+        <w:t xml:space="preserve"> </w:t>
+      </w:r>
+      <w:proofErr w:type="spellStart"/>
+      <w:r>
+        <w:t>risus</w:t>
+      </w:r>
+      <w:proofErr w:type="spellEnd"/>
+      <w:r>
+        <w:t xml:space="preserve">. </w:t>
+      </w:r>
+      <w:proofErr w:type="spellStart"/>
+      <w:r>
+        <w:t>Fusce</w:t>
+      </w:r>
+      <w:proofErr w:type="spellEnd"/>
+      <w:r>
+        <w:t xml:space="preserve"> </w:t>
+      </w:r>
+      <w:proofErr w:type="spellStart"/>
+      <w:r>
+        <w:t>eget</w:t>
+      </w:r>
+      <w:proofErr w:type="spellEnd"/>
+      <w:r>
+        <w:t xml:space="preserve"> </w:t>
+      </w:r>
+      <w:proofErr w:type="spellStart"/>
+      <w:r>
+        <w:t>urna</w:t>
+      </w:r>
+      <w:proofErr w:type="spellEnd"/>
+      <w:r>
+        <w:t xml:space="preserve"> </w:t>
+      </w:r>
+      <w:proofErr w:type="spellStart"/>
+      <w:r>
+        <w:t>feugiat</w:t>
+      </w:r>
+      <w:proofErr w:type="spellEnd"/>
+      <w:r>
+        <w:t xml:space="preserve"> </w:t>
+      </w:r>
+      <w:proofErr w:type="spellStart"/>
+      <w:r>
+        <w:t>justo</w:t>
+      </w:r>
+      <w:proofErr w:type="spellEnd"/>
+      <w:r>
+        <w:t xml:space="preserve"> </w:t>
+      </w:r>
+      <w:proofErr w:type="spellStart"/>
+      <w:r>
+        <w:t>volutpat</w:t>
+      </w:r>
+      <w:proofErr w:type="spellEnd"/>
+      <w:r>
+        <w:t xml:space="preserve"> </w:t>
+      </w:r>
+      <w:proofErr w:type="spellStart"/>
+      <w:r>
+        <w:t>accumsan</w:t>
+      </w:r>
+      <w:proofErr w:type="spellEnd"/>
+      <w:r>
+        <w:t xml:space="preserve"> id sit </w:t>
+      </w:r>
+      <w:proofErr w:type="spellStart"/>
+      <w:r>
+        <w:t>amet</w:t>
+      </w:r>
+      <w:proofErr w:type="spellEnd"/>
+      <w:r>
+        <w:t xml:space="preserve"> </w:t>
+      </w:r>
+      <w:proofErr w:type="spellStart"/>
+      <w:r>
+        <w:t>sapien</w:t>
+      </w:r>
+      <w:proofErr w:type="spellEnd"/>
+      <w:r>
+        <w:t xml:space="preserve">. Duis ante </w:t>
+      </w:r>
+      <w:proofErr w:type="spellStart"/>
+      <w:r>
+        <w:t>justo</w:t>
+      </w:r>
+      <w:proofErr w:type="spellEnd"/>
+      <w:r>
+        <w:t xml:space="preserve">, </w:t>
+      </w:r>
+      <w:proofErr w:type="spellStart"/>
+      <w:r>
+        <w:t>ultrices</w:t>
+      </w:r>
+      <w:proofErr w:type="spellEnd"/>
+      <w:r>
+        <w:t>.</w:t>
       </w:r>
       <w:r>
         <w:t>; 259,32</w:t>
@@ -956,8 +1426,17 @@
         <w:t xml:space="preserve">3: </w:t>
       </w:r>
       <w:r>
-        <w:t xml:space="preserve">9101; Curso C# </w:t>
-      </w:r>
+        <w:t xml:space="preserve">9101; </w:t>
+      </w:r>
+      <w:proofErr w:type="spellStart"/>
+      <w:r>
+        <w:t>Curso</w:t>
+      </w:r>
+      <w:proofErr w:type="spellEnd"/>
+      <w:r>
+        <w:t xml:space="preserve"> C# </w:t>
+      </w:r>
+      <w:proofErr w:type="spellStart"/>
       <w:r>
         <w:t>C</w:t>
       </w:r>
@@ -967,11 +1446,129 @@
       <w:r>
         <w:t>o</w:t>
       </w:r>
+      <w:proofErr w:type="spellEnd"/>
       <w:r>
         <w:t xml:space="preserve">; </w:t>
       </w:r>
-      <w:r>
-        <w:t>Suspendisse tempus ex enim, sit amet dictum dolor efficitur sit amet. Pellentesque habitant morbi tristique senectus et netus et malesuada fames ac turpis egestas. Pellentesque dictum lorem nec dolor elementum.</w:t>
+      <w:proofErr w:type="spellStart"/>
+      <w:r>
+        <w:t>Suspendisse</w:t>
+      </w:r>
+      <w:proofErr w:type="spellEnd"/>
+      <w:r>
+        <w:t xml:space="preserve"> tempus ex </w:t>
+      </w:r>
+      <w:proofErr w:type="spellStart"/>
+      <w:r>
+        <w:t>enim</w:t>
+      </w:r>
+      <w:proofErr w:type="spellEnd"/>
+      <w:r>
+        <w:t xml:space="preserve">, sit </w:t>
+      </w:r>
+      <w:proofErr w:type="spellStart"/>
+      <w:r>
+        <w:t>amet</w:t>
+      </w:r>
+      <w:proofErr w:type="spellEnd"/>
+      <w:r>
+        <w:t xml:space="preserve"> dictum dolor </w:t>
+      </w:r>
+      <w:proofErr w:type="spellStart"/>
+      <w:r>
+        <w:t>efficitur</w:t>
+      </w:r>
+      <w:proofErr w:type="spellEnd"/>
+      <w:r>
+        <w:t xml:space="preserve"> sit </w:t>
+      </w:r>
+      <w:proofErr w:type="spellStart"/>
+      <w:r>
+        <w:t>amet</w:t>
+      </w:r>
+      <w:proofErr w:type="spellEnd"/>
+      <w:r>
+        <w:t xml:space="preserve">. </w:t>
+      </w:r>
+      <w:proofErr w:type="spellStart"/>
+      <w:r>
+        <w:t>Pellentesque</w:t>
+      </w:r>
+      <w:proofErr w:type="spellEnd"/>
+      <w:r>
+        <w:t xml:space="preserve"> habitant </w:t>
+      </w:r>
+      <w:proofErr w:type="spellStart"/>
+      <w:r>
+        <w:t>morbi</w:t>
+      </w:r>
+      <w:proofErr w:type="spellEnd"/>
+      <w:r>
+        <w:t xml:space="preserve"> </w:t>
+      </w:r>
+      <w:proofErr w:type="spellStart"/>
+      <w:r>
+        <w:t>tristique</w:t>
+      </w:r>
+      <w:proofErr w:type="spellEnd"/>
+      <w:r>
+        <w:t xml:space="preserve"> </w:t>
+      </w:r>
+      <w:proofErr w:type="spellStart"/>
+      <w:r>
+        <w:t>senectus</w:t>
+      </w:r>
+      <w:proofErr w:type="spellEnd"/>
+      <w:r>
+        <w:t xml:space="preserve"> et </w:t>
+      </w:r>
+      <w:proofErr w:type="spellStart"/>
+      <w:r>
+        <w:t>netus</w:t>
+      </w:r>
+      <w:proofErr w:type="spellEnd"/>
+      <w:r>
+        <w:t xml:space="preserve"> et </w:t>
+      </w:r>
+      <w:proofErr w:type="spellStart"/>
+      <w:r>
+        <w:t>malesuada</w:t>
+      </w:r>
+      <w:proofErr w:type="spellEnd"/>
+      <w:r>
+        <w:t xml:space="preserve"> fames ac </w:t>
+      </w:r>
+      <w:proofErr w:type="spellStart"/>
+      <w:r>
+        <w:t>turpis</w:t>
+      </w:r>
+      <w:proofErr w:type="spellEnd"/>
+      <w:r>
+        <w:t xml:space="preserve"> </w:t>
+      </w:r>
+      <w:proofErr w:type="spellStart"/>
+      <w:r>
+        <w:t>egestas</w:t>
+      </w:r>
+      <w:proofErr w:type="spellEnd"/>
+      <w:r>
+        <w:t xml:space="preserve">. </w:t>
+      </w:r>
+      <w:proofErr w:type="spellStart"/>
+      <w:r>
+        <w:t>Pellentesque</w:t>
+      </w:r>
+      <w:proofErr w:type="spellEnd"/>
+      <w:r>
+        <w:t xml:space="preserve"> dictum lorem nec dolor </w:t>
+      </w:r>
+      <w:proofErr w:type="spellStart"/>
+      <w:r>
+        <w:t>elementum</w:t>
+      </w:r>
+      <w:proofErr w:type="spellEnd"/>
+      <w:r>
+        <w:t>.</w:t>
       </w:r>
       <w:r>
         <w:t>; 500,00</w:t>
@@ -1080,7 +1677,113 @@
         <w:rPr>
           <w:lang w:val="pt-BR"/>
         </w:rPr>
-        <w:t>: 123 =&gt; 1234</w:t>
+        <w:t>: 123 =&gt; 1234.</w:t>
+      </w:r>
+    </w:p>
+    <w:p>
+      <w:pPr>
+        <w:pStyle w:val="ListParagraph"/>
+        <w:numPr>
+          <w:ilvl w:val="1"/>
+          <w:numId w:val="6"/>
+        </w:numPr>
+        <w:rPr>
+          <w:lang w:val="pt-BR"/>
+        </w:rPr>
+      </w:pPr>
+      <w:r>
+        <w:rPr>
+          <w:b/>
+          <w:bCs/>
+          <w:lang w:val="pt-BR"/>
+        </w:rPr>
+        <w:t>Entrada 2</w:t>
+      </w:r>
+      <w:r>
+        <w:rPr>
+          <w:lang w:val="pt-BR"/>
+        </w:rPr>
+        <w:t>: 456 =&gt; 5678.</w:t>
+      </w:r>
+    </w:p>
+    <w:p>
+      <w:pPr>
+        <w:pStyle w:val="ListParagraph"/>
+        <w:numPr>
+          <w:ilvl w:val="1"/>
+          <w:numId w:val="6"/>
+        </w:numPr>
+        <w:rPr>
+          <w:lang w:val="pt-BR"/>
+        </w:rPr>
+      </w:pPr>
+      <w:r>
+        <w:rPr>
+          <w:b/>
+          <w:bCs/>
+          <w:lang w:val="pt-BR"/>
+        </w:rPr>
+        <w:t>Entrada 3</w:t>
+      </w:r>
+      <w:r>
+        <w:rPr>
+          <w:lang w:val="pt-BR"/>
+        </w:rPr>
+        <w:t>: 123 =&gt; 5678.</w:t>
+      </w:r>
+    </w:p>
+    <w:p>
+      <w:pPr>
+        <w:pStyle w:val="ListParagraph"/>
+        <w:numPr>
+          <w:ilvl w:val="1"/>
+          <w:numId w:val="6"/>
+        </w:numPr>
+        <w:rPr>
+          <w:lang w:val="pt-BR"/>
+        </w:rPr>
+      </w:pPr>
+      <w:r>
+        <w:rPr>
+          <w:b/>
+          <w:bCs/>
+          <w:lang w:val="pt-BR"/>
+        </w:rPr>
+        <w:t>Entrada 4</w:t>
+      </w:r>
+      <w:r>
+        <w:rPr>
+          <w:lang w:val="pt-BR"/>
+        </w:rPr>
+        <w:t>: 789 =&gt; 9101.</w:t>
+      </w:r>
+    </w:p>
+    <w:p>
+      <w:pPr>
+        <w:ind w:firstLine="720"/>
+        <w:rPr>
+          <w:lang w:val="pt-BR"/>
+        </w:rPr>
+      </w:pPr>
+      <w:r>
+        <w:rPr>
+          <w:b/>
+          <w:bCs/>
+          <w:lang w:val="pt-BR"/>
+        </w:rPr>
+        <w:t xml:space="preserve">Expectativa: </w:t>
+      </w:r>
+      <w:r>
+        <w:rPr>
+          <w:lang w:val="pt-BR"/>
+        </w:rPr>
+        <w:t xml:space="preserve">O programa </w:t>
+      </w:r>
+      <w:r>
+        <w:rPr>
+          <w:lang w:val="pt-BR"/>
+        </w:rPr>
+        <w:t>não deve apresentar qualquer erro de entrada</w:t>
       </w:r>
       <w:r>
         <w:rPr>
@@ -1093,6 +1796,105 @@
       <w:pPr>
         <w:pStyle w:val="ListParagraph"/>
         <w:numPr>
+          <w:ilvl w:val="0"/>
+          <w:numId w:val="6"/>
+        </w:numPr>
+        <w:rPr>
+          <w:lang w:val="pt-BR"/>
+        </w:rPr>
+      </w:pPr>
+      <w:r>
+        <w:rPr>
+          <w:b/>
+          <w:bCs/>
+          <w:lang w:val="pt-BR"/>
+        </w:rPr>
+        <w:t>Teste de Matrícula com Dados Inválidos</w:t>
+      </w:r>
+    </w:p>
+    <w:p>
+      <w:pPr>
+        <w:rPr>
+          <w:lang w:val="pt-BR"/>
+        </w:rPr>
+      </w:pPr>
+      <w:r>
+        <w:rPr>
+          <w:lang w:val="pt-BR"/>
+        </w:rPr>
+        <w:t>P</w:t>
+      </w:r>
+      <w:r>
+        <w:rPr>
+          <w:lang w:val="pt-BR"/>
+        </w:rPr>
+        <w:t xml:space="preserve">ré-condições: </w:t>
+      </w:r>
+      <w:r>
+        <w:rPr>
+          <w:lang w:val="pt-BR"/>
+        </w:rPr>
+        <w:t>Somente</w:t>
+      </w:r>
+      <w:r>
+        <w:rPr>
+          <w:lang w:val="pt-BR"/>
+        </w:rPr>
+        <w:t xml:space="preserve"> os alunos</w:t>
+      </w:r>
+      <w:r>
+        <w:rPr>
+          <w:lang w:val="pt-BR"/>
+        </w:rPr>
+        <w:t>,</w:t>
+      </w:r>
+      <w:r>
+        <w:rPr>
+          <w:lang w:val="pt-BR"/>
+        </w:rPr>
+        <w:t xml:space="preserve"> </w:t>
+      </w:r>
+      <w:r>
+        <w:rPr>
+          <w:lang w:val="pt-BR"/>
+        </w:rPr>
+        <w:t xml:space="preserve">os </w:t>
+      </w:r>
+      <w:r>
+        <w:rPr>
+          <w:lang w:val="pt-BR"/>
+        </w:rPr>
+        <w:t>cursos</w:t>
+      </w:r>
+      <w:r>
+        <w:rPr>
+          <w:lang w:val="pt-BR"/>
+        </w:rPr>
+        <w:t xml:space="preserve"> e as </w:t>
+      </w:r>
+      <w:r>
+        <w:rPr>
+          <w:lang w:val="pt-BR"/>
+        </w:rPr>
+        <w:t>matrículas</w:t>
+      </w:r>
+      <w:r>
+        <w:rPr>
+          <w:lang w:val="pt-BR"/>
+        </w:rPr>
+        <w:t xml:space="preserve"> mencionados acima estejam inseridos</w:t>
+      </w:r>
+      <w:r>
+        <w:rPr>
+          <w:lang w:val="pt-BR"/>
+        </w:rPr>
+        <w:t>.</w:t>
+      </w:r>
+    </w:p>
+    <w:p>
+      <w:pPr>
+        <w:pStyle w:val="ListParagraph"/>
+        <w:numPr>
           <w:ilvl w:val="1"/>
           <w:numId w:val="6"/>
         </w:numPr>
@@ -1102,6 +1904,83 @@
       </w:pPr>
       <w:r>
         <w:rPr>
+          <w:lang w:val="pt-BR"/>
+        </w:rPr>
+        <w:t>Legenda: ID do aluno =&gt; CODE do curso; erro esperado.</w:t>
+      </w:r>
+    </w:p>
+    <w:p>
+      <w:pPr>
+        <w:pStyle w:val="ListParagraph"/>
+        <w:numPr>
+          <w:ilvl w:val="1"/>
+          <w:numId w:val="6"/>
+        </w:numPr>
+        <w:rPr>
+          <w:lang w:val="pt-BR"/>
+        </w:rPr>
+      </w:pPr>
+      <w:r>
+        <w:rPr>
+          <w:b/>
+          <w:bCs/>
+          <w:lang w:val="pt-BR"/>
+        </w:rPr>
+        <w:t>Entrada 1</w:t>
+      </w:r>
+      <w:r>
+        <w:rPr>
+          <w:lang w:val="pt-BR"/>
+        </w:rPr>
+        <w:t xml:space="preserve">: </w:t>
+      </w:r>
+      <w:r>
+        <w:rPr>
+          <w:lang w:val="pt-BR"/>
+        </w:rPr>
+        <w:t>999 =&gt; 1234</w:t>
+      </w:r>
+      <w:r>
+        <w:rPr>
+          <w:lang w:val="pt-BR"/>
+        </w:rPr>
+        <w:t>;</w:t>
+      </w:r>
+      <w:r>
+        <w:rPr>
+          <w:lang w:val="pt-BR"/>
+        </w:rPr>
+        <w:t xml:space="preserve"> </w:t>
+      </w:r>
+      <w:r>
+        <w:rPr>
+          <w:u w:val="single"/>
+          <w:lang w:val="pt-BR"/>
+        </w:rPr>
+        <w:t>Matrícula de aluno não existente no sistema</w:t>
+      </w:r>
+      <w:r>
+        <w:rPr>
+          <w:u w:val="single"/>
+          <w:lang w:val="pt-BR"/>
+        </w:rPr>
+        <w:t>.</w:t>
+      </w:r>
+    </w:p>
+    <w:p>
+      <w:pPr>
+        <w:pStyle w:val="ListParagraph"/>
+        <w:numPr>
+          <w:ilvl w:val="1"/>
+          <w:numId w:val="6"/>
+        </w:numPr>
+        <w:rPr>
+          <w:u w:val="single"/>
+          <w:lang w:val="pt-BR"/>
+        </w:rPr>
+      </w:pPr>
+      <w:r>
+        <w:rPr>
           <w:b/>
           <w:bCs/>
           <w:lang w:val="pt-BR"/>
@@ -1112,10 +1991,24 @@
         <w:rPr>
           <w:lang w:val="pt-BR"/>
         </w:rPr>
-        <w:t>: 456 =&gt; 5678</w:t>
-      </w:r>
-      <w:r>
-        <w:rPr>
+        <w:t xml:space="preserve">: </w:t>
+      </w:r>
+      <w:r>
+        <w:rPr>
+          <w:lang w:val="pt-BR"/>
+        </w:rPr>
+        <w:t xml:space="preserve">123 =&gt; 9999; </w:t>
+      </w:r>
+      <w:r>
+        <w:rPr>
+          <w:u w:val="single"/>
+          <w:lang w:val="pt-BR"/>
+        </w:rPr>
+        <w:t>Matrícula em curso inexistente</w:t>
+      </w:r>
+      <w:r>
+        <w:rPr>
+          <w:u w:val="single"/>
           <w:lang w:val="pt-BR"/>
         </w:rPr>
         <w:t>.</w:t>
@@ -1129,6 +2022,7 @@
           <w:numId w:val="6"/>
         </w:numPr>
         <w:rPr>
+          <w:u w:val="single"/>
           <w:lang w:val="pt-BR"/>
         </w:rPr>
       </w:pPr>
@@ -1144,10 +2038,24 @@
         <w:rPr>
           <w:lang w:val="pt-BR"/>
         </w:rPr>
-        <w:t>: 123 =&gt; 5678</w:t>
-      </w:r>
-      <w:r>
-        <w:rPr>
+        <w:t xml:space="preserve">: </w:t>
+      </w:r>
+      <w:r>
+        <w:rPr>
+          <w:lang w:val="pt-BR"/>
+        </w:rPr>
+        <w:t xml:space="preserve">123 =&gt; 1234; </w:t>
+      </w:r>
+      <w:r>
+        <w:rPr>
+          <w:u w:val="single"/>
+          <w:lang w:val="pt-BR"/>
+        </w:rPr>
+        <w:t>Matrícula duplicada (o mesmo aluno tentando se matricular duas vezes no mesmo curso)</w:t>
+      </w:r>
+      <w:r>
+        <w:rPr>
+          <w:u w:val="single"/>
           <w:lang w:val="pt-BR"/>
         </w:rPr>
         <w:t>.</w:t>
@@ -1155,28 +2063,105 @@
     </w:p>
     <w:p>
       <w:pPr>
+        <w:ind w:firstLine="720"/>
+        <w:rPr>
+          <w:lang w:val="pt-BR"/>
+        </w:rPr>
+      </w:pPr>
+      <w:r>
+        <w:rPr>
+          <w:b/>
+          <w:bCs/>
+          <w:lang w:val="pt-BR"/>
+        </w:rPr>
+        <w:t>Expectativa</w:t>
+      </w:r>
+      <w:r>
+        <w:rPr>
+          <w:lang w:val="pt-BR"/>
+        </w:rPr>
+        <w:t>: O programa deve rejeitar as entradas com mensagens apropriadas.</w:t>
+      </w:r>
+    </w:p>
+    <w:p>
+      <w:pPr>
         <w:pStyle w:val="ListParagraph"/>
         <w:numPr>
+          <w:ilvl w:val="0"/>
+          <w:numId w:val="6"/>
+        </w:numPr>
+        <w:rPr>
+          <w:lang w:val="pt-BR"/>
+        </w:rPr>
+      </w:pPr>
+      <w:r>
+        <w:rPr>
+          <w:lang w:val="pt-BR"/>
+        </w:rPr>
+        <w:t>T</w:t>
+      </w:r>
+      <w:r>
+        <w:rPr>
+          <w:b/>
+          <w:bCs/>
+          <w:lang w:val="pt-BR"/>
+        </w:rPr>
+        <w:t>este de Exclusão de Aluno ou Curso Não Existente</w:t>
+      </w:r>
+    </w:p>
+    <w:p>
+      <w:pPr>
+        <w:rPr>
+          <w:lang w:val="pt-BR"/>
+        </w:rPr>
+      </w:pPr>
+      <w:r>
+        <w:rPr>
+          <w:lang w:val="pt-BR"/>
+        </w:rPr>
+        <w:t>Pré-condições: Somente os alunos, os cursos e as matrículas mencionados acima estejam inseridos.</w:t>
+      </w:r>
+    </w:p>
+    <w:p>
+      <w:pPr>
+        <w:pStyle w:val="ListParagraph"/>
+        <w:numPr>
           <w:ilvl w:val="1"/>
           <w:numId w:val="6"/>
         </w:numPr>
         <w:rPr>
-          <w:lang w:val="pt-BR"/>
-        </w:rPr>
-      </w:pPr>
-      <w:r>
-        <w:rPr>
-          <w:b/>
-          <w:bCs/>
-          <w:lang w:val="pt-BR"/>
-        </w:rPr>
-        <w:t>Entrada 4</w:t>
-      </w:r>
-      <w:r>
-        <w:rPr>
-          <w:lang w:val="pt-BR"/>
-        </w:rPr>
-        <w:t>: 789 =&gt; 9101</w:t>
+          <w:b/>
+          <w:bCs/>
+          <w:lang w:val="pt-BR"/>
+        </w:rPr>
+      </w:pPr>
+      <w:r>
+        <w:rPr>
+          <w:b/>
+          <w:bCs/>
+          <w:lang w:val="pt-BR"/>
+        </w:rPr>
+        <w:t xml:space="preserve">Entrada 1: </w:t>
+      </w:r>
+      <w:r>
+        <w:rPr>
+          <w:lang w:val="pt-BR"/>
+        </w:rPr>
+        <w:t xml:space="preserve">ID de aluno 888; </w:t>
+      </w:r>
+      <w:proofErr w:type="gramStart"/>
+      <w:r>
+        <w:rPr>
+          <w:lang w:val="pt-BR"/>
+        </w:rPr>
+        <w:t>Tentativa</w:t>
+      </w:r>
+      <w:proofErr w:type="gramEnd"/>
+      <w:r>
+        <w:rPr>
+          <w:lang w:val="pt-BR"/>
+        </w:rPr>
+        <w:t xml:space="preserve"> de remover aluno com ID que não existe</w:t>
       </w:r>
       <w:r>
         <w:rPr>
@@ -1187,30 +2172,52 @@
     </w:p>
     <w:p>
       <w:pPr>
-        <w:ind w:firstLine="720"/>
-        <w:rPr>
-          <w:lang w:val="pt-BR"/>
-        </w:rPr>
-      </w:pPr>
-      <w:r>
-        <w:rPr>
-          <w:b/>
-          <w:bCs/>
-          <w:lang w:val="pt-BR"/>
-        </w:rPr>
-        <w:t xml:space="preserve">Expectativa: </w:t>
-      </w:r>
-      <w:r>
-        <w:rPr>
-          <w:lang w:val="pt-BR"/>
-        </w:rPr>
-        <w:t xml:space="preserve">O programa </w:t>
-      </w:r>
-      <w:r>
-        <w:rPr>
-          <w:lang w:val="pt-BR"/>
-        </w:rPr>
-        <w:t>não deve apresentar qualquer erro de entrada</w:t>
+        <w:pStyle w:val="ListParagraph"/>
+        <w:numPr>
+          <w:ilvl w:val="1"/>
+          <w:numId w:val="6"/>
+        </w:numPr>
+        <w:rPr>
+          <w:b/>
+          <w:bCs/>
+          <w:lang w:val="pt-BR"/>
+        </w:rPr>
+      </w:pPr>
+      <w:r>
+        <w:rPr>
+          <w:b/>
+          <w:bCs/>
+          <w:lang w:val="pt-BR"/>
+        </w:rPr>
+        <w:t>Entrada 2:</w:t>
+      </w:r>
+      <w:r>
+        <w:rPr>
+          <w:b/>
+          <w:bCs/>
+          <w:lang w:val="pt-BR"/>
+        </w:rPr>
+        <w:t xml:space="preserve"> </w:t>
+      </w:r>
+      <w:r>
+        <w:rPr>
+          <w:lang w:val="pt-BR"/>
+        </w:rPr>
+        <w:t xml:space="preserve">CODE de curso 8888; </w:t>
+      </w:r>
+      <w:proofErr w:type="gramStart"/>
+      <w:r>
+        <w:rPr>
+          <w:lang w:val="pt-BR"/>
+        </w:rPr>
+        <w:t>Tentativa</w:t>
+      </w:r>
+      <w:proofErr w:type="gramEnd"/>
+      <w:r>
+        <w:rPr>
+          <w:lang w:val="pt-BR"/>
+        </w:rPr>
+        <w:t xml:space="preserve"> de remover curso que não foi cadastrado</w:t>
       </w:r>
       <w:r>
         <w:rPr>
@@ -1221,101 +2228,46 @@
     </w:p>
     <w:p>
       <w:pPr>
+        <w:ind w:left="720"/>
+        <w:rPr>
+          <w:lang w:val="pt-BR"/>
+        </w:rPr>
+      </w:pPr>
+      <w:r>
+        <w:rPr>
+          <w:b/>
+          <w:bCs/>
+          <w:lang w:val="pt-BR"/>
+        </w:rPr>
+        <w:t>Expectativa</w:t>
+      </w:r>
+      <w:r>
+        <w:rPr>
+          <w:lang w:val="pt-BR"/>
+        </w:rPr>
+        <w:t>: O sistema deve avisar que o aluno ou curso não foi encontrado.</w:t>
+      </w:r>
+    </w:p>
+    <w:p>
+      <w:pPr>
         <w:pStyle w:val="ListParagraph"/>
         <w:numPr>
           <w:ilvl w:val="0"/>
           <w:numId w:val="6"/>
         </w:numPr>
         <w:rPr>
-          <w:lang w:val="pt-BR"/>
-        </w:rPr>
-      </w:pPr>
-      <w:r>
-        <w:rPr>
-          <w:b/>
-          <w:bCs/>
-          <w:lang w:val="pt-BR"/>
-        </w:rPr>
-        <w:t>Teste de Matrícula com Dados Inválidos</w:t>
-      </w:r>
-    </w:p>
-    <w:p>
-      <w:pPr>
-        <w:rPr>
-          <w:lang w:val="pt-BR"/>
-        </w:rPr>
-      </w:pPr>
-      <w:r>
-        <w:rPr>
-          <w:lang w:val="pt-BR"/>
-        </w:rPr>
-        <w:t>P</w:t>
-      </w:r>
-      <w:r>
-        <w:rPr>
-          <w:lang w:val="pt-BR"/>
-        </w:rPr>
-        <w:t xml:space="preserve">ré-condições: </w:t>
-      </w:r>
-      <w:r>
-        <w:rPr>
-          <w:lang w:val="pt-BR"/>
-        </w:rPr>
-        <w:t>Somente</w:t>
-      </w:r>
-      <w:r>
-        <w:rPr>
-          <w:lang w:val="pt-BR"/>
-        </w:rPr>
-        <w:t xml:space="preserve"> os alunos</w:t>
-      </w:r>
-      <w:r>
-        <w:rPr>
-          <w:lang w:val="pt-BR"/>
-        </w:rPr>
-        <w:t>,</w:t>
-      </w:r>
-      <w:r>
-        <w:rPr>
-          <w:lang w:val="pt-BR"/>
-        </w:rPr>
-        <w:t xml:space="preserve"> </w:t>
-      </w:r>
-      <w:r>
-        <w:rPr>
-          <w:lang w:val="pt-BR"/>
-        </w:rPr>
-        <w:t xml:space="preserve">os </w:t>
-      </w:r>
-      <w:r>
-        <w:rPr>
-          <w:lang w:val="pt-BR"/>
-        </w:rPr>
-        <w:t>cursos</w:t>
-      </w:r>
-      <w:r>
-        <w:rPr>
-          <w:lang w:val="pt-BR"/>
-        </w:rPr>
-        <w:t xml:space="preserve"> e as </w:t>
-      </w:r>
-      <w:r>
-        <w:rPr>
-          <w:lang w:val="pt-BR"/>
-        </w:rPr>
-        <w:t>matrículas</w:t>
-      </w:r>
-      <w:r>
-        <w:rPr>
-          <w:lang w:val="pt-BR"/>
-        </w:rPr>
-        <w:t xml:space="preserve"> mencionados acima estejam inseridos</w:t>
-      </w:r>
-      <w:r>
-        <w:rPr>
-          <w:lang w:val="pt-BR"/>
-        </w:rPr>
-        <w:t>.</w:t>
+          <w:b/>
+          <w:bCs/>
+          <w:lang w:val="pt-BR"/>
+        </w:rPr>
+      </w:pPr>
+      <w:r>
+        <w:rPr>
+          <w:b/>
+          <w:bCs/>
+          <w:lang w:val="pt-BR"/>
+        </w:rPr>
+        <w:t>Teste de exclusão de aluno e curso existente</w:t>
       </w:r>
     </w:p>
     <w:p>
@@ -1333,13 +2285,7 @@
         <w:rPr>
           <w:lang w:val="pt-BR"/>
         </w:rPr>
-        <w:t>Legenda: ID do aluno =&gt; CODE do curso</w:t>
-      </w:r>
-      <w:r>
-        <w:rPr>
-          <w:lang w:val="pt-BR"/>
-        </w:rPr>
-        <w:t>; erro esperado.</w:t>
+        <w:t>Entrada 1: ID de aluno 123.</w:t>
       </w:r>
     </w:p>
     <w:p>
@@ -1355,96 +2301,107 @@
       </w:pPr>
       <w:r>
         <w:rPr>
-          <w:b/>
-          <w:bCs/>
-          <w:lang w:val="pt-BR"/>
-        </w:rPr>
-        <w:t>Entrada 1</w:t>
-      </w:r>
-      <w:r>
-        <w:rPr>
-          <w:lang w:val="pt-BR"/>
-        </w:rPr>
-        <w:t xml:space="preserve">: </w:t>
-      </w:r>
-      <w:r>
-        <w:rPr>
-          <w:lang w:val="pt-BR"/>
-        </w:rPr>
-        <w:t>999 =&gt; 1234</w:t>
-      </w:r>
-      <w:r>
-        <w:rPr>
-          <w:lang w:val="pt-BR"/>
-        </w:rPr>
-        <w:t>;</w:t>
-      </w:r>
-      <w:r>
-        <w:rPr>
-          <w:lang w:val="pt-BR"/>
-        </w:rPr>
-        <w:t xml:space="preserve"> </w:t>
-      </w:r>
-      <w:r>
-        <w:rPr>
-          <w:u w:val="single"/>
-          <w:lang w:val="pt-BR"/>
-        </w:rPr>
-        <w:t>Matrícula de aluno não existente no sistema</w:t>
-      </w:r>
-      <w:r>
-        <w:rPr>
-          <w:u w:val="single"/>
-          <w:lang w:val="pt-BR"/>
-        </w:rPr>
-        <w:t>.</w:t>
+          <w:lang w:val="pt-BR"/>
+        </w:rPr>
+        <w:t>Entrada 2: CODE de curso 1234.</w:t>
+      </w:r>
+    </w:p>
+    <w:p>
+      <w:pPr>
+        <w:ind w:left="720"/>
+        <w:rPr>
+          <w:lang w:val="pt-BR"/>
+        </w:rPr>
+      </w:pPr>
+      <w:r>
+        <w:rPr>
+          <w:lang w:val="pt-BR"/>
+        </w:rPr>
+        <w:t>Expectativa: O sistema deve fazer as exclusões corretamente.</w:t>
       </w:r>
     </w:p>
     <w:p>
       <w:pPr>
         <w:pStyle w:val="ListParagraph"/>
         <w:numPr>
+          <w:ilvl w:val="0"/>
+          <w:numId w:val="6"/>
+        </w:numPr>
+        <w:rPr>
+          <w:lang w:val="pt-BR"/>
+        </w:rPr>
+      </w:pPr>
+      <w:r>
+        <w:rPr>
+          <w:lang w:val="pt-BR"/>
+        </w:rPr>
+        <w:t xml:space="preserve">Teste de </w:t>
+      </w:r>
+      <w:proofErr w:type="spellStart"/>
+      <w:r>
+        <w:rPr>
+          <w:lang w:val="pt-BR"/>
+        </w:rPr>
+        <w:t>desmatricula</w:t>
+      </w:r>
+      <w:proofErr w:type="spellEnd"/>
+      <w:r>
+        <w:rPr>
+          <w:lang w:val="pt-BR"/>
+        </w:rPr>
+        <w:t xml:space="preserve"> de aluno</w:t>
+      </w:r>
+    </w:p>
+    <w:p>
+      <w:pPr>
+        <w:pStyle w:val="ListParagraph"/>
+        <w:numPr>
           <w:ilvl w:val="1"/>
           <w:numId w:val="6"/>
         </w:numPr>
         <w:rPr>
-          <w:u w:val="single"/>
-          <w:lang w:val="pt-BR"/>
-        </w:rPr>
-      </w:pPr>
-      <w:r>
-        <w:rPr>
-          <w:b/>
-          <w:bCs/>
-          <w:lang w:val="pt-BR"/>
-        </w:rPr>
-        <w:t>Entrada 2</w:t>
-      </w:r>
-      <w:r>
-        <w:rPr>
-          <w:lang w:val="pt-BR"/>
-        </w:rPr>
-        <w:t xml:space="preserve">: </w:t>
-      </w:r>
-      <w:r>
-        <w:rPr>
-          <w:lang w:val="pt-BR"/>
-        </w:rPr>
-        <w:t xml:space="preserve">123 =&gt; 9999; </w:t>
-      </w:r>
-      <w:r>
-        <w:rPr>
-          <w:u w:val="single"/>
-          <w:lang w:val="pt-BR"/>
-        </w:rPr>
-        <w:t>Matrícula em curso inexistente</w:t>
-      </w:r>
-      <w:r>
-        <w:rPr>
-          <w:u w:val="single"/>
-          <w:lang w:val="pt-BR"/>
-        </w:rPr>
-        <w:t>.</w:t>
+          <w:lang w:val="pt-BR"/>
+        </w:rPr>
+      </w:pPr>
+      <w:r>
+        <w:rPr>
+          <w:lang w:val="pt-BR"/>
+        </w:rPr>
+        <w:t xml:space="preserve">Entrada 1: </w:t>
+      </w:r>
+      <w:r>
+        <w:rPr>
+          <w:lang w:val="pt-BR"/>
+        </w:rPr>
+        <w:t xml:space="preserve">888 =&gt; 1234; </w:t>
+      </w:r>
+      <w:proofErr w:type="gramStart"/>
+      <w:r>
+        <w:rPr>
+          <w:lang w:val="pt-BR"/>
+        </w:rPr>
+        <w:t>Tentativa</w:t>
+      </w:r>
+      <w:proofErr w:type="gramEnd"/>
+      <w:r>
+        <w:rPr>
+          <w:lang w:val="pt-BR"/>
+        </w:rPr>
+        <w:t xml:space="preserve"> de </w:t>
+      </w:r>
+      <w:proofErr w:type="spellStart"/>
+      <w:r>
+        <w:rPr>
+          <w:lang w:val="pt-BR"/>
+        </w:rPr>
+        <w:t>desmatricular</w:t>
+      </w:r>
+      <w:proofErr w:type="spellEnd"/>
+      <w:r>
+        <w:rPr>
+          <w:lang w:val="pt-BR"/>
+        </w:rPr>
+        <w:t xml:space="preserve"> aluno inexistente.</w:t>
       </w:r>
     </w:p>
     <w:p>
@@ -1455,206 +2412,88 @@
           <w:numId w:val="6"/>
         </w:numPr>
         <w:rPr>
-          <w:u w:val="single"/>
-          <w:lang w:val="pt-BR"/>
-        </w:rPr>
-      </w:pPr>
-      <w:r>
-        <w:rPr>
-          <w:b/>
-          <w:bCs/>
-          <w:lang w:val="pt-BR"/>
-        </w:rPr>
-        <w:t>Entrada 3</w:t>
-      </w:r>
-      <w:r>
-        <w:rPr>
-          <w:lang w:val="pt-BR"/>
-        </w:rPr>
-        <w:t xml:space="preserve">: </w:t>
-      </w:r>
-      <w:r>
-        <w:rPr>
-          <w:lang w:val="pt-BR"/>
-        </w:rPr>
-        <w:t xml:space="preserve">123 =&gt; 1234; </w:t>
-      </w:r>
-      <w:r>
-        <w:rPr>
-          <w:u w:val="single"/>
-          <w:lang w:val="pt-BR"/>
-        </w:rPr>
-        <w:t>Matrícula duplicada (o mesmo aluno tentando se matricular duas vezes no mesmo curso)</w:t>
-      </w:r>
-      <w:r>
-        <w:rPr>
-          <w:u w:val="single"/>
-          <w:lang w:val="pt-BR"/>
-        </w:rPr>
-        <w:t>.</w:t>
-      </w:r>
-    </w:p>
-    <w:p>
-      <w:pPr>
-        <w:ind w:firstLine="720"/>
-        <w:rPr>
-          <w:lang w:val="pt-BR"/>
-        </w:rPr>
-      </w:pPr>
-      <w:r>
-        <w:rPr>
-          <w:b/>
-          <w:bCs/>
-          <w:lang w:val="pt-BR"/>
-        </w:rPr>
-        <w:t>Expectativa</w:t>
-      </w:r>
-      <w:r>
-        <w:rPr>
-          <w:lang w:val="pt-BR"/>
-        </w:rPr>
-        <w:t>: O programa deve rejeitar as entradas com mensagens apropriadas.</w:t>
+          <w:lang w:val="pt-BR"/>
+        </w:rPr>
+      </w:pPr>
+      <w:r>
+        <w:rPr>
+          <w:lang w:val="pt-BR"/>
+        </w:rPr>
+        <w:t xml:space="preserve">Entrada 2: 123 =&gt; 8888; </w:t>
+      </w:r>
+      <w:proofErr w:type="gramStart"/>
+      <w:r>
+        <w:rPr>
+          <w:lang w:val="pt-BR"/>
+        </w:rPr>
+        <w:t>Tentativa</w:t>
+      </w:r>
+      <w:proofErr w:type="gramEnd"/>
+      <w:r>
+        <w:rPr>
+          <w:lang w:val="pt-BR"/>
+        </w:rPr>
+        <w:t xml:space="preserve"> de </w:t>
+      </w:r>
+      <w:proofErr w:type="spellStart"/>
+      <w:r>
+        <w:rPr>
+          <w:lang w:val="pt-BR"/>
+        </w:rPr>
+        <w:t>desmatricular</w:t>
+      </w:r>
+      <w:proofErr w:type="spellEnd"/>
+      <w:r>
+        <w:rPr>
+          <w:lang w:val="pt-BR"/>
+        </w:rPr>
+        <w:t xml:space="preserve"> aluno existente de curso não existente.</w:t>
       </w:r>
     </w:p>
     <w:p>
       <w:pPr>
         <w:pStyle w:val="ListParagraph"/>
         <w:numPr>
-          <w:ilvl w:val="0"/>
-          <w:numId w:val="6"/>
-        </w:numPr>
-        <w:rPr>
-          <w:lang w:val="pt-BR"/>
-        </w:rPr>
-      </w:pPr>
-      <w:r>
-        <w:rPr>
-          <w:lang w:val="pt-BR"/>
-        </w:rPr>
-        <w:t>T</w:t>
-      </w:r>
-      <w:r>
-        <w:rPr>
-          <w:b/>
-          <w:bCs/>
-          <w:lang w:val="pt-BR"/>
-        </w:rPr>
-        <w:t>este de Exclusão de Aluno ou Curso Não Existente</w:t>
-      </w:r>
-    </w:p>
-    <w:p>
-      <w:pPr>
-        <w:rPr>
-          <w:lang w:val="pt-BR"/>
-        </w:rPr>
-      </w:pPr>
-      <w:r>
-        <w:rPr>
-          <w:lang w:val="pt-BR"/>
-        </w:rPr>
-        <w:t>Pré-condições: Somente os alunos, os cursos e as matrículas mencionados acima estejam inseridos.</w:t>
-      </w:r>
-    </w:p>
-    <w:p>
-      <w:pPr>
-        <w:pStyle w:val="ListParagraph"/>
-        <w:numPr>
           <w:ilvl w:val="1"/>
           <w:numId w:val="6"/>
         </w:numPr>
         <w:rPr>
-          <w:b/>
-          <w:bCs/>
-          <w:lang w:val="pt-BR"/>
-        </w:rPr>
-      </w:pPr>
-    </w:p>
-    <w:p>
-      <w:pPr>
-        <w:pStyle w:val="ListParagraph"/>
-        <w:numPr>
-          <w:ilvl w:val="1"/>
-          <w:numId w:val="6"/>
-        </w:numPr>
-        <w:rPr>
-          <w:b/>
-          <w:bCs/>
-          <w:lang w:val="pt-BR"/>
-        </w:rPr>
-      </w:pPr>
-      <w:r>
-        <w:rPr>
-          <w:b/>
-          <w:bCs/>
-          <w:lang w:val="pt-BR"/>
-        </w:rPr>
-        <w:t xml:space="preserve">Entrada 1: </w:t>
-      </w:r>
-      <w:r>
-        <w:rPr>
-          <w:lang w:val="pt-BR"/>
-        </w:rPr>
-        <w:t xml:space="preserve">ID de aluno 888; </w:t>
-      </w:r>
-      <w:r>
-        <w:rPr>
-          <w:lang w:val="pt-BR"/>
-        </w:rPr>
-        <w:t>Tentativa de remover aluno com ID que não existe</w:t>
-      </w:r>
-      <w:r>
-        <w:rPr>
-          <w:lang w:val="pt-BR"/>
-        </w:rPr>
-        <w:t>.</w:t>
-      </w:r>
-    </w:p>
-    <w:p>
-      <w:pPr>
-        <w:pStyle w:val="ListParagraph"/>
-        <w:numPr>
-          <w:ilvl w:val="1"/>
-          <w:numId w:val="6"/>
-        </w:numPr>
-        <w:rPr>
-          <w:b/>
-          <w:bCs/>
-          <w:lang w:val="pt-BR"/>
-        </w:rPr>
-      </w:pPr>
-      <w:r>
-        <w:rPr>
-          <w:b/>
-          <w:bCs/>
-          <w:lang w:val="pt-BR"/>
-        </w:rPr>
-        <w:t>Entrada 2:</w:t>
-      </w:r>
-      <w:r>
-        <w:rPr>
-          <w:b/>
-          <w:bCs/>
-          <w:lang w:val="pt-BR"/>
-        </w:rPr>
-        <w:t xml:space="preserve"> </w:t>
-      </w:r>
-      <w:r>
-        <w:rPr>
-          <w:lang w:val="pt-BR"/>
-        </w:rPr>
-        <w:t xml:space="preserve">CODE de curso 8888; </w:t>
-      </w:r>
-      <w:r>
-        <w:rPr>
-          <w:lang w:val="pt-BR"/>
-        </w:rPr>
-        <w:t>Tentativa de remover curso que não foi cadastrado</w:t>
-      </w:r>
-      <w:r>
-        <w:rPr>
-          <w:lang w:val="pt-BR"/>
-        </w:rPr>
-        <w:t>.</w:t>
+          <w:lang w:val="pt-BR"/>
+        </w:rPr>
+      </w:pPr>
+      <w:r>
+        <w:rPr>
+          <w:lang w:val="pt-BR"/>
+        </w:rPr>
+        <w:t xml:space="preserve">Entrada 3: 456 =&gt; 1234; </w:t>
+      </w:r>
+      <w:proofErr w:type="gramStart"/>
+      <w:r>
+        <w:rPr>
+          <w:lang w:val="pt-BR"/>
+        </w:rPr>
+        <w:t>Tentativa</w:t>
+      </w:r>
+      <w:proofErr w:type="gramEnd"/>
+      <w:r>
+        <w:rPr>
+          <w:lang w:val="pt-BR"/>
+        </w:rPr>
+        <w:t xml:space="preserve"> de </w:t>
+      </w:r>
+      <w:proofErr w:type="spellStart"/>
+      <w:r>
+        <w:rPr>
+          <w:lang w:val="pt-BR"/>
+        </w:rPr>
+        <w:t>desmatricular</w:t>
+      </w:r>
+      <w:proofErr w:type="spellEnd"/>
+      <w:r>
+        <w:rPr>
+          <w:lang w:val="pt-BR"/>
+        </w:rPr>
+        <w:t xml:space="preserve"> aluno existente de curso existente, mas que não esteja matriculado ele.</w:t>
       </w:r>
     </w:p>
     <w:p>
@@ -1666,85 +2505,9 @@
       </w:pPr>
       <w:r>
         <w:rPr>
-          <w:b/>
-          <w:bCs/>
-          <w:lang w:val="pt-BR"/>
-        </w:rPr>
-        <w:t>Expectativa</w:t>
-      </w:r>
-      <w:r>
-        <w:rPr>
-          <w:lang w:val="pt-BR"/>
-        </w:rPr>
-        <w:t>: O sistema deve avisar que o aluno ou curso não foi encontrado.</w:t>
-      </w:r>
-    </w:p>
-    <w:p>
-      <w:pPr>
-        <w:pStyle w:val="ListParagraph"/>
-        <w:numPr>
-          <w:ilvl w:val="0"/>
-          <w:numId w:val="6"/>
-        </w:numPr>
-        <w:rPr>
-          <w:lang w:val="pt-BR"/>
-        </w:rPr>
-      </w:pPr>
-      <w:r>
-        <w:rPr>
-          <w:lang w:val="pt-BR"/>
-        </w:rPr>
-        <w:t>Teste de exclusão de aluno e curso existente</w:t>
-      </w:r>
-    </w:p>
-    <w:p>
-      <w:pPr>
-        <w:pStyle w:val="ListParagraph"/>
-        <w:numPr>
-          <w:ilvl w:val="1"/>
-          <w:numId w:val="6"/>
-        </w:numPr>
-        <w:rPr>
-          <w:lang w:val="pt-BR"/>
-        </w:rPr>
-      </w:pPr>
-      <w:r>
-        <w:rPr>
-          <w:lang w:val="pt-BR"/>
-        </w:rPr>
-        <w:t>Entrada 1: ID de aluno 123.</w:t>
-      </w:r>
-    </w:p>
-    <w:p>
-      <w:pPr>
-        <w:pStyle w:val="ListParagraph"/>
-        <w:numPr>
-          <w:ilvl w:val="1"/>
-          <w:numId w:val="6"/>
-        </w:numPr>
-        <w:rPr>
-          <w:lang w:val="pt-BR"/>
-        </w:rPr>
-      </w:pPr>
-      <w:r>
-        <w:rPr>
-          <w:lang w:val="pt-BR"/>
-        </w:rPr>
-        <w:t>Entrada 2: CODE de curso 1234.</w:t>
-      </w:r>
-    </w:p>
-    <w:p>
-      <w:pPr>
-        <w:ind w:left="720"/>
-        <w:rPr>
-          <w:lang w:val="pt-BR"/>
-        </w:rPr>
-      </w:pPr>
-      <w:r>
-        <w:rPr>
-          <w:lang w:val="pt-BR"/>
-        </w:rPr>
-        <w:t>Expectativa: O sistema deve fazer as exclusões corretamente.</w:t>
+          <w:lang w:val="pt-BR"/>
+        </w:rPr>
+        <w:t>Expectativa: O sistema deve rejeitar as entradas apresentando as devidas mensagens de erro.</w:t>
       </w:r>
     </w:p>
     <w:p>
@@ -3812,6 +4575,7 @@
   <w:style w:type="character" w:default="1" w:styleId="DefaultParagraphFont">
     <w:name w:val="Default Paragraph Font"/>
     <w:uiPriority w:val="1"/>
+    <w:semiHidden/>
     <w:unhideWhenUsed/>
   </w:style>
   <w:style w:type="table" w:default="1" w:styleId="TableNormal">

</xml_diff>

<commit_message>
I heve finished fixing the imput filters, colors interactions and enroll methods
</commit_message>
<xml_diff>
--- a/ROTEIRO DE TESTE gerenciador de cursos.docx
+++ b/ROTEIRO DE TESTE gerenciador de cursos.docx
@@ -257,18 +257,8 @@
           <w:bCs/>
           <w:lang w:val="pt-BR"/>
         </w:rPr>
-        <w:t xml:space="preserve">Na classe </w:t>
-      </w:r>
-      <w:proofErr w:type="spellStart"/>
-      <w:r>
-        <w:rPr>
-          <w:b/>
-          <w:bCs/>
-          <w:lang w:val="pt-BR"/>
-        </w:rPr>
-        <w:t>Student</w:t>
-      </w:r>
-      <w:proofErr w:type="spellEnd"/>
+        <w:t>Na classe Student</w:t>
+      </w:r>
       <w:r>
         <w:rPr>
           <w:lang w:val="pt-BR"/>
@@ -311,18 +301,8 @@
           <w:bCs/>
           <w:lang w:val="pt-BR"/>
         </w:rPr>
-        <w:t xml:space="preserve">Na classe </w:t>
-      </w:r>
-      <w:proofErr w:type="spellStart"/>
-      <w:r>
-        <w:rPr>
-          <w:b/>
-          <w:bCs/>
-          <w:lang w:val="pt-BR"/>
-        </w:rPr>
-        <w:t>Couse</w:t>
-      </w:r>
-      <w:proofErr w:type="spellEnd"/>
+        <w:t>Na classe Couse</w:t>
+      </w:r>
       <w:r>
         <w:rPr>
           <w:lang w:val="pt-BR"/>
@@ -333,21 +313,7 @@
         <w:rPr>
           <w:lang w:val="pt-BR"/>
         </w:rPr>
-        <w:t xml:space="preserve"> </w:t>
-      </w:r>
-      <w:proofErr w:type="spellStart"/>
-      <w:r>
-        <w:rPr>
-          <w:lang w:val="pt-BR"/>
-        </w:rPr>
-        <w:t>Code</w:t>
-      </w:r>
-      <w:proofErr w:type="spellEnd"/>
-      <w:r>
-        <w:rPr>
-          <w:lang w:val="pt-BR"/>
-        </w:rPr>
-        <w:t>, nome, descrição, valor</w:t>
+        <w:t xml:space="preserve"> Code, nome, descrição, valor</w:t>
       </w:r>
       <w:r>
         <w:rPr>
@@ -556,19 +522,35 @@
           <w:lang w:val="pt-BR"/>
         </w:rPr>
       </w:pPr>
-      <w:proofErr w:type="spellStart"/>
-      <w:r>
-        <w:rPr>
-          <w:lang w:val="pt-BR"/>
-        </w:rPr>
-        <w:t>Code</w:t>
-      </w:r>
-      <w:proofErr w:type="spellEnd"/>
-      <w:r>
-        <w:rPr>
-          <w:lang w:val="pt-BR"/>
-        </w:rPr>
-        <w:t xml:space="preserve"> (char&lt;3 &amp;&amp;char &gt;6 / não numérico)</w:t>
+      <w:r>
+        <w:rPr>
+          <w:lang w:val="pt-BR"/>
+        </w:rPr>
+        <w:t>C</w:t>
+      </w:r>
+      <w:r>
+        <w:rPr>
+          <w:lang w:val="pt-BR"/>
+        </w:rPr>
+        <w:t>ODE</w:t>
+      </w:r>
+      <w:r>
+        <w:rPr>
+          <w:lang w:val="pt-BR"/>
+        </w:rPr>
+        <w:t xml:space="preserve"> (char</w:t>
+      </w:r>
+      <w:r>
+        <w:rPr>
+          <w:lang w:val="pt-BR"/>
+        </w:rPr>
+        <w:t xml:space="preserve"> == 4</w:t>
+      </w:r>
+      <w:r>
+        <w:rPr>
+          <w:lang w:val="pt-BR"/>
+        </w:rPr>
+        <w:t xml:space="preserve"> / não numérico)</w:t>
       </w:r>
     </w:p>
     <w:p>
@@ -586,7 +568,31 @@
         <w:rPr>
           <w:lang w:val="pt-BR"/>
         </w:rPr>
-        <w:t>nome (char &lt;8 &amp;&amp; char &gt; 40 /</w:t>
+        <w:t>nome (char &lt;</w:t>
+      </w:r>
+      <w:r>
+        <w:rPr>
+          <w:lang w:val="pt-BR"/>
+        </w:rPr>
+        <w:t xml:space="preserve"> </w:t>
+      </w:r>
+      <w:r>
+        <w:rPr>
+          <w:lang w:val="pt-BR"/>
+        </w:rPr>
+        <w:t>8 &amp;&amp; char</w:t>
+      </w:r>
+      <w:r>
+        <w:rPr>
+          <w:lang w:val="pt-BR"/>
+        </w:rPr>
+        <w:t xml:space="preserve"> </w:t>
+      </w:r>
+      <w:r>
+        <w:rPr>
+          <w:lang w:val="pt-BR"/>
+        </w:rPr>
+        <w:t xml:space="preserve"> &gt; 40 /</w:t>
       </w:r>
       <w:r>
         <w:rPr>
@@ -616,7 +622,31 @@
         <w:rPr>
           <w:lang w:val="pt-BR"/>
         </w:rPr>
-        <w:t>descrição (char &lt;50 &amp;&amp; char &gt; 200 / somente números)</w:t>
+        <w:t>descrição (char &lt;</w:t>
+      </w:r>
+      <w:r>
+        <w:rPr>
+          <w:lang w:val="pt-BR"/>
+        </w:rPr>
+        <w:t xml:space="preserve"> 30</w:t>
+      </w:r>
+      <w:r>
+        <w:rPr>
+          <w:lang w:val="pt-BR"/>
+        </w:rPr>
+        <w:t xml:space="preserve"> &amp;&amp; char &gt; </w:t>
+      </w:r>
+      <w:r>
+        <w:rPr>
+          <w:lang w:val="pt-BR"/>
+        </w:rPr>
+        <w:t>3</w:t>
+      </w:r>
+      <w:r>
+        <w:rPr>
+          <w:lang w:val="pt-BR"/>
+        </w:rPr>
+        <w:t>00 / somente números)</w:t>
       </w:r>
     </w:p>
     <w:p>
@@ -634,7 +664,19 @@
         <w:rPr>
           <w:lang w:val="pt-BR"/>
         </w:rPr>
-        <w:t>preço (não numérico)</w:t>
+        <w:t>preço (</w:t>
+      </w:r>
+      <w:r>
+        <w:rPr>
+          <w:lang w:val="pt-BR"/>
+        </w:rPr>
+        <w:t xml:space="preserve">10,00 &lt; valor &gt; 1500,00 / </w:t>
+      </w:r>
+      <w:r>
+        <w:rPr>
+          <w:lang w:val="pt-BR"/>
+        </w:rPr>
+        <w:t>não numérico)</w:t>
       </w:r>
     </w:p>
     <w:p>
@@ -754,35 +796,7 @@
         <w:rPr>
           <w:lang w:val="pt-BR"/>
         </w:rPr>
-        <w:t xml:space="preserve"> ID, </w:t>
-      </w:r>
-      <w:proofErr w:type="spellStart"/>
-      <w:r>
-        <w:rPr>
-          <w:lang w:val="pt-BR"/>
-        </w:rPr>
-        <w:t>Name</w:t>
-      </w:r>
-      <w:proofErr w:type="spellEnd"/>
-      <w:r>
-        <w:rPr>
-          <w:lang w:val="pt-BR"/>
-        </w:rPr>
-        <w:t xml:space="preserve">, </w:t>
-      </w:r>
-      <w:proofErr w:type="gramStart"/>
-      <w:r>
-        <w:rPr>
-          <w:lang w:val="pt-BR"/>
-        </w:rPr>
-        <w:t>Age</w:t>
-      </w:r>
-      <w:proofErr w:type="gramEnd"/>
-      <w:r>
-        <w:rPr>
-          <w:lang w:val="pt-BR"/>
-        </w:rPr>
-        <w:t>; e-mail</w:t>
+        <w:t xml:space="preserve"> ID, Name, Age; e-mail</w:t>
       </w:r>
     </w:p>
     <w:p>
@@ -944,49 +958,7 @@
         <w:rPr>
           <w:lang w:val="pt-BR"/>
         </w:rPr>
-        <w:t xml:space="preserve">Legenda: CODE; </w:t>
-      </w:r>
-      <w:proofErr w:type="spellStart"/>
-      <w:r>
-        <w:rPr>
-          <w:lang w:val="pt-BR"/>
-        </w:rPr>
-        <w:t>Name</w:t>
-      </w:r>
-      <w:proofErr w:type="spellEnd"/>
-      <w:r>
-        <w:rPr>
-          <w:lang w:val="pt-BR"/>
-        </w:rPr>
-        <w:t xml:space="preserve">; </w:t>
-      </w:r>
-      <w:proofErr w:type="spellStart"/>
-      <w:r>
-        <w:rPr>
-          <w:lang w:val="pt-BR"/>
-        </w:rPr>
-        <w:t>description</w:t>
-      </w:r>
-      <w:proofErr w:type="spellEnd"/>
-      <w:r>
-        <w:rPr>
-          <w:lang w:val="pt-BR"/>
-        </w:rPr>
-        <w:t xml:space="preserve">; </w:t>
-      </w:r>
-      <w:proofErr w:type="spellStart"/>
-      <w:r>
-        <w:rPr>
-          <w:lang w:val="pt-BR"/>
-        </w:rPr>
-        <w:t>Price</w:t>
-      </w:r>
-      <w:proofErr w:type="spellEnd"/>
-      <w:r>
-        <w:rPr>
-          <w:lang w:val="pt-BR"/>
-        </w:rPr>
-        <w:t>.</w:t>
+        <w:t>Legenda: CODE; Name; description; Price.</w:t>
       </w:r>
     </w:p>
     <w:p>
@@ -1019,160 +991,10 @@
         <w:rPr>
           <w:lang w:val="pt-BR"/>
         </w:rPr>
-        <w:t xml:space="preserve">1234; </w:t>
-      </w:r>
-      <w:proofErr w:type="spellStart"/>
-      <w:r>
-        <w:rPr>
-          <w:lang w:val="pt-BR"/>
-        </w:rPr>
-        <w:t>Logica</w:t>
-      </w:r>
-      <w:proofErr w:type="spellEnd"/>
-      <w:r>
-        <w:rPr>
-          <w:lang w:val="pt-BR"/>
-        </w:rPr>
-        <w:t xml:space="preserve"> de Programação; </w:t>
-      </w:r>
-      <w:r>
-        <w:t xml:space="preserve">Lorem ipsum dolor sit </w:t>
-      </w:r>
-      <w:proofErr w:type="spellStart"/>
-      <w:r>
-        <w:t>amet</w:t>
-      </w:r>
-      <w:proofErr w:type="spellEnd"/>
-      <w:r>
-        <w:t xml:space="preserve">, </w:t>
-      </w:r>
-      <w:proofErr w:type="spellStart"/>
-      <w:r>
-        <w:t>consectetur</w:t>
-      </w:r>
-      <w:proofErr w:type="spellEnd"/>
-      <w:r>
-        <w:t xml:space="preserve"> </w:t>
-      </w:r>
-      <w:proofErr w:type="spellStart"/>
-      <w:r>
-        <w:t>adipiscing</w:t>
-      </w:r>
-      <w:proofErr w:type="spellEnd"/>
-      <w:r>
-        <w:t xml:space="preserve"> </w:t>
-      </w:r>
-      <w:proofErr w:type="spellStart"/>
-      <w:r>
-        <w:t>elit</w:t>
-      </w:r>
-      <w:proofErr w:type="spellEnd"/>
-      <w:r>
-        <w:t xml:space="preserve">. </w:t>
-      </w:r>
-      <w:proofErr w:type="spellStart"/>
-      <w:r>
-        <w:t>Quisque</w:t>
-      </w:r>
-      <w:proofErr w:type="spellEnd"/>
-      <w:r>
-        <w:t xml:space="preserve"> </w:t>
-      </w:r>
-      <w:proofErr w:type="spellStart"/>
-      <w:r>
-        <w:t>est</w:t>
-      </w:r>
-      <w:proofErr w:type="spellEnd"/>
-      <w:r>
-        <w:t xml:space="preserve"> </w:t>
-      </w:r>
-      <w:proofErr w:type="spellStart"/>
-      <w:r>
-        <w:t>tortor</w:t>
-      </w:r>
-      <w:proofErr w:type="spellEnd"/>
-      <w:r>
-        <w:t xml:space="preserve">, </w:t>
-      </w:r>
-      <w:proofErr w:type="spellStart"/>
-      <w:r>
-        <w:t>molestie</w:t>
-      </w:r>
-      <w:proofErr w:type="spellEnd"/>
-      <w:r>
-        <w:t xml:space="preserve"> in </w:t>
-      </w:r>
-      <w:proofErr w:type="spellStart"/>
-      <w:r>
-        <w:t>odio</w:t>
-      </w:r>
-      <w:proofErr w:type="spellEnd"/>
-      <w:r>
-        <w:t xml:space="preserve"> at, </w:t>
-      </w:r>
-      <w:proofErr w:type="spellStart"/>
-      <w:r>
-        <w:t>venenatis</w:t>
-      </w:r>
-      <w:proofErr w:type="spellEnd"/>
-      <w:r>
-        <w:t xml:space="preserve"> </w:t>
-      </w:r>
-      <w:proofErr w:type="spellStart"/>
-      <w:r>
-        <w:t>posuere</w:t>
-      </w:r>
-      <w:proofErr w:type="spellEnd"/>
-      <w:r>
-        <w:t xml:space="preserve"> nisi. </w:t>
-      </w:r>
-      <w:proofErr w:type="spellStart"/>
-      <w:r>
-        <w:t>Fusce</w:t>
-      </w:r>
-      <w:proofErr w:type="spellEnd"/>
-      <w:r>
-        <w:t xml:space="preserve"> </w:t>
-      </w:r>
-      <w:proofErr w:type="spellStart"/>
-      <w:r>
-        <w:t>sodales</w:t>
-      </w:r>
-      <w:proofErr w:type="spellEnd"/>
-      <w:r>
-        <w:t xml:space="preserve"> </w:t>
-      </w:r>
-      <w:proofErr w:type="spellStart"/>
-      <w:r>
-        <w:t>condimentum</w:t>
-      </w:r>
-      <w:proofErr w:type="spellEnd"/>
-      <w:r>
-        <w:t xml:space="preserve"> </w:t>
-      </w:r>
-      <w:proofErr w:type="spellStart"/>
-      <w:r>
-        <w:t>vehicula</w:t>
-      </w:r>
-      <w:proofErr w:type="spellEnd"/>
-      <w:r>
-        <w:t xml:space="preserve">. Ut </w:t>
-      </w:r>
-      <w:proofErr w:type="spellStart"/>
-      <w:r>
-        <w:t>quis</w:t>
-      </w:r>
-      <w:proofErr w:type="spellEnd"/>
-      <w:r>
-        <w:t xml:space="preserve"> ex id ante </w:t>
-      </w:r>
-      <w:proofErr w:type="spellStart"/>
-      <w:r>
-        <w:t>rhoncus</w:t>
-      </w:r>
-      <w:proofErr w:type="spellEnd"/>
-      <w:r>
-        <w:t xml:space="preserve"> tempus. Donec.</w:t>
+        <w:t xml:space="preserve">1234; Logica de Programação; </w:t>
+      </w:r>
+      <w:r>
+        <w:t>Lorem ipsum dolor sit amet, consectetur adipiscing elit. Quisque est tortor, molestie in odio at, venenatis posuere nisi. Fusce sodales condimentum vehicula. Ut quis ex id ante rhoncus tempus. Donec.</w:t>
       </w:r>
       <w:r>
         <w:t>; 156,25</w:t>
@@ -1206,373 +1028,698 @@
         <w:t xml:space="preserve">2: </w:t>
       </w:r>
       <w:r>
-        <w:t xml:space="preserve">5678; </w:t>
-      </w:r>
-      <w:proofErr w:type="spellStart"/>
-      <w:r>
-        <w:t>Programação</w:t>
-      </w:r>
-      <w:proofErr w:type="spellEnd"/>
-      <w:r>
+        <w:t xml:space="preserve">5678; Programação Orientada a Objetos; </w:t>
+      </w:r>
+      <w:r>
+        <w:t>Vestibulum justo turpis, sagittis eget neque sit amet, fringilla lacinia dolor. Integer vitae sem risus. Fusce eget urna feugiat justo volutpat accumsan id sit amet sapien. Duis ante justo, ultrices.</w:t>
+      </w:r>
+      <w:r>
+        <w:t>; 259,32</w:t>
+      </w:r>
+    </w:p>
+    <w:p>
+      <w:pPr>
+        <w:numPr>
+          <w:ilvl w:val="2"/>
+          <w:numId w:val="6"/>
+        </w:numPr>
+        <w:rPr>
+          <w:lang w:val="pt-BR"/>
+        </w:rPr>
+      </w:pPr>
+      <w:r>
+        <w:rPr>
+          <w:b/>
+          <w:bCs/>
+          <w:lang w:val="pt-BR"/>
+        </w:rPr>
+        <w:t xml:space="preserve">Entrada </w:t>
+      </w:r>
+      <w:r>
+        <w:rPr>
+          <w:b/>
+          <w:bCs/>
+          <w:lang w:val="pt-BR"/>
+        </w:rPr>
+        <w:t xml:space="preserve">3: </w:t>
+      </w:r>
+      <w:r>
+        <w:t xml:space="preserve">9101; Curso C# </w:t>
+      </w:r>
+      <w:r>
+        <w:t>C</w:t>
+      </w:r>
+      <w:r>
+        <w:t>omplet</w:t>
+      </w:r>
+      <w:r>
+        <w:t>o</w:t>
+      </w:r>
+      <w:r>
+        <w:t xml:space="preserve">; </w:t>
+      </w:r>
+      <w:r>
+        <w:t>Suspendisse tempus ex enim, sit amet dictum dolor efficitur sit amet. Pellentesque habitant morbi tristique senectus et netus et malesuada fames ac turpis egestas. Pellentesque dictum lorem nec dolor elementum.</w:t>
+      </w:r>
+      <w:r>
+        <w:t>; 500,00</w:t>
+      </w:r>
+    </w:p>
+    <w:p>
+      <w:pPr>
+        <w:ind w:left="720"/>
+        <w:rPr>
+          <w:lang w:val="pt-BR"/>
+        </w:rPr>
+      </w:pPr>
+      <w:r>
+        <w:rPr>
+          <w:b/>
+          <w:bCs/>
+          <w:lang w:val="pt-BR"/>
+        </w:rPr>
+        <w:t xml:space="preserve">Expectativa: </w:t>
+      </w:r>
+      <w:r>
+        <w:rPr>
+          <w:lang w:val="pt-BR"/>
+        </w:rPr>
+        <w:t xml:space="preserve">O programa </w:t>
+      </w:r>
+      <w:r>
+        <w:rPr>
+          <w:lang w:val="pt-BR"/>
+        </w:rPr>
+        <w:t>não deve apresentar qualquer erro de entrada</w:t>
+      </w:r>
+      <w:r>
+        <w:rPr>
+          <w:lang w:val="pt-BR"/>
+        </w:rPr>
+        <w:t>.</w:t>
+      </w:r>
+    </w:p>
+    <w:p>
+      <w:pPr>
+        <w:pStyle w:val="ListParagraph"/>
+        <w:numPr>
+          <w:ilvl w:val="0"/>
+          <w:numId w:val="6"/>
+        </w:numPr>
+        <w:rPr>
+          <w:lang w:val="pt-BR"/>
+        </w:rPr>
+      </w:pPr>
+      <w:r>
+        <w:rPr>
+          <w:b/>
+          <w:bCs/>
+          <w:lang w:val="pt-BR"/>
+        </w:rPr>
+        <w:t xml:space="preserve">Teste de Matrícula com Dados </w:t>
+      </w:r>
+      <w:r>
+        <w:rPr>
+          <w:b/>
+          <w:bCs/>
+          <w:lang w:val="pt-BR"/>
+        </w:rPr>
+        <w:t>válidos.</w:t>
+      </w:r>
+    </w:p>
+    <w:p>
+      <w:pPr>
+        <w:pStyle w:val="ListParagraph"/>
+        <w:numPr>
+          <w:ilvl w:val="1"/>
+          <w:numId w:val="6"/>
+        </w:numPr>
+        <w:rPr>
+          <w:lang w:val="pt-BR"/>
+        </w:rPr>
+      </w:pPr>
+      <w:r>
+        <w:rPr>
+          <w:lang w:val="pt-BR"/>
+        </w:rPr>
+        <w:t>Legenda: ID do aluno =&gt; CODE do curso.</w:t>
+      </w:r>
+    </w:p>
+    <w:p>
+      <w:pPr>
+        <w:pStyle w:val="ListParagraph"/>
+        <w:numPr>
+          <w:ilvl w:val="1"/>
+          <w:numId w:val="6"/>
+        </w:numPr>
+        <w:rPr>
+          <w:lang w:val="pt-BR"/>
+        </w:rPr>
+      </w:pPr>
+      <w:r>
+        <w:rPr>
+          <w:b/>
+          <w:bCs/>
+          <w:lang w:val="pt-BR"/>
+        </w:rPr>
+        <w:t>Entrada 1</w:t>
+      </w:r>
+      <w:r>
+        <w:rPr>
+          <w:lang w:val="pt-BR"/>
+        </w:rPr>
+        <w:t>: 123 =&gt; 1234.</w:t>
+      </w:r>
+    </w:p>
+    <w:p>
+      <w:pPr>
+        <w:pStyle w:val="ListParagraph"/>
+        <w:numPr>
+          <w:ilvl w:val="1"/>
+          <w:numId w:val="6"/>
+        </w:numPr>
+        <w:rPr>
+          <w:lang w:val="pt-BR"/>
+        </w:rPr>
+      </w:pPr>
+      <w:r>
+        <w:rPr>
+          <w:b/>
+          <w:bCs/>
+          <w:lang w:val="pt-BR"/>
+        </w:rPr>
+        <w:t>Entrada 2</w:t>
+      </w:r>
+      <w:r>
+        <w:rPr>
+          <w:lang w:val="pt-BR"/>
+        </w:rPr>
+        <w:t>: 456 =&gt; 5678.</w:t>
+      </w:r>
+    </w:p>
+    <w:p>
+      <w:pPr>
+        <w:pStyle w:val="ListParagraph"/>
+        <w:numPr>
+          <w:ilvl w:val="1"/>
+          <w:numId w:val="6"/>
+        </w:numPr>
+        <w:rPr>
+          <w:lang w:val="pt-BR"/>
+        </w:rPr>
+      </w:pPr>
+      <w:r>
+        <w:rPr>
+          <w:b/>
+          <w:bCs/>
+          <w:lang w:val="pt-BR"/>
+        </w:rPr>
+        <w:t>Entrada 3</w:t>
+      </w:r>
+      <w:r>
+        <w:rPr>
+          <w:lang w:val="pt-BR"/>
+        </w:rPr>
+        <w:t>: 123 =&gt; 5678.</w:t>
+      </w:r>
+    </w:p>
+    <w:p>
+      <w:pPr>
+        <w:pStyle w:val="ListParagraph"/>
+        <w:numPr>
+          <w:ilvl w:val="1"/>
+          <w:numId w:val="6"/>
+        </w:numPr>
+        <w:rPr>
+          <w:lang w:val="pt-BR"/>
+        </w:rPr>
+      </w:pPr>
+      <w:r>
+        <w:rPr>
+          <w:b/>
+          <w:bCs/>
+          <w:lang w:val="pt-BR"/>
+        </w:rPr>
+        <w:t>Entrada 4</w:t>
+      </w:r>
+      <w:r>
+        <w:rPr>
+          <w:lang w:val="pt-BR"/>
+        </w:rPr>
+        <w:t>: 789 =&gt; 9101.</w:t>
+      </w:r>
+    </w:p>
+    <w:p>
+      <w:pPr>
+        <w:ind w:firstLine="720"/>
+        <w:rPr>
+          <w:lang w:val="pt-BR"/>
+        </w:rPr>
+      </w:pPr>
+      <w:r>
+        <w:rPr>
+          <w:b/>
+          <w:bCs/>
+          <w:lang w:val="pt-BR"/>
+        </w:rPr>
+        <w:t xml:space="preserve">Expectativa: </w:t>
+      </w:r>
+      <w:r>
+        <w:rPr>
+          <w:lang w:val="pt-BR"/>
+        </w:rPr>
+        <w:t xml:space="preserve">O programa </w:t>
+      </w:r>
+      <w:r>
+        <w:rPr>
+          <w:lang w:val="pt-BR"/>
+        </w:rPr>
+        <w:t>não deve apresentar qualquer erro de entrada</w:t>
+      </w:r>
+      <w:r>
+        <w:rPr>
+          <w:lang w:val="pt-BR"/>
+        </w:rPr>
+        <w:t>.</w:t>
+      </w:r>
+    </w:p>
+    <w:p>
+      <w:pPr>
+        <w:pStyle w:val="ListParagraph"/>
+        <w:numPr>
+          <w:ilvl w:val="0"/>
+          <w:numId w:val="6"/>
+        </w:numPr>
+        <w:rPr>
+          <w:lang w:val="pt-BR"/>
+        </w:rPr>
+      </w:pPr>
+      <w:r>
+        <w:rPr>
+          <w:b/>
+          <w:bCs/>
+          <w:lang w:val="pt-BR"/>
+        </w:rPr>
+        <w:t>Teste de Matrícula com Dados Inválidos</w:t>
+      </w:r>
+    </w:p>
+    <w:p>
+      <w:pPr>
+        <w:rPr>
+          <w:lang w:val="pt-BR"/>
+        </w:rPr>
+      </w:pPr>
+      <w:r>
+        <w:rPr>
+          <w:lang w:val="pt-BR"/>
+        </w:rPr>
+        <w:t>P</w:t>
+      </w:r>
+      <w:r>
+        <w:rPr>
+          <w:lang w:val="pt-BR"/>
+        </w:rPr>
+        <w:t xml:space="preserve">ré-condições: </w:t>
+      </w:r>
+      <w:r>
+        <w:rPr>
+          <w:lang w:val="pt-BR"/>
+        </w:rPr>
+        <w:t>Somente</w:t>
+      </w:r>
+      <w:r>
+        <w:rPr>
+          <w:lang w:val="pt-BR"/>
+        </w:rPr>
+        <w:t xml:space="preserve"> os alunos</w:t>
+      </w:r>
+      <w:r>
+        <w:rPr>
+          <w:lang w:val="pt-BR"/>
+        </w:rPr>
+        <w:t>,</w:t>
+      </w:r>
+      <w:r>
+        <w:rPr>
+          <w:lang w:val="pt-BR"/>
+        </w:rPr>
         <w:t xml:space="preserve"> </w:t>
       </w:r>
-      <w:proofErr w:type="spellStart"/>
-      <w:r>
-        <w:t>Orientada</w:t>
-      </w:r>
-      <w:proofErr w:type="spellEnd"/>
-      <w:r>
-        <w:t xml:space="preserve"> a </w:t>
-      </w:r>
-      <w:proofErr w:type="spellStart"/>
-      <w:r>
-        <w:t>Objetos</w:t>
-      </w:r>
-      <w:proofErr w:type="spellEnd"/>
-      <w:r>
-        <w:t xml:space="preserve">; </w:t>
-      </w:r>
-      <w:r>
-        <w:t xml:space="preserve">Vestibulum </w:t>
-      </w:r>
-      <w:proofErr w:type="spellStart"/>
-      <w:r>
-        <w:t>justo</w:t>
-      </w:r>
-      <w:proofErr w:type="spellEnd"/>
-      <w:r>
+      <w:r>
+        <w:rPr>
+          <w:lang w:val="pt-BR"/>
+        </w:rPr>
+        <w:t xml:space="preserve">os </w:t>
+      </w:r>
+      <w:r>
+        <w:rPr>
+          <w:lang w:val="pt-BR"/>
+        </w:rPr>
+        <w:t>cursos</w:t>
+      </w:r>
+      <w:r>
+        <w:rPr>
+          <w:lang w:val="pt-BR"/>
+        </w:rPr>
+        <w:t xml:space="preserve"> e as </w:t>
+      </w:r>
+      <w:r>
+        <w:rPr>
+          <w:lang w:val="pt-BR"/>
+        </w:rPr>
+        <w:t>matrículas</w:t>
+      </w:r>
+      <w:r>
+        <w:rPr>
+          <w:lang w:val="pt-BR"/>
+        </w:rPr>
+        <w:t xml:space="preserve"> mencionados acima estejam inseridos</w:t>
+      </w:r>
+      <w:r>
+        <w:rPr>
+          <w:lang w:val="pt-BR"/>
+        </w:rPr>
+        <w:t>.</w:t>
+      </w:r>
+    </w:p>
+    <w:p>
+      <w:pPr>
+        <w:pStyle w:val="ListParagraph"/>
+        <w:numPr>
+          <w:ilvl w:val="1"/>
+          <w:numId w:val="6"/>
+        </w:numPr>
+        <w:rPr>
+          <w:lang w:val="pt-BR"/>
+        </w:rPr>
+      </w:pPr>
+      <w:r>
+        <w:rPr>
+          <w:lang w:val="pt-BR"/>
+        </w:rPr>
+        <w:t>Legenda: ID do aluno =&gt; CODE do curso; erro esperado.</w:t>
+      </w:r>
+    </w:p>
+    <w:p>
+      <w:pPr>
+        <w:pStyle w:val="ListParagraph"/>
+        <w:numPr>
+          <w:ilvl w:val="1"/>
+          <w:numId w:val="6"/>
+        </w:numPr>
+        <w:rPr>
+          <w:lang w:val="pt-BR"/>
+        </w:rPr>
+      </w:pPr>
+      <w:r>
+        <w:rPr>
+          <w:b/>
+          <w:bCs/>
+          <w:lang w:val="pt-BR"/>
+        </w:rPr>
+        <w:t>Entrada 1</w:t>
+      </w:r>
+      <w:r>
+        <w:rPr>
+          <w:lang w:val="pt-BR"/>
+        </w:rPr>
+        <w:t xml:space="preserve">: </w:t>
+      </w:r>
+      <w:r>
+        <w:rPr>
+          <w:lang w:val="pt-BR"/>
+        </w:rPr>
+        <w:t>999 =&gt; 1234</w:t>
+      </w:r>
+      <w:r>
+        <w:rPr>
+          <w:lang w:val="pt-BR"/>
+        </w:rPr>
+        <w:t>;</w:t>
+      </w:r>
+      <w:r>
+        <w:rPr>
+          <w:lang w:val="pt-BR"/>
+        </w:rPr>
         <w:t xml:space="preserve"> </w:t>
       </w:r>
-      <w:proofErr w:type="spellStart"/>
-      <w:r>
-        <w:t>turpis</w:t>
-      </w:r>
-      <w:proofErr w:type="spellEnd"/>
-      <w:r>
-        <w:t xml:space="preserve">, </w:t>
-      </w:r>
-      <w:proofErr w:type="spellStart"/>
-      <w:r>
-        <w:t>sagittis</w:t>
-      </w:r>
-      <w:proofErr w:type="spellEnd"/>
-      <w:r>
+      <w:r>
+        <w:rPr>
+          <w:u w:val="single"/>
+          <w:lang w:val="pt-BR"/>
+        </w:rPr>
+        <w:t>Matrícula de aluno não existente no sistema</w:t>
+      </w:r>
+      <w:r>
+        <w:rPr>
+          <w:u w:val="single"/>
+          <w:lang w:val="pt-BR"/>
+        </w:rPr>
+        <w:t>.</w:t>
+      </w:r>
+    </w:p>
+    <w:p>
+      <w:pPr>
+        <w:pStyle w:val="ListParagraph"/>
+        <w:numPr>
+          <w:ilvl w:val="1"/>
+          <w:numId w:val="6"/>
+        </w:numPr>
+        <w:rPr>
+          <w:u w:val="single"/>
+          <w:lang w:val="pt-BR"/>
+        </w:rPr>
+      </w:pPr>
+      <w:r>
+        <w:rPr>
+          <w:b/>
+          <w:bCs/>
+          <w:lang w:val="pt-BR"/>
+        </w:rPr>
+        <w:t>Entrada 2</w:t>
+      </w:r>
+      <w:r>
+        <w:rPr>
+          <w:lang w:val="pt-BR"/>
+        </w:rPr>
+        <w:t xml:space="preserve">: </w:t>
+      </w:r>
+      <w:r>
+        <w:rPr>
+          <w:lang w:val="pt-BR"/>
+        </w:rPr>
+        <w:t xml:space="preserve">123 =&gt; 9999; </w:t>
+      </w:r>
+      <w:r>
+        <w:rPr>
+          <w:u w:val="single"/>
+          <w:lang w:val="pt-BR"/>
+        </w:rPr>
+        <w:t>Matrícula em curso inexistente</w:t>
+      </w:r>
+      <w:r>
+        <w:rPr>
+          <w:u w:val="single"/>
+          <w:lang w:val="pt-BR"/>
+        </w:rPr>
+        <w:t>.</w:t>
+      </w:r>
+    </w:p>
+    <w:p>
+      <w:pPr>
+        <w:pStyle w:val="ListParagraph"/>
+        <w:numPr>
+          <w:ilvl w:val="1"/>
+          <w:numId w:val="6"/>
+        </w:numPr>
+        <w:rPr>
+          <w:u w:val="single"/>
+          <w:lang w:val="pt-BR"/>
+        </w:rPr>
+      </w:pPr>
+      <w:r>
+        <w:rPr>
+          <w:b/>
+          <w:bCs/>
+          <w:lang w:val="pt-BR"/>
+        </w:rPr>
+        <w:t>Entrada 3</w:t>
+      </w:r>
+      <w:r>
+        <w:rPr>
+          <w:lang w:val="pt-BR"/>
+        </w:rPr>
+        <w:t xml:space="preserve">: </w:t>
+      </w:r>
+      <w:r>
+        <w:rPr>
+          <w:lang w:val="pt-BR"/>
+        </w:rPr>
+        <w:t xml:space="preserve">123 =&gt; 1234; </w:t>
+      </w:r>
+      <w:r>
+        <w:rPr>
+          <w:u w:val="single"/>
+          <w:lang w:val="pt-BR"/>
+        </w:rPr>
+        <w:t>Matrícula duplicada (o mesmo aluno tentando se matricular duas vezes no mesmo curso)</w:t>
+      </w:r>
+      <w:r>
+        <w:rPr>
+          <w:u w:val="single"/>
+          <w:lang w:val="pt-BR"/>
+        </w:rPr>
+        <w:t>.</w:t>
+      </w:r>
+    </w:p>
+    <w:p>
+      <w:pPr>
+        <w:ind w:firstLine="720"/>
+        <w:rPr>
+          <w:lang w:val="pt-BR"/>
+        </w:rPr>
+      </w:pPr>
+      <w:r>
+        <w:rPr>
+          <w:b/>
+          <w:bCs/>
+          <w:lang w:val="pt-BR"/>
+        </w:rPr>
+        <w:t>Expectativa</w:t>
+      </w:r>
+      <w:r>
+        <w:rPr>
+          <w:lang w:val="pt-BR"/>
+        </w:rPr>
+        <w:t>: O programa deve rejeitar as entradas com mensagens apropriadas.</w:t>
+      </w:r>
+    </w:p>
+    <w:p>
+      <w:pPr>
+        <w:pStyle w:val="ListParagraph"/>
+        <w:numPr>
+          <w:ilvl w:val="0"/>
+          <w:numId w:val="6"/>
+        </w:numPr>
+        <w:rPr>
+          <w:lang w:val="pt-BR"/>
+        </w:rPr>
+      </w:pPr>
+      <w:r>
+        <w:rPr>
+          <w:lang w:val="pt-BR"/>
+        </w:rPr>
+        <w:t>T</w:t>
+      </w:r>
+      <w:r>
+        <w:rPr>
+          <w:b/>
+          <w:bCs/>
+          <w:lang w:val="pt-BR"/>
+        </w:rPr>
+        <w:t>este de Exclusão de Aluno ou Curso Não Existente</w:t>
+      </w:r>
+    </w:p>
+    <w:p>
+      <w:pPr>
+        <w:rPr>
+          <w:lang w:val="pt-BR"/>
+        </w:rPr>
+      </w:pPr>
+      <w:r>
+        <w:rPr>
+          <w:lang w:val="pt-BR"/>
+        </w:rPr>
+        <w:t>Pré-condições: Somente os alunos, os cursos e as matrículas mencionados acima estejam inseridos.</w:t>
+      </w:r>
+    </w:p>
+    <w:p>
+      <w:pPr>
+        <w:pStyle w:val="ListParagraph"/>
+        <w:numPr>
+          <w:ilvl w:val="1"/>
+          <w:numId w:val="6"/>
+        </w:numPr>
+        <w:rPr>
+          <w:b/>
+          <w:bCs/>
+          <w:lang w:val="pt-BR"/>
+        </w:rPr>
+      </w:pPr>
+      <w:r>
+        <w:rPr>
+          <w:b/>
+          <w:bCs/>
+          <w:lang w:val="pt-BR"/>
+        </w:rPr>
+        <w:t xml:space="preserve">Entrada 1: </w:t>
+      </w:r>
+      <w:r>
+        <w:rPr>
+          <w:lang w:val="pt-BR"/>
+        </w:rPr>
+        <w:t xml:space="preserve">ID de aluno 888; </w:t>
+      </w:r>
+      <w:r>
+        <w:rPr>
+          <w:lang w:val="pt-BR"/>
+        </w:rPr>
+        <w:t>Tentativa de remover aluno com ID que não existe</w:t>
+      </w:r>
+      <w:r>
+        <w:rPr>
+          <w:lang w:val="pt-BR"/>
+        </w:rPr>
+        <w:t>.</w:t>
+      </w:r>
+    </w:p>
+    <w:p>
+      <w:pPr>
+        <w:pStyle w:val="ListParagraph"/>
+        <w:numPr>
+          <w:ilvl w:val="1"/>
+          <w:numId w:val="6"/>
+        </w:numPr>
+        <w:rPr>
+          <w:b/>
+          <w:bCs/>
+          <w:lang w:val="pt-BR"/>
+        </w:rPr>
+      </w:pPr>
+      <w:r>
+        <w:rPr>
+          <w:b/>
+          <w:bCs/>
+          <w:lang w:val="pt-BR"/>
+        </w:rPr>
+        <w:t>Entrada 2:</w:t>
+      </w:r>
+      <w:r>
+        <w:rPr>
+          <w:b/>
+          <w:bCs/>
+          <w:lang w:val="pt-BR"/>
+        </w:rPr>
         <w:t xml:space="preserve"> </w:t>
       </w:r>
-      <w:proofErr w:type="spellStart"/>
-      <w:r>
-        <w:t>eget</w:t>
-      </w:r>
-      <w:proofErr w:type="spellEnd"/>
-      <w:r>
-        <w:t xml:space="preserve"> </w:t>
-      </w:r>
-      <w:proofErr w:type="spellStart"/>
-      <w:r>
-        <w:t>neque</w:t>
-      </w:r>
-      <w:proofErr w:type="spellEnd"/>
-      <w:r>
-        <w:t xml:space="preserve"> sit </w:t>
-      </w:r>
-      <w:proofErr w:type="spellStart"/>
-      <w:r>
-        <w:t>amet</w:t>
-      </w:r>
-      <w:proofErr w:type="spellEnd"/>
-      <w:r>
-        <w:t xml:space="preserve">, </w:t>
-      </w:r>
-      <w:proofErr w:type="spellStart"/>
-      <w:r>
-        <w:t>fringilla</w:t>
-      </w:r>
-      <w:proofErr w:type="spellEnd"/>
-      <w:r>
-        <w:t xml:space="preserve"> lacinia dolor. Integer vitae </w:t>
-      </w:r>
-      <w:proofErr w:type="spellStart"/>
-      <w:r>
-        <w:t>sem</w:t>
-      </w:r>
-      <w:proofErr w:type="spellEnd"/>
-      <w:r>
-        <w:t xml:space="preserve"> </w:t>
-      </w:r>
-      <w:proofErr w:type="spellStart"/>
-      <w:r>
-        <w:t>risus</w:t>
-      </w:r>
-      <w:proofErr w:type="spellEnd"/>
-      <w:r>
-        <w:t xml:space="preserve">. </w:t>
-      </w:r>
-      <w:proofErr w:type="spellStart"/>
-      <w:r>
-        <w:t>Fusce</w:t>
-      </w:r>
-      <w:proofErr w:type="spellEnd"/>
-      <w:r>
-        <w:t xml:space="preserve"> </w:t>
-      </w:r>
-      <w:proofErr w:type="spellStart"/>
-      <w:r>
-        <w:t>eget</w:t>
-      </w:r>
-      <w:proofErr w:type="spellEnd"/>
-      <w:r>
-        <w:t xml:space="preserve"> </w:t>
-      </w:r>
-      <w:proofErr w:type="spellStart"/>
-      <w:r>
-        <w:t>urna</w:t>
-      </w:r>
-      <w:proofErr w:type="spellEnd"/>
-      <w:r>
-        <w:t xml:space="preserve"> </w:t>
-      </w:r>
-      <w:proofErr w:type="spellStart"/>
-      <w:r>
-        <w:t>feugiat</w:t>
-      </w:r>
-      <w:proofErr w:type="spellEnd"/>
-      <w:r>
-        <w:t xml:space="preserve"> </w:t>
-      </w:r>
-      <w:proofErr w:type="spellStart"/>
-      <w:r>
-        <w:t>justo</w:t>
-      </w:r>
-      <w:proofErr w:type="spellEnd"/>
-      <w:r>
-        <w:t xml:space="preserve"> </w:t>
-      </w:r>
-      <w:proofErr w:type="spellStart"/>
-      <w:r>
-        <w:t>volutpat</w:t>
-      </w:r>
-      <w:proofErr w:type="spellEnd"/>
-      <w:r>
-        <w:t xml:space="preserve"> </w:t>
-      </w:r>
-      <w:proofErr w:type="spellStart"/>
-      <w:r>
-        <w:t>accumsan</w:t>
-      </w:r>
-      <w:proofErr w:type="spellEnd"/>
-      <w:r>
-        <w:t xml:space="preserve"> id sit </w:t>
-      </w:r>
-      <w:proofErr w:type="spellStart"/>
-      <w:r>
-        <w:t>amet</w:t>
-      </w:r>
-      <w:proofErr w:type="spellEnd"/>
-      <w:r>
-        <w:t xml:space="preserve"> </w:t>
-      </w:r>
-      <w:proofErr w:type="spellStart"/>
-      <w:r>
-        <w:t>sapien</w:t>
-      </w:r>
-      <w:proofErr w:type="spellEnd"/>
-      <w:r>
-        <w:t xml:space="preserve">. Duis ante </w:t>
-      </w:r>
-      <w:proofErr w:type="spellStart"/>
-      <w:r>
-        <w:t>justo</w:t>
-      </w:r>
-      <w:proofErr w:type="spellEnd"/>
-      <w:r>
-        <w:t xml:space="preserve">, </w:t>
-      </w:r>
-      <w:proofErr w:type="spellStart"/>
-      <w:r>
-        <w:t>ultrices</w:t>
-      </w:r>
-      <w:proofErr w:type="spellEnd"/>
-      <w:r>
+      <w:r>
+        <w:rPr>
+          <w:lang w:val="pt-BR"/>
+        </w:rPr>
+        <w:t xml:space="preserve">CODE de curso 8888; </w:t>
+      </w:r>
+      <w:r>
+        <w:rPr>
+          <w:lang w:val="pt-BR"/>
+        </w:rPr>
+        <w:t>Tentativa de remover curso que não foi cadastrado</w:t>
+      </w:r>
+      <w:r>
+        <w:rPr>
+          <w:lang w:val="pt-BR"/>
+        </w:rPr>
         <w:t>.</w:t>
       </w:r>
-      <w:r>
-        <w:t>; 259,32</w:t>
-      </w:r>
-    </w:p>
-    <w:p>
-      <w:pPr>
-        <w:numPr>
-          <w:ilvl w:val="2"/>
-          <w:numId w:val="6"/>
-        </w:numPr>
-        <w:rPr>
-          <w:lang w:val="pt-BR"/>
-        </w:rPr>
-      </w:pPr>
-      <w:r>
-        <w:rPr>
-          <w:b/>
-          <w:bCs/>
-          <w:lang w:val="pt-BR"/>
-        </w:rPr>
-        <w:t xml:space="preserve">Entrada </w:t>
-      </w:r>
-      <w:r>
-        <w:rPr>
-          <w:b/>
-          <w:bCs/>
-          <w:lang w:val="pt-BR"/>
-        </w:rPr>
-        <w:t xml:space="preserve">3: </w:t>
-      </w:r>
-      <w:r>
-        <w:t xml:space="preserve">9101; </w:t>
-      </w:r>
-      <w:proofErr w:type="spellStart"/>
-      <w:r>
-        <w:t>Curso</w:t>
-      </w:r>
-      <w:proofErr w:type="spellEnd"/>
-      <w:r>
-        <w:t xml:space="preserve"> C# </w:t>
-      </w:r>
-      <w:proofErr w:type="spellStart"/>
-      <w:r>
-        <w:t>C</w:t>
-      </w:r>
-      <w:r>
-        <w:t>omplet</w:t>
-      </w:r>
-      <w:r>
-        <w:t>o</w:t>
-      </w:r>
-      <w:proofErr w:type="spellEnd"/>
-      <w:r>
-        <w:t xml:space="preserve">; </w:t>
-      </w:r>
-      <w:proofErr w:type="spellStart"/>
-      <w:r>
-        <w:t>Suspendisse</w:t>
-      </w:r>
-      <w:proofErr w:type="spellEnd"/>
-      <w:r>
-        <w:t xml:space="preserve"> tempus ex </w:t>
-      </w:r>
-      <w:proofErr w:type="spellStart"/>
-      <w:r>
-        <w:t>enim</w:t>
-      </w:r>
-      <w:proofErr w:type="spellEnd"/>
-      <w:r>
-        <w:t xml:space="preserve">, sit </w:t>
-      </w:r>
-      <w:proofErr w:type="spellStart"/>
-      <w:r>
-        <w:t>amet</w:t>
-      </w:r>
-      <w:proofErr w:type="spellEnd"/>
-      <w:r>
-        <w:t xml:space="preserve"> dictum dolor </w:t>
-      </w:r>
-      <w:proofErr w:type="spellStart"/>
-      <w:r>
-        <w:t>efficitur</w:t>
-      </w:r>
-      <w:proofErr w:type="spellEnd"/>
-      <w:r>
-        <w:t xml:space="preserve"> sit </w:t>
-      </w:r>
-      <w:proofErr w:type="spellStart"/>
-      <w:r>
-        <w:t>amet</w:t>
-      </w:r>
-      <w:proofErr w:type="spellEnd"/>
-      <w:r>
-        <w:t xml:space="preserve">. </w:t>
-      </w:r>
-      <w:proofErr w:type="spellStart"/>
-      <w:r>
-        <w:t>Pellentesque</w:t>
-      </w:r>
-      <w:proofErr w:type="spellEnd"/>
-      <w:r>
-        <w:t xml:space="preserve"> habitant </w:t>
-      </w:r>
-      <w:proofErr w:type="spellStart"/>
-      <w:r>
-        <w:t>morbi</w:t>
-      </w:r>
-      <w:proofErr w:type="spellEnd"/>
-      <w:r>
-        <w:t xml:space="preserve"> </w:t>
-      </w:r>
-      <w:proofErr w:type="spellStart"/>
-      <w:r>
-        <w:t>tristique</w:t>
-      </w:r>
-      <w:proofErr w:type="spellEnd"/>
-      <w:r>
-        <w:t xml:space="preserve"> </w:t>
-      </w:r>
-      <w:proofErr w:type="spellStart"/>
-      <w:r>
-        <w:t>senectus</w:t>
-      </w:r>
-      <w:proofErr w:type="spellEnd"/>
-      <w:r>
-        <w:t xml:space="preserve"> et </w:t>
-      </w:r>
-      <w:proofErr w:type="spellStart"/>
-      <w:r>
-        <w:t>netus</w:t>
-      </w:r>
-      <w:proofErr w:type="spellEnd"/>
-      <w:r>
-        <w:t xml:space="preserve"> et </w:t>
-      </w:r>
-      <w:proofErr w:type="spellStart"/>
-      <w:r>
-        <w:t>malesuada</w:t>
-      </w:r>
-      <w:proofErr w:type="spellEnd"/>
-      <w:r>
-        <w:t xml:space="preserve"> fames ac </w:t>
-      </w:r>
-      <w:proofErr w:type="spellStart"/>
-      <w:r>
-        <w:t>turpis</w:t>
-      </w:r>
-      <w:proofErr w:type="spellEnd"/>
-      <w:r>
-        <w:t xml:space="preserve"> </w:t>
-      </w:r>
-      <w:proofErr w:type="spellStart"/>
-      <w:r>
-        <w:t>egestas</w:t>
-      </w:r>
-      <w:proofErr w:type="spellEnd"/>
-      <w:r>
-        <w:t xml:space="preserve">. </w:t>
-      </w:r>
-      <w:proofErr w:type="spellStart"/>
-      <w:r>
-        <w:t>Pellentesque</w:t>
-      </w:r>
-      <w:proofErr w:type="spellEnd"/>
-      <w:r>
-        <w:t xml:space="preserve"> dictum lorem nec dolor </w:t>
-      </w:r>
-      <w:proofErr w:type="spellStart"/>
-      <w:r>
-        <w:t>elementum</w:t>
-      </w:r>
-      <w:proofErr w:type="spellEnd"/>
-      <w:r>
-        <w:t>.</w:t>
-      </w:r>
-      <w:r>
-        <w:t>; 500,00</w:t>
-      </w:r>
     </w:p>
     <w:p>
       <w:pPr>
@@ -1587,25 +1734,13 @@
           <w:bCs/>
           <w:lang w:val="pt-BR"/>
         </w:rPr>
-        <w:t xml:space="preserve">Expectativa: </w:t>
-      </w:r>
-      <w:r>
-        <w:rPr>
-          <w:lang w:val="pt-BR"/>
-        </w:rPr>
-        <w:t xml:space="preserve">O programa </w:t>
-      </w:r>
-      <w:r>
-        <w:rPr>
-          <w:lang w:val="pt-BR"/>
-        </w:rPr>
-        <w:t>não deve apresentar qualquer erro de entrada</w:t>
-      </w:r>
-      <w:r>
-        <w:rPr>
-          <w:lang w:val="pt-BR"/>
-        </w:rPr>
-        <w:t>.</w:t>
+        <w:t>Expectativa</w:t>
+      </w:r>
+      <w:r>
+        <w:rPr>
+          <w:lang w:val="pt-BR"/>
+        </w:rPr>
+        <w:t>: O sistema deve avisar que o aluno ou curso não foi encontrado.</w:t>
       </w:r>
     </w:p>
     <w:p>
@@ -1616,24 +1751,18 @@
           <w:numId w:val="6"/>
         </w:numPr>
         <w:rPr>
-          <w:lang w:val="pt-BR"/>
-        </w:rPr>
-      </w:pPr>
-      <w:r>
-        <w:rPr>
-          <w:b/>
-          <w:bCs/>
-          <w:lang w:val="pt-BR"/>
-        </w:rPr>
-        <w:t xml:space="preserve">Teste de Matrícula com Dados </w:t>
-      </w:r>
-      <w:r>
-        <w:rPr>
-          <w:b/>
-          <w:bCs/>
-          <w:lang w:val="pt-BR"/>
-        </w:rPr>
-        <w:t>válidos.</w:t>
+          <w:b/>
+          <w:bCs/>
+          <w:lang w:val="pt-BR"/>
+        </w:rPr>
+      </w:pPr>
+      <w:r>
+        <w:rPr>
+          <w:b/>
+          <w:bCs/>
+          <w:lang w:val="pt-BR"/>
+        </w:rPr>
+        <w:t>Teste de exclusão de aluno e curso existente</w:t>
       </w:r>
     </w:p>
     <w:p>
@@ -1651,7 +1780,7 @@
         <w:rPr>
           <w:lang w:val="pt-BR"/>
         </w:rPr>
-        <w:t>Legenda: ID do aluno =&gt; CODE do curso.</w:t>
+        <w:t>Entrada 1: ID de aluno 123.</w:t>
       </w:r>
     </w:p>
     <w:p>
@@ -1667,23 +1796,47 @@
       </w:pPr>
       <w:r>
         <w:rPr>
-          <w:b/>
-          <w:bCs/>
-          <w:lang w:val="pt-BR"/>
-        </w:rPr>
-        <w:t>Entrada 1</w:t>
-      </w:r>
-      <w:r>
-        <w:rPr>
-          <w:lang w:val="pt-BR"/>
-        </w:rPr>
-        <w:t>: 123 =&gt; 1234.</w:t>
+          <w:lang w:val="pt-BR"/>
+        </w:rPr>
+        <w:t>Entrada 2: CODE de curso 1234.</w:t>
+      </w:r>
+    </w:p>
+    <w:p>
+      <w:pPr>
+        <w:ind w:left="720"/>
+        <w:rPr>
+          <w:lang w:val="pt-BR"/>
+        </w:rPr>
+      </w:pPr>
+      <w:r>
+        <w:rPr>
+          <w:lang w:val="pt-BR"/>
+        </w:rPr>
+        <w:t>Expectativa: O sistema deve fazer as exclusões corretamente.</w:t>
       </w:r>
     </w:p>
     <w:p>
       <w:pPr>
         <w:pStyle w:val="ListParagraph"/>
         <w:numPr>
+          <w:ilvl w:val="0"/>
+          <w:numId w:val="6"/>
+        </w:numPr>
+        <w:rPr>
+          <w:lang w:val="pt-BR"/>
+        </w:rPr>
+      </w:pPr>
+      <w:r>
+        <w:rPr>
+          <w:lang w:val="pt-BR"/>
+        </w:rPr>
+        <w:t>Teste de desmatricula de aluno</w:t>
+      </w:r>
+    </w:p>
+    <w:p>
+      <w:pPr>
+        <w:pStyle w:val="ListParagraph"/>
+        <w:numPr>
           <w:ilvl w:val="1"/>
           <w:numId w:val="6"/>
         </w:numPr>
@@ -1693,17 +1846,15 @@
       </w:pPr>
       <w:r>
         <w:rPr>
-          <w:b/>
-          <w:bCs/>
-          <w:lang w:val="pt-BR"/>
-        </w:rPr>
-        <w:t>Entrada 2</w:t>
-      </w:r>
-      <w:r>
-        <w:rPr>
-          <w:lang w:val="pt-BR"/>
-        </w:rPr>
-        <w:t>: 456 =&gt; 5678.</w:t>
+          <w:lang w:val="pt-BR"/>
+        </w:rPr>
+        <w:t xml:space="preserve">Entrada 1: </w:t>
+      </w:r>
+      <w:r>
+        <w:rPr>
+          <w:lang w:val="pt-BR"/>
+        </w:rPr>
+        <w:t>888 =&gt; 1234; Tentativa de desmatricular aluno inexistente.</w:t>
       </w:r>
     </w:p>
     <w:p>
@@ -1719,17 +1870,9 @@
       </w:pPr>
       <w:r>
         <w:rPr>
-          <w:b/>
-          <w:bCs/>
-          <w:lang w:val="pt-BR"/>
-        </w:rPr>
-        <w:t>Entrada 3</w:t>
-      </w:r>
-      <w:r>
-        <w:rPr>
-          <w:lang w:val="pt-BR"/>
-        </w:rPr>
-        <w:t>: 123 =&gt; 5678.</w:t>
+          <w:lang w:val="pt-BR"/>
+        </w:rPr>
+        <w:t>Entrada 2: 123 =&gt; 8888; Tentativa de desmatricular aluno existente de curso não existente.</w:t>
       </w:r>
     </w:p>
     <w:p>
@@ -1745,755 +1888,9 @@
       </w:pPr>
       <w:r>
         <w:rPr>
-          <w:b/>
-          <w:bCs/>
-          <w:lang w:val="pt-BR"/>
-        </w:rPr>
-        <w:t>Entrada 4</w:t>
-      </w:r>
-      <w:r>
-        <w:rPr>
-          <w:lang w:val="pt-BR"/>
-        </w:rPr>
-        <w:t>: 789 =&gt; 9101.</w:t>
-      </w:r>
-    </w:p>
-    <w:p>
-      <w:pPr>
-        <w:ind w:firstLine="720"/>
-        <w:rPr>
-          <w:lang w:val="pt-BR"/>
-        </w:rPr>
-      </w:pPr>
-      <w:r>
-        <w:rPr>
-          <w:b/>
-          <w:bCs/>
-          <w:lang w:val="pt-BR"/>
-        </w:rPr>
-        <w:t xml:space="preserve">Expectativa: </w:t>
-      </w:r>
-      <w:r>
-        <w:rPr>
-          <w:lang w:val="pt-BR"/>
-        </w:rPr>
-        <w:t xml:space="preserve">O programa </w:t>
-      </w:r>
-      <w:r>
-        <w:rPr>
-          <w:lang w:val="pt-BR"/>
-        </w:rPr>
-        <w:t>não deve apresentar qualquer erro de entrada</w:t>
-      </w:r>
-      <w:r>
-        <w:rPr>
-          <w:lang w:val="pt-BR"/>
-        </w:rPr>
-        <w:t>.</w:t>
-      </w:r>
-    </w:p>
-    <w:p>
-      <w:pPr>
-        <w:pStyle w:val="ListParagraph"/>
-        <w:numPr>
-          <w:ilvl w:val="0"/>
-          <w:numId w:val="6"/>
-        </w:numPr>
-        <w:rPr>
-          <w:lang w:val="pt-BR"/>
-        </w:rPr>
-      </w:pPr>
-      <w:r>
-        <w:rPr>
-          <w:b/>
-          <w:bCs/>
-          <w:lang w:val="pt-BR"/>
-        </w:rPr>
-        <w:t>Teste de Matrícula com Dados Inválidos</w:t>
-      </w:r>
-    </w:p>
-    <w:p>
-      <w:pPr>
-        <w:rPr>
-          <w:lang w:val="pt-BR"/>
-        </w:rPr>
-      </w:pPr>
-      <w:r>
-        <w:rPr>
-          <w:lang w:val="pt-BR"/>
-        </w:rPr>
-        <w:t>P</w:t>
-      </w:r>
-      <w:r>
-        <w:rPr>
-          <w:lang w:val="pt-BR"/>
-        </w:rPr>
-        <w:t xml:space="preserve">ré-condições: </w:t>
-      </w:r>
-      <w:r>
-        <w:rPr>
-          <w:lang w:val="pt-BR"/>
-        </w:rPr>
-        <w:t>Somente</w:t>
-      </w:r>
-      <w:r>
-        <w:rPr>
-          <w:lang w:val="pt-BR"/>
-        </w:rPr>
-        <w:t xml:space="preserve"> os alunos</w:t>
-      </w:r>
-      <w:r>
-        <w:rPr>
-          <w:lang w:val="pt-BR"/>
-        </w:rPr>
-        <w:t>,</w:t>
-      </w:r>
-      <w:r>
-        <w:rPr>
-          <w:lang w:val="pt-BR"/>
-        </w:rPr>
-        <w:t xml:space="preserve"> </w:t>
-      </w:r>
-      <w:r>
-        <w:rPr>
-          <w:lang w:val="pt-BR"/>
-        </w:rPr>
-        <w:t xml:space="preserve">os </w:t>
-      </w:r>
-      <w:r>
-        <w:rPr>
-          <w:lang w:val="pt-BR"/>
-        </w:rPr>
-        <w:t>cursos</w:t>
-      </w:r>
-      <w:r>
-        <w:rPr>
-          <w:lang w:val="pt-BR"/>
-        </w:rPr>
-        <w:t xml:space="preserve"> e as </w:t>
-      </w:r>
-      <w:r>
-        <w:rPr>
-          <w:lang w:val="pt-BR"/>
-        </w:rPr>
-        <w:t>matrículas</w:t>
-      </w:r>
-      <w:r>
-        <w:rPr>
-          <w:lang w:val="pt-BR"/>
-        </w:rPr>
-        <w:t xml:space="preserve"> mencionados acima estejam inseridos</w:t>
-      </w:r>
-      <w:r>
-        <w:rPr>
-          <w:lang w:val="pt-BR"/>
-        </w:rPr>
-        <w:t>.</w:t>
-      </w:r>
-    </w:p>
-    <w:p>
-      <w:pPr>
-        <w:pStyle w:val="ListParagraph"/>
-        <w:numPr>
-          <w:ilvl w:val="1"/>
-          <w:numId w:val="6"/>
-        </w:numPr>
-        <w:rPr>
-          <w:lang w:val="pt-BR"/>
-        </w:rPr>
-      </w:pPr>
-      <w:r>
-        <w:rPr>
-          <w:lang w:val="pt-BR"/>
-        </w:rPr>
-        <w:t>Legenda: ID do aluno =&gt; CODE do curso; erro esperado.</w:t>
-      </w:r>
-    </w:p>
-    <w:p>
-      <w:pPr>
-        <w:pStyle w:val="ListParagraph"/>
-        <w:numPr>
-          <w:ilvl w:val="1"/>
-          <w:numId w:val="6"/>
-        </w:numPr>
-        <w:rPr>
-          <w:lang w:val="pt-BR"/>
-        </w:rPr>
-      </w:pPr>
-      <w:r>
-        <w:rPr>
-          <w:b/>
-          <w:bCs/>
-          <w:lang w:val="pt-BR"/>
-        </w:rPr>
-        <w:t>Entrada 1</w:t>
-      </w:r>
-      <w:r>
-        <w:rPr>
-          <w:lang w:val="pt-BR"/>
-        </w:rPr>
-        <w:t xml:space="preserve">: </w:t>
-      </w:r>
-      <w:r>
-        <w:rPr>
-          <w:lang w:val="pt-BR"/>
-        </w:rPr>
-        <w:t>999 =&gt; 1234</w:t>
-      </w:r>
-      <w:r>
-        <w:rPr>
-          <w:lang w:val="pt-BR"/>
-        </w:rPr>
-        <w:t>;</w:t>
-      </w:r>
-      <w:r>
-        <w:rPr>
-          <w:lang w:val="pt-BR"/>
-        </w:rPr>
-        <w:t xml:space="preserve"> </w:t>
-      </w:r>
-      <w:r>
-        <w:rPr>
-          <w:u w:val="single"/>
-          <w:lang w:val="pt-BR"/>
-        </w:rPr>
-        <w:t>Matrícula de aluno não existente no sistema</w:t>
-      </w:r>
-      <w:r>
-        <w:rPr>
-          <w:u w:val="single"/>
-          <w:lang w:val="pt-BR"/>
-        </w:rPr>
-        <w:t>.</w:t>
-      </w:r>
-    </w:p>
-    <w:p>
-      <w:pPr>
-        <w:pStyle w:val="ListParagraph"/>
-        <w:numPr>
-          <w:ilvl w:val="1"/>
-          <w:numId w:val="6"/>
-        </w:numPr>
-        <w:rPr>
-          <w:u w:val="single"/>
-          <w:lang w:val="pt-BR"/>
-        </w:rPr>
-      </w:pPr>
-      <w:r>
-        <w:rPr>
-          <w:b/>
-          <w:bCs/>
-          <w:lang w:val="pt-BR"/>
-        </w:rPr>
-        <w:t>Entrada 2</w:t>
-      </w:r>
-      <w:r>
-        <w:rPr>
-          <w:lang w:val="pt-BR"/>
-        </w:rPr>
-        <w:t xml:space="preserve">: </w:t>
-      </w:r>
-      <w:r>
-        <w:rPr>
-          <w:lang w:val="pt-BR"/>
-        </w:rPr>
-        <w:t xml:space="preserve">123 =&gt; 9999; </w:t>
-      </w:r>
-      <w:r>
-        <w:rPr>
-          <w:u w:val="single"/>
-          <w:lang w:val="pt-BR"/>
-        </w:rPr>
-        <w:t>Matrícula em curso inexistente</w:t>
-      </w:r>
-      <w:r>
-        <w:rPr>
-          <w:u w:val="single"/>
-          <w:lang w:val="pt-BR"/>
-        </w:rPr>
-        <w:t>.</w:t>
-      </w:r>
-    </w:p>
-    <w:p>
-      <w:pPr>
-        <w:pStyle w:val="ListParagraph"/>
-        <w:numPr>
-          <w:ilvl w:val="1"/>
-          <w:numId w:val="6"/>
-        </w:numPr>
-        <w:rPr>
-          <w:u w:val="single"/>
-          <w:lang w:val="pt-BR"/>
-        </w:rPr>
-      </w:pPr>
-      <w:r>
-        <w:rPr>
-          <w:b/>
-          <w:bCs/>
-          <w:lang w:val="pt-BR"/>
-        </w:rPr>
-        <w:t>Entrada 3</w:t>
-      </w:r>
-      <w:r>
-        <w:rPr>
-          <w:lang w:val="pt-BR"/>
-        </w:rPr>
-        <w:t xml:space="preserve">: </w:t>
-      </w:r>
-      <w:r>
-        <w:rPr>
-          <w:lang w:val="pt-BR"/>
-        </w:rPr>
-        <w:t xml:space="preserve">123 =&gt; 1234; </w:t>
-      </w:r>
-      <w:r>
-        <w:rPr>
-          <w:u w:val="single"/>
-          <w:lang w:val="pt-BR"/>
-        </w:rPr>
-        <w:t>Matrícula duplicada (o mesmo aluno tentando se matricular duas vezes no mesmo curso)</w:t>
-      </w:r>
-      <w:r>
-        <w:rPr>
-          <w:u w:val="single"/>
-          <w:lang w:val="pt-BR"/>
-        </w:rPr>
-        <w:t>.</w:t>
-      </w:r>
-    </w:p>
-    <w:p>
-      <w:pPr>
-        <w:ind w:firstLine="720"/>
-        <w:rPr>
-          <w:lang w:val="pt-BR"/>
-        </w:rPr>
-      </w:pPr>
-      <w:r>
-        <w:rPr>
-          <w:b/>
-          <w:bCs/>
-          <w:lang w:val="pt-BR"/>
-        </w:rPr>
-        <w:t>Expectativa</w:t>
-      </w:r>
-      <w:r>
-        <w:rPr>
-          <w:lang w:val="pt-BR"/>
-        </w:rPr>
-        <w:t>: O programa deve rejeitar as entradas com mensagens apropriadas.</w:t>
-      </w:r>
-    </w:p>
-    <w:p>
-      <w:pPr>
-        <w:pStyle w:val="ListParagraph"/>
-        <w:numPr>
-          <w:ilvl w:val="0"/>
-          <w:numId w:val="6"/>
-        </w:numPr>
-        <w:rPr>
-          <w:lang w:val="pt-BR"/>
-        </w:rPr>
-      </w:pPr>
-      <w:r>
-        <w:rPr>
-          <w:lang w:val="pt-BR"/>
-        </w:rPr>
-        <w:t>T</w:t>
-      </w:r>
-      <w:r>
-        <w:rPr>
-          <w:b/>
-          <w:bCs/>
-          <w:lang w:val="pt-BR"/>
-        </w:rPr>
-        <w:t>este de Exclusão de Aluno ou Curso Não Existente</w:t>
-      </w:r>
-    </w:p>
-    <w:p>
-      <w:pPr>
-        <w:rPr>
-          <w:lang w:val="pt-BR"/>
-        </w:rPr>
-      </w:pPr>
-      <w:r>
-        <w:rPr>
-          <w:lang w:val="pt-BR"/>
-        </w:rPr>
-        <w:t>Pré-condições: Somente os alunos, os cursos e as matrículas mencionados acima estejam inseridos.</w:t>
-      </w:r>
-    </w:p>
-    <w:p>
-      <w:pPr>
-        <w:pStyle w:val="ListParagraph"/>
-        <w:numPr>
-          <w:ilvl w:val="1"/>
-          <w:numId w:val="6"/>
-        </w:numPr>
-        <w:rPr>
-          <w:b/>
-          <w:bCs/>
-          <w:lang w:val="pt-BR"/>
-        </w:rPr>
-      </w:pPr>
-      <w:r>
-        <w:rPr>
-          <w:b/>
-          <w:bCs/>
-          <w:lang w:val="pt-BR"/>
-        </w:rPr>
-        <w:t xml:space="preserve">Entrada 1: </w:t>
-      </w:r>
-      <w:r>
-        <w:rPr>
-          <w:lang w:val="pt-BR"/>
-        </w:rPr>
-        <w:t xml:space="preserve">ID de aluno 888; </w:t>
-      </w:r>
-      <w:proofErr w:type="gramStart"/>
-      <w:r>
-        <w:rPr>
-          <w:lang w:val="pt-BR"/>
-        </w:rPr>
-        <w:t>Tentativa</w:t>
-      </w:r>
-      <w:proofErr w:type="gramEnd"/>
-      <w:r>
-        <w:rPr>
-          <w:lang w:val="pt-BR"/>
-        </w:rPr>
-        <w:t xml:space="preserve"> de remover aluno com ID que não existe</w:t>
-      </w:r>
-      <w:r>
-        <w:rPr>
-          <w:lang w:val="pt-BR"/>
-        </w:rPr>
-        <w:t>.</w:t>
-      </w:r>
-    </w:p>
-    <w:p>
-      <w:pPr>
-        <w:pStyle w:val="ListParagraph"/>
-        <w:numPr>
-          <w:ilvl w:val="1"/>
-          <w:numId w:val="6"/>
-        </w:numPr>
-        <w:rPr>
-          <w:b/>
-          <w:bCs/>
-          <w:lang w:val="pt-BR"/>
-        </w:rPr>
-      </w:pPr>
-      <w:r>
-        <w:rPr>
-          <w:b/>
-          <w:bCs/>
-          <w:lang w:val="pt-BR"/>
-        </w:rPr>
-        <w:t>Entrada 2:</w:t>
-      </w:r>
-      <w:r>
-        <w:rPr>
-          <w:b/>
-          <w:bCs/>
-          <w:lang w:val="pt-BR"/>
-        </w:rPr>
-        <w:t xml:space="preserve"> </w:t>
-      </w:r>
-      <w:r>
-        <w:rPr>
-          <w:lang w:val="pt-BR"/>
-        </w:rPr>
-        <w:t xml:space="preserve">CODE de curso 8888; </w:t>
-      </w:r>
-      <w:proofErr w:type="gramStart"/>
-      <w:r>
-        <w:rPr>
-          <w:lang w:val="pt-BR"/>
-        </w:rPr>
-        <w:t>Tentativa</w:t>
-      </w:r>
-      <w:proofErr w:type="gramEnd"/>
-      <w:r>
-        <w:rPr>
-          <w:lang w:val="pt-BR"/>
-        </w:rPr>
-        <w:t xml:space="preserve"> de remover curso que não foi cadastrado</w:t>
-      </w:r>
-      <w:r>
-        <w:rPr>
-          <w:lang w:val="pt-BR"/>
-        </w:rPr>
-        <w:t>.</w:t>
-      </w:r>
-    </w:p>
-    <w:p>
-      <w:pPr>
-        <w:ind w:left="720"/>
-        <w:rPr>
-          <w:lang w:val="pt-BR"/>
-        </w:rPr>
-      </w:pPr>
-      <w:r>
-        <w:rPr>
-          <w:b/>
-          <w:bCs/>
-          <w:lang w:val="pt-BR"/>
-        </w:rPr>
-        <w:t>Expectativa</w:t>
-      </w:r>
-      <w:r>
-        <w:rPr>
-          <w:lang w:val="pt-BR"/>
-        </w:rPr>
-        <w:t>: O sistema deve avisar que o aluno ou curso não foi encontrado.</w:t>
-      </w:r>
-    </w:p>
-    <w:p>
-      <w:pPr>
-        <w:pStyle w:val="ListParagraph"/>
-        <w:numPr>
-          <w:ilvl w:val="0"/>
-          <w:numId w:val="6"/>
-        </w:numPr>
-        <w:rPr>
-          <w:b/>
-          <w:bCs/>
-          <w:lang w:val="pt-BR"/>
-        </w:rPr>
-      </w:pPr>
-      <w:r>
-        <w:rPr>
-          <w:b/>
-          <w:bCs/>
-          <w:lang w:val="pt-BR"/>
-        </w:rPr>
-        <w:t>Teste de exclusão de aluno e curso existente</w:t>
-      </w:r>
-    </w:p>
-    <w:p>
-      <w:pPr>
-        <w:pStyle w:val="ListParagraph"/>
-        <w:numPr>
-          <w:ilvl w:val="1"/>
-          <w:numId w:val="6"/>
-        </w:numPr>
-        <w:rPr>
-          <w:lang w:val="pt-BR"/>
-        </w:rPr>
-      </w:pPr>
-      <w:r>
-        <w:rPr>
-          <w:lang w:val="pt-BR"/>
-        </w:rPr>
-        <w:t>Entrada 1: ID de aluno 123.</w:t>
-      </w:r>
-    </w:p>
-    <w:p>
-      <w:pPr>
-        <w:pStyle w:val="ListParagraph"/>
-        <w:numPr>
-          <w:ilvl w:val="1"/>
-          <w:numId w:val="6"/>
-        </w:numPr>
-        <w:rPr>
-          <w:lang w:val="pt-BR"/>
-        </w:rPr>
-      </w:pPr>
-      <w:r>
-        <w:rPr>
-          <w:lang w:val="pt-BR"/>
-        </w:rPr>
-        <w:t>Entrada 2: CODE de curso 1234.</w:t>
-      </w:r>
-    </w:p>
-    <w:p>
-      <w:pPr>
-        <w:ind w:left="720"/>
-        <w:rPr>
-          <w:lang w:val="pt-BR"/>
-        </w:rPr>
-      </w:pPr>
-      <w:r>
-        <w:rPr>
-          <w:lang w:val="pt-BR"/>
-        </w:rPr>
-        <w:t>Expectativa: O sistema deve fazer as exclusões corretamente.</w:t>
-      </w:r>
-    </w:p>
-    <w:p>
-      <w:pPr>
-        <w:pStyle w:val="ListParagraph"/>
-        <w:numPr>
-          <w:ilvl w:val="0"/>
-          <w:numId w:val="6"/>
-        </w:numPr>
-        <w:rPr>
-          <w:lang w:val="pt-BR"/>
-        </w:rPr>
-      </w:pPr>
-      <w:r>
-        <w:rPr>
-          <w:lang w:val="pt-BR"/>
-        </w:rPr>
-        <w:t xml:space="preserve">Teste de </w:t>
-      </w:r>
-      <w:proofErr w:type="spellStart"/>
-      <w:r>
-        <w:rPr>
-          <w:lang w:val="pt-BR"/>
-        </w:rPr>
-        <w:t>desmatricula</w:t>
-      </w:r>
-      <w:proofErr w:type="spellEnd"/>
-      <w:r>
-        <w:rPr>
-          <w:lang w:val="pt-BR"/>
-        </w:rPr>
-        <w:t xml:space="preserve"> de aluno</w:t>
-      </w:r>
-    </w:p>
-    <w:p>
-      <w:pPr>
-        <w:pStyle w:val="ListParagraph"/>
-        <w:numPr>
-          <w:ilvl w:val="1"/>
-          <w:numId w:val="6"/>
-        </w:numPr>
-        <w:rPr>
-          <w:lang w:val="pt-BR"/>
-        </w:rPr>
-      </w:pPr>
-      <w:r>
-        <w:rPr>
-          <w:lang w:val="pt-BR"/>
-        </w:rPr>
-        <w:t xml:space="preserve">Entrada 1: </w:t>
-      </w:r>
-      <w:r>
-        <w:rPr>
-          <w:lang w:val="pt-BR"/>
-        </w:rPr>
-        <w:t xml:space="preserve">888 =&gt; 1234; </w:t>
-      </w:r>
-      <w:proofErr w:type="gramStart"/>
-      <w:r>
-        <w:rPr>
-          <w:lang w:val="pt-BR"/>
-        </w:rPr>
-        <w:t>Tentativa</w:t>
-      </w:r>
-      <w:proofErr w:type="gramEnd"/>
-      <w:r>
-        <w:rPr>
-          <w:lang w:val="pt-BR"/>
-        </w:rPr>
-        <w:t xml:space="preserve"> de </w:t>
-      </w:r>
-      <w:proofErr w:type="spellStart"/>
-      <w:r>
-        <w:rPr>
-          <w:lang w:val="pt-BR"/>
-        </w:rPr>
-        <w:t>desmatricular</w:t>
-      </w:r>
-      <w:proofErr w:type="spellEnd"/>
-      <w:r>
-        <w:rPr>
-          <w:lang w:val="pt-BR"/>
-        </w:rPr>
-        <w:t xml:space="preserve"> aluno inexistente.</w:t>
-      </w:r>
-    </w:p>
-    <w:p>
-      <w:pPr>
-        <w:pStyle w:val="ListParagraph"/>
-        <w:numPr>
-          <w:ilvl w:val="1"/>
-          <w:numId w:val="6"/>
-        </w:numPr>
-        <w:rPr>
-          <w:lang w:val="pt-BR"/>
-        </w:rPr>
-      </w:pPr>
-      <w:r>
-        <w:rPr>
-          <w:lang w:val="pt-BR"/>
-        </w:rPr>
-        <w:t xml:space="preserve">Entrada 2: 123 =&gt; 8888; </w:t>
-      </w:r>
-      <w:proofErr w:type="gramStart"/>
-      <w:r>
-        <w:rPr>
-          <w:lang w:val="pt-BR"/>
-        </w:rPr>
-        <w:t>Tentativa</w:t>
-      </w:r>
-      <w:proofErr w:type="gramEnd"/>
-      <w:r>
-        <w:rPr>
-          <w:lang w:val="pt-BR"/>
-        </w:rPr>
-        <w:t xml:space="preserve"> de </w:t>
-      </w:r>
-      <w:proofErr w:type="spellStart"/>
-      <w:r>
-        <w:rPr>
-          <w:lang w:val="pt-BR"/>
-        </w:rPr>
-        <w:t>desmatricular</w:t>
-      </w:r>
-      <w:proofErr w:type="spellEnd"/>
-      <w:r>
-        <w:rPr>
-          <w:lang w:val="pt-BR"/>
-        </w:rPr>
-        <w:t xml:space="preserve"> aluno existente de curso não existente.</w:t>
-      </w:r>
-    </w:p>
-    <w:p>
-      <w:pPr>
-        <w:pStyle w:val="ListParagraph"/>
-        <w:numPr>
-          <w:ilvl w:val="1"/>
-          <w:numId w:val="6"/>
-        </w:numPr>
-        <w:rPr>
-          <w:lang w:val="pt-BR"/>
-        </w:rPr>
-      </w:pPr>
-      <w:r>
-        <w:rPr>
-          <w:lang w:val="pt-BR"/>
-        </w:rPr>
-        <w:t xml:space="preserve">Entrada 3: 456 =&gt; 1234; </w:t>
-      </w:r>
-      <w:proofErr w:type="gramStart"/>
-      <w:r>
-        <w:rPr>
-          <w:lang w:val="pt-BR"/>
-        </w:rPr>
-        <w:t>Tentativa</w:t>
-      </w:r>
-      <w:proofErr w:type="gramEnd"/>
-      <w:r>
-        <w:rPr>
-          <w:lang w:val="pt-BR"/>
-        </w:rPr>
-        <w:t xml:space="preserve"> de </w:t>
-      </w:r>
-      <w:proofErr w:type="spellStart"/>
-      <w:r>
-        <w:rPr>
-          <w:lang w:val="pt-BR"/>
-        </w:rPr>
-        <w:t>desmatricular</w:t>
-      </w:r>
-      <w:proofErr w:type="spellEnd"/>
-      <w:r>
-        <w:rPr>
-          <w:lang w:val="pt-BR"/>
-        </w:rPr>
-        <w:t xml:space="preserve"> aluno existente de curso existente, mas que não esteja matriculado ele.</w:t>
+          <w:lang w:val="pt-BR"/>
+        </w:rPr>
+        <w:t>Entrada 3: 456 =&gt; 1234; Tentativa de desmatricular aluno existente de curso existente, mas que não esteja matriculado ele.</w:t>
       </w:r>
     </w:p>
     <w:p>

</xml_diff>

<commit_message>
final commit to merge the bigfix
</commit_message>
<xml_diff>
--- a/ROTEIRO DE TESTE gerenciador de cursos.docx
+++ b/ROTEIRO DE TESTE gerenciador de cursos.docx
@@ -401,7 +401,31 @@
         <w:rPr>
           <w:lang w:val="pt-BR"/>
         </w:rPr>
-        <w:t>ID (char&lt;2 &amp;&amp; char&gt;6 / não numérico)</w:t>
+        <w:t>ID (char</w:t>
+      </w:r>
+      <w:r>
+        <w:rPr>
+          <w:lang w:val="pt-BR"/>
+        </w:rPr>
+        <w:t xml:space="preserve"> == 3</w:t>
+      </w:r>
+      <w:r>
+        <w:rPr>
+          <w:lang w:val="pt-BR"/>
+        </w:rPr>
+        <w:t xml:space="preserve"> / não numérico</w:t>
+      </w:r>
+      <w:r>
+        <w:rPr>
+          <w:lang w:val="pt-BR"/>
+        </w:rPr>
+        <w:t xml:space="preserve"> / código existente</w:t>
+      </w:r>
+      <w:r>
+        <w:rPr>
+          <w:lang w:val="pt-BR"/>
+        </w:rPr>
+        <w:t>)</w:t>
       </w:r>
     </w:p>
     <w:p>
@@ -438,6 +462,21 @@
       <w:pPr>
         <w:pStyle w:val="ListParagraph"/>
         <w:numPr>
+          <w:ilvl w:val="4"/>
+          <w:numId w:val="6"/>
+        </w:numPr>
+        <w:rPr>
+          <w:lang w:val="pt-BR"/>
+        </w:rPr>
+      </w:pPr>
+      <w:r>
+        <w:t>Lorem ipsum dolor sit amet, consectetur adipiscing elit. Proin vitae justo nec nisl ultricies vehicula ut id metus</w:t>
+      </w:r>
+    </w:p>
+    <w:p>
+      <w:pPr>
+        <w:pStyle w:val="ListParagraph"/>
+        <w:numPr>
           <w:ilvl w:val="3"/>
           <w:numId w:val="6"/>
         </w:numPr>
@@ -467,7 +506,61 @@
         <w:rPr>
           <w:lang w:val="pt-BR"/>
         </w:rPr>
-        <w:t xml:space="preserve">e-mail (fora de padrão </w:t>
+        <w:t>e-mail (</w:t>
+      </w:r>
+      <w:r>
+        <w:rPr>
+          <w:lang w:val="pt-BR"/>
+        </w:rPr>
+        <w:t>char</w:t>
+      </w:r>
+      <w:r>
+        <w:rPr>
+          <w:lang w:val="pt-BR"/>
+        </w:rPr>
+        <w:t xml:space="preserve"> </w:t>
+      </w:r>
+      <w:r>
+        <w:rPr>
+          <w:lang w:val="pt-BR"/>
+        </w:rPr>
+        <w:t>&lt;</w:t>
+      </w:r>
+      <w:r>
+        <w:rPr>
+          <w:lang w:val="pt-BR"/>
+        </w:rPr>
+        <w:t xml:space="preserve"> 8</w:t>
+      </w:r>
+      <w:r>
+        <w:rPr>
+          <w:lang w:val="pt-BR"/>
+        </w:rPr>
+        <w:t xml:space="preserve"> &amp;&amp; &gt; </w:t>
+      </w:r>
+      <w:r>
+        <w:rPr>
+          <w:lang w:val="pt-BR"/>
+        </w:rPr>
+        <w:t>8</w:t>
+      </w:r>
+      <w:r>
+        <w:rPr>
+          <w:lang w:val="pt-BR"/>
+        </w:rPr>
+        <w:t xml:space="preserve">0 </w:t>
+      </w:r>
+      <w:r>
+        <w:rPr>
+          <w:lang w:val="pt-BR"/>
+        </w:rPr>
+        <w:t xml:space="preserve"> / </w:t>
+      </w:r>
+      <w:r>
+        <w:rPr>
+          <w:lang w:val="pt-BR"/>
+        </w:rPr>
+        <w:t xml:space="preserve">fora de padrão </w:t>
       </w:r>
       <w:hyperlink r:id="rId5" w:history="1">
         <w:r>
@@ -482,7 +575,7 @@
         <w:rPr>
           <w:lang w:val="pt-BR"/>
         </w:rPr>
-        <w:t xml:space="preserve"> / somente números).</w:t>
+        <w:t xml:space="preserve"> ).</w:t>
       </w:r>
     </w:p>
     <w:p>
@@ -647,6 +740,21 @@
           <w:lang w:val="pt-BR"/>
         </w:rPr>
         <w:t>00 / somente números)</w:t>
+      </w:r>
+    </w:p>
+    <w:p>
+      <w:pPr>
+        <w:pStyle w:val="ListParagraph"/>
+        <w:numPr>
+          <w:ilvl w:val="4"/>
+          <w:numId w:val="6"/>
+        </w:numPr>
+        <w:rPr>
+          <w:lang w:val="pt-BR"/>
+        </w:rPr>
+      </w:pPr>
+      <w:r>
+        <w:t>Lorem ipsum dolor sit amet, consectetur adipiscing elit. Curabitur vel sem vitae velit fermentum sollicitudin at id ligula. Donec laoreet, lacus a ultrices vulputate, justo justo feugiat lorem, at feugiat ex magna ut mi. Cras suscipit, risus ut gravida tempus, augue lectus auctor lacus, id dignissim ligula arcu nec orci. Praesent blandit accumsan ligula, sed mollis neque viverra quis. Integer id massa nec tortor ullamcorper posuere. Sed at nunc ultricies, eleifend libero non, convallis orci. Suspendisse potenti</w:t>
       </w:r>
     </w:p>
     <w:p>
@@ -877,7 +985,7 @@
             <w:rStyle w:val="Hyperlink"/>
             <w:lang w:val="pt-BR"/>
           </w:rPr>
-          <w:t>socorro@hotmail..com</w:t>
+          <w:t>socorro@hotmail.com</w:t>
         </w:r>
       </w:hyperlink>
     </w:p>
@@ -897,6 +1005,7 @@
           <w:bCs/>
           <w:lang w:val="pt-BR"/>
         </w:rPr>
+        <w:lastRenderedPageBreak/>
         <w:t xml:space="preserve">Entrada </w:t>
       </w:r>
       <w:r>
@@ -1016,914 +1125,925 @@
           <w:bCs/>
           <w:lang w:val="pt-BR"/>
         </w:rPr>
+        <w:t xml:space="preserve">Entrada </w:t>
+      </w:r>
+      <w:r>
+        <w:rPr>
+          <w:b/>
+          <w:bCs/>
+          <w:lang w:val="pt-BR"/>
+        </w:rPr>
+        <w:t xml:space="preserve">2: </w:t>
+      </w:r>
+      <w:r>
+        <w:t xml:space="preserve">5678; Programação Orientada a Objetos; </w:t>
+      </w:r>
+      <w:r>
+        <w:t>Vestibulum justo turpis, sagittis eget neque sit amet, fringilla lacinia dolor. Integer vitae sem risus. Fusce eget urna feugiat justo volutpat accumsan id sit amet sapien. Duis ante justo, ultrices.</w:t>
+      </w:r>
+      <w:r>
+        <w:t>; 259,32</w:t>
+      </w:r>
+    </w:p>
+    <w:p>
+      <w:pPr>
+        <w:numPr>
+          <w:ilvl w:val="2"/>
+          <w:numId w:val="6"/>
+        </w:numPr>
+        <w:rPr>
+          <w:lang w:val="pt-BR"/>
+        </w:rPr>
+      </w:pPr>
+      <w:r>
+        <w:rPr>
+          <w:b/>
+          <w:bCs/>
+          <w:lang w:val="pt-BR"/>
+        </w:rPr>
+        <w:t xml:space="preserve">Entrada </w:t>
+      </w:r>
+      <w:r>
+        <w:rPr>
+          <w:b/>
+          <w:bCs/>
+          <w:lang w:val="pt-BR"/>
+        </w:rPr>
+        <w:t xml:space="preserve">3: </w:t>
+      </w:r>
+      <w:r>
+        <w:t xml:space="preserve">9101; Curso C# </w:t>
+      </w:r>
+      <w:r>
+        <w:t>C</w:t>
+      </w:r>
+      <w:r>
+        <w:t>omplet</w:t>
+      </w:r>
+      <w:r>
+        <w:t>o</w:t>
+      </w:r>
+      <w:r>
+        <w:t xml:space="preserve">; </w:t>
+      </w:r>
+      <w:r>
+        <w:t>3</w:t>
+      </w:r>
+      <w:r>
+        <w:t>.</w:t>
+      </w:r>
+      <w:r>
+        <w:t>; 500,00</w:t>
+      </w:r>
+    </w:p>
+    <w:p>
+      <w:pPr>
+        <w:ind w:left="720"/>
+        <w:rPr>
+          <w:lang w:val="pt-BR"/>
+        </w:rPr>
+      </w:pPr>
+      <w:r>
+        <w:rPr>
+          <w:b/>
+          <w:bCs/>
+          <w:lang w:val="pt-BR"/>
+        </w:rPr>
+        <w:t xml:space="preserve">Expectativa: </w:t>
+      </w:r>
+      <w:r>
+        <w:rPr>
+          <w:lang w:val="pt-BR"/>
+        </w:rPr>
+        <w:t xml:space="preserve">O programa </w:t>
+      </w:r>
+      <w:r>
+        <w:rPr>
+          <w:lang w:val="pt-BR"/>
+        </w:rPr>
+        <w:t>não deve apresentar qualquer erro de entrada</w:t>
+      </w:r>
+      <w:r>
+        <w:rPr>
+          <w:lang w:val="pt-BR"/>
+        </w:rPr>
+        <w:t>.</w:t>
+      </w:r>
+    </w:p>
+    <w:p>
+      <w:pPr>
+        <w:pStyle w:val="ListParagraph"/>
+        <w:numPr>
+          <w:ilvl w:val="0"/>
+          <w:numId w:val="6"/>
+        </w:numPr>
+        <w:rPr>
+          <w:lang w:val="pt-BR"/>
+        </w:rPr>
+      </w:pPr>
+      <w:r>
+        <w:rPr>
+          <w:b/>
+          <w:bCs/>
+          <w:lang w:val="pt-BR"/>
+        </w:rPr>
+        <w:t xml:space="preserve">Teste de Matrícula com Dados </w:t>
+      </w:r>
+      <w:r>
+        <w:rPr>
+          <w:b/>
+          <w:bCs/>
+          <w:lang w:val="pt-BR"/>
+        </w:rPr>
+        <w:t>válidos.</w:t>
+      </w:r>
+    </w:p>
+    <w:p>
+      <w:pPr>
+        <w:pStyle w:val="ListParagraph"/>
+        <w:numPr>
+          <w:ilvl w:val="1"/>
+          <w:numId w:val="6"/>
+        </w:numPr>
+        <w:rPr>
+          <w:lang w:val="pt-BR"/>
+        </w:rPr>
+      </w:pPr>
+      <w:r>
+        <w:rPr>
+          <w:lang w:val="pt-BR"/>
+        </w:rPr>
+        <w:t>Legenda: ID do aluno =&gt; CODE do curso.</w:t>
+      </w:r>
+    </w:p>
+    <w:p>
+      <w:pPr>
+        <w:pStyle w:val="ListParagraph"/>
+        <w:numPr>
+          <w:ilvl w:val="1"/>
+          <w:numId w:val="6"/>
+        </w:numPr>
+        <w:rPr>
+          <w:lang w:val="pt-BR"/>
+        </w:rPr>
+      </w:pPr>
+      <w:r>
+        <w:rPr>
+          <w:b/>
+          <w:bCs/>
+          <w:lang w:val="pt-BR"/>
+        </w:rPr>
+        <w:t>Entrada 1</w:t>
+      </w:r>
+      <w:r>
+        <w:rPr>
+          <w:lang w:val="pt-BR"/>
+        </w:rPr>
+        <w:t>: 123 =&gt; 1234.</w:t>
+      </w:r>
+    </w:p>
+    <w:p>
+      <w:pPr>
+        <w:pStyle w:val="ListParagraph"/>
+        <w:numPr>
+          <w:ilvl w:val="1"/>
+          <w:numId w:val="6"/>
+        </w:numPr>
+        <w:rPr>
+          <w:lang w:val="pt-BR"/>
+        </w:rPr>
+      </w:pPr>
+      <w:r>
+        <w:rPr>
+          <w:b/>
+          <w:bCs/>
+          <w:lang w:val="pt-BR"/>
+        </w:rPr>
+        <w:t>Entrada 2</w:t>
+      </w:r>
+      <w:r>
+        <w:rPr>
+          <w:lang w:val="pt-BR"/>
+        </w:rPr>
+        <w:t>: 456 =&gt; 5678.</w:t>
+      </w:r>
+    </w:p>
+    <w:p>
+      <w:pPr>
+        <w:pStyle w:val="ListParagraph"/>
+        <w:numPr>
+          <w:ilvl w:val="1"/>
+          <w:numId w:val="6"/>
+        </w:numPr>
+        <w:rPr>
+          <w:lang w:val="pt-BR"/>
+        </w:rPr>
+      </w:pPr>
+      <w:r>
+        <w:rPr>
+          <w:b/>
+          <w:bCs/>
+          <w:lang w:val="pt-BR"/>
+        </w:rPr>
+        <w:t>Entrada 3</w:t>
+      </w:r>
+      <w:r>
+        <w:rPr>
+          <w:lang w:val="pt-BR"/>
+        </w:rPr>
+        <w:t>: 123 =&gt; 5678.</w:t>
+      </w:r>
+    </w:p>
+    <w:p>
+      <w:pPr>
+        <w:pStyle w:val="ListParagraph"/>
+        <w:numPr>
+          <w:ilvl w:val="1"/>
+          <w:numId w:val="6"/>
+        </w:numPr>
+        <w:rPr>
+          <w:lang w:val="pt-BR"/>
+        </w:rPr>
+      </w:pPr>
+      <w:r>
+        <w:rPr>
+          <w:b/>
+          <w:bCs/>
+          <w:lang w:val="pt-BR"/>
+        </w:rPr>
+        <w:t>Entrada 4</w:t>
+      </w:r>
+      <w:r>
+        <w:rPr>
+          <w:lang w:val="pt-BR"/>
+        </w:rPr>
+        <w:t>: 789 =&gt; 9101.</w:t>
+      </w:r>
+    </w:p>
+    <w:p>
+      <w:pPr>
+        <w:ind w:firstLine="720"/>
+        <w:rPr>
+          <w:lang w:val="pt-BR"/>
+        </w:rPr>
+      </w:pPr>
+      <w:r>
+        <w:rPr>
+          <w:b/>
+          <w:bCs/>
+          <w:lang w:val="pt-BR"/>
+        </w:rPr>
+        <w:t xml:space="preserve">Expectativa: </w:t>
+      </w:r>
+      <w:r>
+        <w:rPr>
+          <w:lang w:val="pt-BR"/>
+        </w:rPr>
+        <w:t xml:space="preserve">O programa </w:t>
+      </w:r>
+      <w:r>
+        <w:rPr>
+          <w:lang w:val="pt-BR"/>
+        </w:rPr>
+        <w:t>não deve apresentar qualquer erro de entrada</w:t>
+      </w:r>
+      <w:r>
+        <w:rPr>
+          <w:lang w:val="pt-BR"/>
+        </w:rPr>
+        <w:t>.</w:t>
+      </w:r>
+    </w:p>
+    <w:p>
+      <w:pPr>
+        <w:pStyle w:val="ListParagraph"/>
+        <w:numPr>
+          <w:ilvl w:val="0"/>
+          <w:numId w:val="6"/>
+        </w:numPr>
+        <w:rPr>
+          <w:lang w:val="pt-BR"/>
+        </w:rPr>
+      </w:pPr>
+      <w:r>
+        <w:rPr>
+          <w:b/>
+          <w:bCs/>
+          <w:lang w:val="pt-BR"/>
+        </w:rPr>
+        <w:t>Teste de Matrícula com Dados Inválidos</w:t>
+      </w:r>
+    </w:p>
+    <w:p>
+      <w:pPr>
+        <w:rPr>
+          <w:lang w:val="pt-BR"/>
+        </w:rPr>
+      </w:pPr>
+      <w:r>
+        <w:rPr>
+          <w:lang w:val="pt-BR"/>
+        </w:rPr>
+        <w:t>P</w:t>
+      </w:r>
+      <w:r>
+        <w:rPr>
+          <w:lang w:val="pt-BR"/>
+        </w:rPr>
+        <w:t xml:space="preserve">ré-condições: </w:t>
+      </w:r>
+      <w:r>
+        <w:rPr>
+          <w:lang w:val="pt-BR"/>
+        </w:rPr>
+        <w:t>Somente</w:t>
+      </w:r>
+      <w:r>
+        <w:rPr>
+          <w:lang w:val="pt-BR"/>
+        </w:rPr>
+        <w:t xml:space="preserve"> os alunos</w:t>
+      </w:r>
+      <w:r>
+        <w:rPr>
+          <w:lang w:val="pt-BR"/>
+        </w:rPr>
+        <w:t>,</w:t>
+      </w:r>
+      <w:r>
+        <w:rPr>
+          <w:lang w:val="pt-BR"/>
+        </w:rPr>
+        <w:t xml:space="preserve"> </w:t>
+      </w:r>
+      <w:r>
+        <w:rPr>
+          <w:lang w:val="pt-BR"/>
+        </w:rPr>
+        <w:t xml:space="preserve">os </w:t>
+      </w:r>
+      <w:r>
+        <w:rPr>
+          <w:lang w:val="pt-BR"/>
+        </w:rPr>
+        <w:t>cursos</w:t>
+      </w:r>
+      <w:r>
+        <w:rPr>
+          <w:lang w:val="pt-BR"/>
+        </w:rPr>
+        <w:t xml:space="preserve"> e as </w:t>
+      </w:r>
+      <w:r>
+        <w:rPr>
+          <w:lang w:val="pt-BR"/>
+        </w:rPr>
+        <w:t>matrículas</w:t>
+      </w:r>
+      <w:r>
+        <w:rPr>
+          <w:lang w:val="pt-BR"/>
+        </w:rPr>
+        <w:t xml:space="preserve"> mencionados acima estejam inseridos</w:t>
+      </w:r>
+      <w:r>
+        <w:rPr>
+          <w:lang w:val="pt-BR"/>
+        </w:rPr>
+        <w:t>.</w:t>
+      </w:r>
+    </w:p>
+    <w:p>
+      <w:pPr>
+        <w:pStyle w:val="ListParagraph"/>
+        <w:numPr>
+          <w:ilvl w:val="1"/>
+          <w:numId w:val="6"/>
+        </w:numPr>
+        <w:rPr>
+          <w:lang w:val="pt-BR"/>
+        </w:rPr>
+      </w:pPr>
+      <w:r>
+        <w:rPr>
+          <w:lang w:val="pt-BR"/>
+        </w:rPr>
+        <w:t>Legenda: ID do aluno =&gt; CODE do curso; erro esperado.</w:t>
+      </w:r>
+    </w:p>
+    <w:p>
+      <w:pPr>
+        <w:pStyle w:val="ListParagraph"/>
+        <w:numPr>
+          <w:ilvl w:val="1"/>
+          <w:numId w:val="6"/>
+        </w:numPr>
+        <w:rPr>
+          <w:lang w:val="pt-BR"/>
+        </w:rPr>
+      </w:pPr>
+      <w:r>
+        <w:rPr>
+          <w:b/>
+          <w:bCs/>
+          <w:lang w:val="pt-BR"/>
+        </w:rPr>
+        <w:t>Entrada 1</w:t>
+      </w:r>
+      <w:r>
+        <w:rPr>
+          <w:lang w:val="pt-BR"/>
+        </w:rPr>
+        <w:t xml:space="preserve">: </w:t>
+      </w:r>
+      <w:r>
+        <w:rPr>
+          <w:lang w:val="pt-BR"/>
+        </w:rPr>
+        <w:t>999 =&gt; 1234</w:t>
+      </w:r>
+      <w:r>
+        <w:rPr>
+          <w:lang w:val="pt-BR"/>
+        </w:rPr>
+        <w:t>;</w:t>
+      </w:r>
+      <w:r>
+        <w:rPr>
+          <w:lang w:val="pt-BR"/>
+        </w:rPr>
+        <w:t xml:space="preserve"> </w:t>
+      </w:r>
+      <w:r>
+        <w:rPr>
+          <w:u w:val="single"/>
+          <w:lang w:val="pt-BR"/>
+        </w:rPr>
+        <w:t>Matrícula de aluno não existente no sistema</w:t>
+      </w:r>
+      <w:r>
+        <w:rPr>
+          <w:u w:val="single"/>
+          <w:lang w:val="pt-BR"/>
+        </w:rPr>
+        <w:t>.</w:t>
+      </w:r>
+    </w:p>
+    <w:p>
+      <w:pPr>
+        <w:pStyle w:val="ListParagraph"/>
+        <w:numPr>
+          <w:ilvl w:val="1"/>
+          <w:numId w:val="6"/>
+        </w:numPr>
+        <w:rPr>
+          <w:u w:val="single"/>
+          <w:lang w:val="pt-BR"/>
+        </w:rPr>
+      </w:pPr>
+      <w:r>
+        <w:rPr>
+          <w:b/>
+          <w:bCs/>
+          <w:lang w:val="pt-BR"/>
+        </w:rPr>
+        <w:t>Entrada 2</w:t>
+      </w:r>
+      <w:r>
+        <w:rPr>
+          <w:lang w:val="pt-BR"/>
+        </w:rPr>
+        <w:t xml:space="preserve">: </w:t>
+      </w:r>
+      <w:r>
+        <w:rPr>
+          <w:lang w:val="pt-BR"/>
+        </w:rPr>
+        <w:t xml:space="preserve">123 =&gt; 9999; </w:t>
+      </w:r>
+      <w:r>
+        <w:rPr>
+          <w:u w:val="single"/>
+          <w:lang w:val="pt-BR"/>
+        </w:rPr>
+        <w:t>Matrícula em curso inexistente</w:t>
+      </w:r>
+      <w:r>
+        <w:rPr>
+          <w:u w:val="single"/>
+          <w:lang w:val="pt-BR"/>
+        </w:rPr>
+        <w:t>.</w:t>
+      </w:r>
+    </w:p>
+    <w:p>
+      <w:pPr>
+        <w:pStyle w:val="ListParagraph"/>
+        <w:numPr>
+          <w:ilvl w:val="1"/>
+          <w:numId w:val="6"/>
+        </w:numPr>
+        <w:rPr>
+          <w:u w:val="single"/>
+          <w:lang w:val="pt-BR"/>
+        </w:rPr>
+      </w:pPr>
+      <w:r>
+        <w:rPr>
+          <w:b/>
+          <w:bCs/>
+          <w:lang w:val="pt-BR"/>
+        </w:rPr>
+        <w:t>Entrada 3</w:t>
+      </w:r>
+      <w:r>
+        <w:rPr>
+          <w:lang w:val="pt-BR"/>
+        </w:rPr>
+        <w:t xml:space="preserve">: </w:t>
+      </w:r>
+      <w:r>
+        <w:rPr>
+          <w:lang w:val="pt-BR"/>
+        </w:rPr>
+        <w:t xml:space="preserve">123 =&gt; 1234; </w:t>
+      </w:r>
+      <w:r>
+        <w:rPr>
+          <w:u w:val="single"/>
+          <w:lang w:val="pt-BR"/>
+        </w:rPr>
+        <w:t>Matrícula duplicada (o mesmo aluno tentando se matricular duas vezes no mesmo curso)</w:t>
+      </w:r>
+      <w:r>
+        <w:rPr>
+          <w:u w:val="single"/>
+          <w:lang w:val="pt-BR"/>
+        </w:rPr>
+        <w:t>.</w:t>
+      </w:r>
+    </w:p>
+    <w:p>
+      <w:pPr>
+        <w:ind w:firstLine="720"/>
+        <w:rPr>
+          <w:lang w:val="pt-BR"/>
+        </w:rPr>
+      </w:pPr>
+      <w:r>
+        <w:rPr>
+          <w:b/>
+          <w:bCs/>
+          <w:lang w:val="pt-BR"/>
+        </w:rPr>
+        <w:t>Expectativa</w:t>
+      </w:r>
+      <w:r>
+        <w:rPr>
+          <w:lang w:val="pt-BR"/>
+        </w:rPr>
+        <w:t>: O programa deve rejeitar as entradas com mensagens apropriadas.</w:t>
+      </w:r>
+    </w:p>
+    <w:p>
+      <w:pPr>
+        <w:pStyle w:val="ListParagraph"/>
+        <w:numPr>
+          <w:ilvl w:val="0"/>
+          <w:numId w:val="6"/>
+        </w:numPr>
+        <w:rPr>
+          <w:lang w:val="pt-BR"/>
+        </w:rPr>
+      </w:pPr>
+      <w:r>
+        <w:rPr>
+          <w:lang w:val="pt-BR"/>
+        </w:rPr>
+        <w:t>T</w:t>
+      </w:r>
+      <w:r>
+        <w:rPr>
+          <w:b/>
+          <w:bCs/>
+          <w:lang w:val="pt-BR"/>
+        </w:rPr>
+        <w:t>este de Exclusão de Aluno ou Curso Não Existente</w:t>
+      </w:r>
+      <w:r>
+        <w:rPr>
+          <w:b/>
+          <w:bCs/>
+          <w:lang w:val="pt-BR"/>
+        </w:rPr>
+        <w:t xml:space="preserve"> (ainda em desenvolvimento)</w:t>
+      </w:r>
+    </w:p>
+    <w:p>
+      <w:pPr>
+        <w:rPr>
+          <w:lang w:val="pt-BR"/>
+        </w:rPr>
+      </w:pPr>
+      <w:r>
+        <w:rPr>
+          <w:lang w:val="pt-BR"/>
+        </w:rPr>
+        <w:t>Pré-condições: Somente os alunos, os cursos e as matrículas mencionados acima estejam inseridos.</w:t>
+      </w:r>
+    </w:p>
+    <w:p>
+      <w:pPr>
+        <w:pStyle w:val="ListParagraph"/>
+        <w:numPr>
+          <w:ilvl w:val="1"/>
+          <w:numId w:val="6"/>
+        </w:numPr>
+        <w:rPr>
+          <w:b/>
+          <w:bCs/>
+          <w:lang w:val="pt-BR"/>
+        </w:rPr>
+      </w:pPr>
+      <w:r>
+        <w:rPr>
+          <w:b/>
+          <w:bCs/>
+          <w:lang w:val="pt-BR"/>
+        </w:rPr>
+        <w:t xml:space="preserve">Entrada 1: </w:t>
+      </w:r>
+      <w:r>
+        <w:rPr>
+          <w:lang w:val="pt-BR"/>
+        </w:rPr>
+        <w:t xml:space="preserve">ID de aluno 888; </w:t>
+      </w:r>
+      <w:r>
+        <w:rPr>
+          <w:lang w:val="pt-BR"/>
+        </w:rPr>
+        <w:t>Tentativa de remover aluno com ID que não existe</w:t>
+      </w:r>
+      <w:r>
+        <w:rPr>
+          <w:lang w:val="pt-BR"/>
+        </w:rPr>
+        <w:t>.</w:t>
+      </w:r>
+    </w:p>
+    <w:p>
+      <w:pPr>
+        <w:pStyle w:val="ListParagraph"/>
+        <w:numPr>
+          <w:ilvl w:val="1"/>
+          <w:numId w:val="6"/>
+        </w:numPr>
+        <w:rPr>
+          <w:b/>
+          <w:bCs/>
+          <w:lang w:val="pt-BR"/>
+        </w:rPr>
+      </w:pPr>
+      <w:r>
+        <w:rPr>
+          <w:b/>
+          <w:bCs/>
+          <w:lang w:val="pt-BR"/>
+        </w:rPr>
+        <w:t>Entrada 2:</w:t>
+      </w:r>
+      <w:r>
+        <w:rPr>
+          <w:b/>
+          <w:bCs/>
+          <w:lang w:val="pt-BR"/>
+        </w:rPr>
+        <w:t xml:space="preserve"> </w:t>
+      </w:r>
+      <w:r>
+        <w:rPr>
+          <w:lang w:val="pt-BR"/>
+        </w:rPr>
+        <w:t xml:space="preserve">CODE de curso 8888; </w:t>
+      </w:r>
+      <w:r>
+        <w:rPr>
+          <w:lang w:val="pt-BR"/>
+        </w:rPr>
+        <w:t>Tentativa de remover curso que não foi cadastrado</w:t>
+      </w:r>
+      <w:r>
+        <w:rPr>
+          <w:lang w:val="pt-BR"/>
+        </w:rPr>
+        <w:t>.</w:t>
+      </w:r>
+    </w:p>
+    <w:p>
+      <w:pPr>
+        <w:ind w:left="720"/>
+        <w:rPr>
+          <w:lang w:val="pt-BR"/>
+        </w:rPr>
+      </w:pPr>
+      <w:r>
+        <w:rPr>
+          <w:b/>
+          <w:bCs/>
+          <w:lang w:val="pt-BR"/>
+        </w:rPr>
+        <w:t>Expectativa</w:t>
+      </w:r>
+      <w:r>
+        <w:rPr>
+          <w:lang w:val="pt-BR"/>
+        </w:rPr>
+        <w:t>: O sistema deve avisar que o aluno ou curso não foi encontrado.</w:t>
+      </w:r>
+    </w:p>
+    <w:p>
+      <w:pPr>
+        <w:pStyle w:val="ListParagraph"/>
+        <w:numPr>
+          <w:ilvl w:val="0"/>
+          <w:numId w:val="6"/>
+        </w:numPr>
+        <w:rPr>
+          <w:b/>
+          <w:bCs/>
+          <w:lang w:val="pt-BR"/>
+        </w:rPr>
+      </w:pPr>
+      <w:r>
+        <w:rPr>
+          <w:b/>
+          <w:bCs/>
+          <w:lang w:val="pt-BR"/>
+        </w:rPr>
+        <w:t>Teste de exclusão de aluno e curso existente</w:t>
+      </w:r>
+    </w:p>
+    <w:p>
+      <w:pPr>
+        <w:pStyle w:val="ListParagraph"/>
+        <w:numPr>
+          <w:ilvl w:val="1"/>
+          <w:numId w:val="6"/>
+        </w:numPr>
+        <w:rPr>
+          <w:lang w:val="pt-BR"/>
+        </w:rPr>
+      </w:pPr>
+      <w:r>
+        <w:rPr>
+          <w:lang w:val="pt-BR"/>
+        </w:rPr>
+        <w:t>Entrada 1: ID de aluno 123.</w:t>
+      </w:r>
+    </w:p>
+    <w:p>
+      <w:pPr>
+        <w:pStyle w:val="ListParagraph"/>
+        <w:numPr>
+          <w:ilvl w:val="1"/>
+          <w:numId w:val="6"/>
+        </w:numPr>
+        <w:rPr>
+          <w:lang w:val="pt-BR"/>
+        </w:rPr>
+      </w:pPr>
+      <w:r>
+        <w:rPr>
+          <w:lang w:val="pt-BR"/>
+        </w:rPr>
+        <w:t>Entrada 2: CODE de curso 1234.</w:t>
+      </w:r>
+    </w:p>
+    <w:p>
+      <w:pPr>
+        <w:ind w:left="720"/>
+        <w:rPr>
+          <w:lang w:val="pt-BR"/>
+        </w:rPr>
+      </w:pPr>
+      <w:r>
+        <w:rPr>
+          <w:lang w:val="pt-BR"/>
+        </w:rPr>
+        <w:t>Expectativa: O sistema deve fazer as exclusões corretamente.</w:t>
+      </w:r>
+    </w:p>
+    <w:p>
+      <w:pPr>
+        <w:pStyle w:val="ListParagraph"/>
+        <w:numPr>
+          <w:ilvl w:val="0"/>
+          <w:numId w:val="6"/>
+        </w:numPr>
+        <w:rPr>
+          <w:lang w:val="pt-BR"/>
+        </w:rPr>
+      </w:pPr>
+      <w:r>
+        <w:rPr>
+          <w:lang w:val="pt-BR"/>
+        </w:rPr>
+        <w:t>Teste de desmatricula de aluno</w:t>
+      </w:r>
+    </w:p>
+    <w:p>
+      <w:pPr>
+        <w:pStyle w:val="ListParagraph"/>
+        <w:numPr>
+          <w:ilvl w:val="1"/>
+          <w:numId w:val="6"/>
+        </w:numPr>
+        <w:rPr>
+          <w:lang w:val="pt-BR"/>
+        </w:rPr>
+      </w:pPr>
+      <w:r>
+        <w:rPr>
+          <w:lang w:val="pt-BR"/>
+        </w:rPr>
+        <w:t xml:space="preserve">Entrada 1: </w:t>
+      </w:r>
+      <w:r>
+        <w:rPr>
+          <w:lang w:val="pt-BR"/>
+        </w:rPr>
+        <w:t>888 =&gt; 1234; Tentativa de desmatricular aluno inexistente.</w:t>
+      </w:r>
+    </w:p>
+    <w:p>
+      <w:pPr>
+        <w:pStyle w:val="ListParagraph"/>
+        <w:numPr>
+          <w:ilvl w:val="1"/>
+          <w:numId w:val="6"/>
+        </w:numPr>
+        <w:rPr>
+          <w:lang w:val="pt-BR"/>
+        </w:rPr>
+      </w:pPr>
+      <w:r>
+        <w:rPr>
+          <w:lang w:val="pt-BR"/>
+        </w:rPr>
+        <w:t>Entrada 2: 123 =&gt; 8888; Tentativa de desmatricular aluno existente de curso não existente.</w:t>
+      </w:r>
+    </w:p>
+    <w:p>
+      <w:pPr>
+        <w:pStyle w:val="ListParagraph"/>
+        <w:numPr>
+          <w:ilvl w:val="1"/>
+          <w:numId w:val="6"/>
+        </w:numPr>
+        <w:rPr>
+          <w:lang w:val="pt-BR"/>
+        </w:rPr>
+      </w:pPr>
+      <w:r>
+        <w:rPr>
+          <w:lang w:val="pt-BR"/>
+        </w:rPr>
+        <w:t>Entrada 3: 456 =&gt; 1234; Tentativa de desmatricular aluno existente de curso existente, mas que não esteja matriculado ele.</w:t>
+      </w:r>
+    </w:p>
+    <w:p>
+      <w:pPr>
+        <w:ind w:left="720"/>
+        <w:rPr>
+          <w:lang w:val="pt-BR"/>
+        </w:rPr>
+      </w:pPr>
+      <w:r>
+        <w:rPr>
+          <w:lang w:val="pt-BR"/>
+        </w:rPr>
+        <w:t>Expectativa: O sistema deve rejeitar as entradas apresentando as devidas mensagens de erro.</w:t>
+      </w:r>
+    </w:p>
+    <w:p>
+      <w:pPr>
+        <w:pStyle w:val="ListParagraph"/>
+        <w:numPr>
+          <w:ilvl w:val="0"/>
+          <w:numId w:val="6"/>
+        </w:numPr>
+        <w:rPr>
+          <w:lang w:val="pt-BR"/>
+        </w:rPr>
+      </w:pPr>
+      <w:r>
+        <w:rPr>
+          <w:b/>
+          <w:bCs/>
+          <w:lang w:val="pt-BR"/>
+        </w:rPr>
         <w:lastRenderedPageBreak/>
-        <w:t xml:space="preserve">Entrada </w:t>
-      </w:r>
-      <w:r>
-        <w:rPr>
-          <w:b/>
-          <w:bCs/>
-          <w:lang w:val="pt-BR"/>
-        </w:rPr>
-        <w:t xml:space="preserve">2: </w:t>
-      </w:r>
-      <w:r>
-        <w:t xml:space="preserve">5678; Programação Orientada a Objetos; </w:t>
-      </w:r>
-      <w:r>
-        <w:t>Vestibulum justo turpis, sagittis eget neque sit amet, fringilla lacinia dolor. Integer vitae sem risus. Fusce eget urna feugiat justo volutpat accumsan id sit amet sapien. Duis ante justo, ultrices.</w:t>
-      </w:r>
-      <w:r>
-        <w:t>; 259,32</w:t>
-      </w:r>
-    </w:p>
-    <w:p>
-      <w:pPr>
-        <w:numPr>
-          <w:ilvl w:val="2"/>
-          <w:numId w:val="6"/>
-        </w:numPr>
-        <w:rPr>
-          <w:lang w:val="pt-BR"/>
-        </w:rPr>
-      </w:pPr>
-      <w:r>
-        <w:rPr>
-          <w:b/>
-          <w:bCs/>
-          <w:lang w:val="pt-BR"/>
-        </w:rPr>
-        <w:t xml:space="preserve">Entrada </w:t>
-      </w:r>
-      <w:r>
-        <w:rPr>
-          <w:b/>
-          <w:bCs/>
-          <w:lang w:val="pt-BR"/>
-        </w:rPr>
-        <w:t xml:space="preserve">3: </w:t>
-      </w:r>
-      <w:r>
-        <w:t xml:space="preserve">9101; Curso C# </w:t>
-      </w:r>
-      <w:r>
-        <w:t>C</w:t>
-      </w:r>
-      <w:r>
-        <w:t>omplet</w:t>
-      </w:r>
-      <w:r>
-        <w:t>o</w:t>
-      </w:r>
-      <w:r>
-        <w:t xml:space="preserve">; </w:t>
-      </w:r>
-      <w:r>
-        <w:t>Suspendisse tempus ex enim, sit amet dictum dolor efficitur sit amet. Pellentesque habitant morbi tristique senectus et netus et malesuada fames ac turpis egestas. Pellentesque dictum lorem nec dolor elementum.</w:t>
-      </w:r>
-      <w:r>
-        <w:t>; 500,00</w:t>
-      </w:r>
-    </w:p>
-    <w:p>
-      <w:pPr>
-        <w:ind w:left="720"/>
-        <w:rPr>
-          <w:lang w:val="pt-BR"/>
-        </w:rPr>
-      </w:pPr>
-      <w:r>
-        <w:rPr>
-          <w:b/>
-          <w:bCs/>
-          <w:lang w:val="pt-BR"/>
-        </w:rPr>
-        <w:t xml:space="preserve">Expectativa: </w:t>
-      </w:r>
-      <w:r>
-        <w:rPr>
-          <w:lang w:val="pt-BR"/>
-        </w:rPr>
-        <w:t xml:space="preserve">O programa </w:t>
-      </w:r>
-      <w:r>
-        <w:rPr>
-          <w:lang w:val="pt-BR"/>
-        </w:rPr>
-        <w:t>não deve apresentar qualquer erro de entrada</w:t>
-      </w:r>
-      <w:r>
-        <w:rPr>
-          <w:lang w:val="pt-BR"/>
-        </w:rPr>
-        <w:t>.</w:t>
-      </w:r>
-    </w:p>
-    <w:p>
-      <w:pPr>
-        <w:pStyle w:val="ListParagraph"/>
-        <w:numPr>
-          <w:ilvl w:val="0"/>
-          <w:numId w:val="6"/>
-        </w:numPr>
-        <w:rPr>
-          <w:lang w:val="pt-BR"/>
-        </w:rPr>
-      </w:pPr>
-      <w:r>
-        <w:rPr>
-          <w:b/>
-          <w:bCs/>
-          <w:lang w:val="pt-BR"/>
-        </w:rPr>
-        <w:t xml:space="preserve">Teste de Matrícula com Dados </w:t>
-      </w:r>
-      <w:r>
-        <w:rPr>
-          <w:b/>
-          <w:bCs/>
-          <w:lang w:val="pt-BR"/>
-        </w:rPr>
-        <w:t>válidos.</w:t>
-      </w:r>
-    </w:p>
-    <w:p>
-      <w:pPr>
-        <w:pStyle w:val="ListParagraph"/>
-        <w:numPr>
-          <w:ilvl w:val="1"/>
-          <w:numId w:val="6"/>
-        </w:numPr>
-        <w:rPr>
-          <w:lang w:val="pt-BR"/>
-        </w:rPr>
-      </w:pPr>
-      <w:r>
-        <w:rPr>
-          <w:lang w:val="pt-BR"/>
-        </w:rPr>
-        <w:t>Legenda: ID do aluno =&gt; CODE do curso.</w:t>
-      </w:r>
-    </w:p>
-    <w:p>
-      <w:pPr>
-        <w:pStyle w:val="ListParagraph"/>
-        <w:numPr>
-          <w:ilvl w:val="1"/>
-          <w:numId w:val="6"/>
-        </w:numPr>
-        <w:rPr>
-          <w:lang w:val="pt-BR"/>
-        </w:rPr>
-      </w:pPr>
-      <w:r>
-        <w:rPr>
-          <w:b/>
-          <w:bCs/>
-          <w:lang w:val="pt-BR"/>
-        </w:rPr>
-        <w:t>Entrada 1</w:t>
-      </w:r>
-      <w:r>
-        <w:rPr>
-          <w:lang w:val="pt-BR"/>
-        </w:rPr>
-        <w:t>: 123 =&gt; 1234.</w:t>
-      </w:r>
-    </w:p>
-    <w:p>
-      <w:pPr>
-        <w:pStyle w:val="ListParagraph"/>
-        <w:numPr>
-          <w:ilvl w:val="1"/>
-          <w:numId w:val="6"/>
-        </w:numPr>
-        <w:rPr>
-          <w:lang w:val="pt-BR"/>
-        </w:rPr>
-      </w:pPr>
-      <w:r>
-        <w:rPr>
-          <w:b/>
-          <w:bCs/>
-          <w:lang w:val="pt-BR"/>
-        </w:rPr>
-        <w:t>Entrada 2</w:t>
-      </w:r>
-      <w:r>
-        <w:rPr>
-          <w:lang w:val="pt-BR"/>
-        </w:rPr>
-        <w:t>: 456 =&gt; 5678.</w:t>
-      </w:r>
-    </w:p>
-    <w:p>
-      <w:pPr>
-        <w:pStyle w:val="ListParagraph"/>
-        <w:numPr>
-          <w:ilvl w:val="1"/>
-          <w:numId w:val="6"/>
-        </w:numPr>
-        <w:rPr>
-          <w:lang w:val="pt-BR"/>
-        </w:rPr>
-      </w:pPr>
-      <w:r>
-        <w:rPr>
-          <w:b/>
-          <w:bCs/>
-          <w:lang w:val="pt-BR"/>
-        </w:rPr>
-        <w:t>Entrada 3</w:t>
-      </w:r>
-      <w:r>
-        <w:rPr>
-          <w:lang w:val="pt-BR"/>
-        </w:rPr>
-        <w:t>: 123 =&gt; 5678.</w:t>
-      </w:r>
-    </w:p>
-    <w:p>
-      <w:pPr>
-        <w:pStyle w:val="ListParagraph"/>
-        <w:numPr>
-          <w:ilvl w:val="1"/>
-          <w:numId w:val="6"/>
-        </w:numPr>
-        <w:rPr>
-          <w:lang w:val="pt-BR"/>
-        </w:rPr>
-      </w:pPr>
-      <w:r>
-        <w:rPr>
-          <w:b/>
-          <w:bCs/>
-          <w:lang w:val="pt-BR"/>
-        </w:rPr>
-        <w:t>Entrada 4</w:t>
-      </w:r>
-      <w:r>
-        <w:rPr>
-          <w:lang w:val="pt-BR"/>
-        </w:rPr>
-        <w:t>: 789 =&gt; 9101.</w:t>
-      </w:r>
-    </w:p>
-    <w:p>
-      <w:pPr>
-        <w:ind w:firstLine="720"/>
-        <w:rPr>
-          <w:lang w:val="pt-BR"/>
-        </w:rPr>
-      </w:pPr>
-      <w:r>
-        <w:rPr>
-          <w:b/>
-          <w:bCs/>
-          <w:lang w:val="pt-BR"/>
-        </w:rPr>
-        <w:t xml:space="preserve">Expectativa: </w:t>
-      </w:r>
-      <w:r>
-        <w:rPr>
-          <w:lang w:val="pt-BR"/>
-        </w:rPr>
-        <w:t xml:space="preserve">O programa </w:t>
-      </w:r>
-      <w:r>
-        <w:rPr>
-          <w:lang w:val="pt-BR"/>
-        </w:rPr>
-        <w:t>não deve apresentar qualquer erro de entrada</w:t>
-      </w:r>
-      <w:r>
-        <w:rPr>
-          <w:lang w:val="pt-BR"/>
-        </w:rPr>
-        <w:t>.</w:t>
-      </w:r>
-    </w:p>
-    <w:p>
-      <w:pPr>
-        <w:pStyle w:val="ListParagraph"/>
-        <w:numPr>
-          <w:ilvl w:val="0"/>
-          <w:numId w:val="6"/>
-        </w:numPr>
-        <w:rPr>
-          <w:lang w:val="pt-BR"/>
-        </w:rPr>
-      </w:pPr>
-      <w:r>
-        <w:rPr>
-          <w:b/>
-          <w:bCs/>
-          <w:lang w:val="pt-BR"/>
-        </w:rPr>
-        <w:t>Teste de Matrícula com Dados Inválidos</w:t>
-      </w:r>
-    </w:p>
-    <w:p>
-      <w:pPr>
-        <w:rPr>
-          <w:lang w:val="pt-BR"/>
-        </w:rPr>
-      </w:pPr>
-      <w:r>
-        <w:rPr>
-          <w:lang w:val="pt-BR"/>
-        </w:rPr>
-        <w:t>P</w:t>
-      </w:r>
-      <w:r>
-        <w:rPr>
-          <w:lang w:val="pt-BR"/>
-        </w:rPr>
-        <w:t xml:space="preserve">ré-condições: </w:t>
-      </w:r>
-      <w:r>
-        <w:rPr>
-          <w:lang w:val="pt-BR"/>
-        </w:rPr>
-        <w:t>Somente</w:t>
-      </w:r>
-      <w:r>
-        <w:rPr>
-          <w:lang w:val="pt-BR"/>
-        </w:rPr>
-        <w:t xml:space="preserve"> os alunos</w:t>
-      </w:r>
-      <w:r>
-        <w:rPr>
-          <w:lang w:val="pt-BR"/>
-        </w:rPr>
-        <w:t>,</w:t>
-      </w:r>
-      <w:r>
-        <w:rPr>
-          <w:lang w:val="pt-BR"/>
-        </w:rPr>
-        <w:t xml:space="preserve"> </w:t>
-      </w:r>
-      <w:r>
-        <w:rPr>
-          <w:lang w:val="pt-BR"/>
-        </w:rPr>
-        <w:t xml:space="preserve">os </w:t>
-      </w:r>
-      <w:r>
-        <w:rPr>
-          <w:lang w:val="pt-BR"/>
-        </w:rPr>
-        <w:t>cursos</w:t>
-      </w:r>
-      <w:r>
-        <w:rPr>
-          <w:lang w:val="pt-BR"/>
-        </w:rPr>
-        <w:t xml:space="preserve"> e as </w:t>
-      </w:r>
-      <w:r>
-        <w:rPr>
-          <w:lang w:val="pt-BR"/>
-        </w:rPr>
-        <w:t>matrículas</w:t>
-      </w:r>
-      <w:r>
-        <w:rPr>
-          <w:lang w:val="pt-BR"/>
-        </w:rPr>
-        <w:t xml:space="preserve"> mencionados acima estejam inseridos</w:t>
-      </w:r>
-      <w:r>
-        <w:rPr>
-          <w:lang w:val="pt-BR"/>
-        </w:rPr>
-        <w:t>.</w:t>
-      </w:r>
-    </w:p>
-    <w:p>
-      <w:pPr>
-        <w:pStyle w:val="ListParagraph"/>
-        <w:numPr>
-          <w:ilvl w:val="1"/>
-          <w:numId w:val="6"/>
-        </w:numPr>
-        <w:rPr>
-          <w:lang w:val="pt-BR"/>
-        </w:rPr>
-      </w:pPr>
-      <w:r>
-        <w:rPr>
-          <w:lang w:val="pt-BR"/>
-        </w:rPr>
-        <w:t>Legenda: ID do aluno =&gt; CODE do curso; erro esperado.</w:t>
-      </w:r>
-    </w:p>
-    <w:p>
-      <w:pPr>
-        <w:pStyle w:val="ListParagraph"/>
-        <w:numPr>
-          <w:ilvl w:val="1"/>
-          <w:numId w:val="6"/>
-        </w:numPr>
-        <w:rPr>
-          <w:lang w:val="pt-BR"/>
-        </w:rPr>
-      </w:pPr>
-      <w:r>
-        <w:rPr>
-          <w:b/>
-          <w:bCs/>
-          <w:lang w:val="pt-BR"/>
-        </w:rPr>
-        <w:t>Entrada 1</w:t>
-      </w:r>
-      <w:r>
-        <w:rPr>
-          <w:lang w:val="pt-BR"/>
-        </w:rPr>
-        <w:t xml:space="preserve">: </w:t>
-      </w:r>
-      <w:r>
-        <w:rPr>
-          <w:lang w:val="pt-BR"/>
-        </w:rPr>
-        <w:t>999 =&gt; 1234</w:t>
-      </w:r>
-      <w:r>
-        <w:rPr>
-          <w:lang w:val="pt-BR"/>
-        </w:rPr>
-        <w:t>;</w:t>
-      </w:r>
-      <w:r>
-        <w:rPr>
-          <w:lang w:val="pt-BR"/>
-        </w:rPr>
-        <w:t xml:space="preserve"> </w:t>
-      </w:r>
-      <w:r>
-        <w:rPr>
-          <w:u w:val="single"/>
-          <w:lang w:val="pt-BR"/>
-        </w:rPr>
-        <w:t>Matrícula de aluno não existente no sistema</w:t>
-      </w:r>
-      <w:r>
-        <w:rPr>
-          <w:u w:val="single"/>
-          <w:lang w:val="pt-BR"/>
-        </w:rPr>
-        <w:t>.</w:t>
-      </w:r>
-    </w:p>
-    <w:p>
-      <w:pPr>
-        <w:pStyle w:val="ListParagraph"/>
-        <w:numPr>
-          <w:ilvl w:val="1"/>
-          <w:numId w:val="6"/>
-        </w:numPr>
-        <w:rPr>
-          <w:u w:val="single"/>
-          <w:lang w:val="pt-BR"/>
-        </w:rPr>
-      </w:pPr>
-      <w:r>
-        <w:rPr>
-          <w:b/>
-          <w:bCs/>
-          <w:lang w:val="pt-BR"/>
-        </w:rPr>
-        <w:t>Entrada 2</w:t>
-      </w:r>
-      <w:r>
-        <w:rPr>
-          <w:lang w:val="pt-BR"/>
-        </w:rPr>
-        <w:t xml:space="preserve">: </w:t>
-      </w:r>
-      <w:r>
-        <w:rPr>
-          <w:lang w:val="pt-BR"/>
-        </w:rPr>
-        <w:t xml:space="preserve">123 =&gt; 9999; </w:t>
-      </w:r>
-      <w:r>
-        <w:rPr>
-          <w:u w:val="single"/>
-          <w:lang w:val="pt-BR"/>
-        </w:rPr>
-        <w:t>Matrícula em curso inexistente</w:t>
-      </w:r>
-      <w:r>
-        <w:rPr>
-          <w:u w:val="single"/>
-          <w:lang w:val="pt-BR"/>
-        </w:rPr>
-        <w:t>.</w:t>
-      </w:r>
-    </w:p>
-    <w:p>
-      <w:pPr>
-        <w:pStyle w:val="ListParagraph"/>
-        <w:numPr>
-          <w:ilvl w:val="1"/>
-          <w:numId w:val="6"/>
-        </w:numPr>
-        <w:rPr>
-          <w:u w:val="single"/>
-          <w:lang w:val="pt-BR"/>
-        </w:rPr>
-      </w:pPr>
-      <w:r>
-        <w:rPr>
-          <w:b/>
-          <w:bCs/>
-          <w:lang w:val="pt-BR"/>
-        </w:rPr>
-        <w:t>Entrada 3</w:t>
-      </w:r>
-      <w:r>
-        <w:rPr>
-          <w:lang w:val="pt-BR"/>
-        </w:rPr>
-        <w:t xml:space="preserve">: </w:t>
-      </w:r>
-      <w:r>
-        <w:rPr>
-          <w:lang w:val="pt-BR"/>
-        </w:rPr>
-        <w:t xml:space="preserve">123 =&gt; 1234; </w:t>
-      </w:r>
-      <w:r>
-        <w:rPr>
-          <w:u w:val="single"/>
-          <w:lang w:val="pt-BR"/>
-        </w:rPr>
-        <w:t>Matrícula duplicada (o mesmo aluno tentando se matricular duas vezes no mesmo curso)</w:t>
-      </w:r>
-      <w:r>
-        <w:rPr>
-          <w:u w:val="single"/>
-          <w:lang w:val="pt-BR"/>
-        </w:rPr>
-        <w:t>.</w:t>
-      </w:r>
-    </w:p>
-    <w:p>
-      <w:pPr>
-        <w:ind w:firstLine="720"/>
-        <w:rPr>
-          <w:lang w:val="pt-BR"/>
-        </w:rPr>
-      </w:pPr>
-      <w:r>
-        <w:rPr>
-          <w:b/>
-          <w:bCs/>
-          <w:lang w:val="pt-BR"/>
-        </w:rPr>
-        <w:t>Expectativa</w:t>
-      </w:r>
-      <w:r>
-        <w:rPr>
-          <w:lang w:val="pt-BR"/>
-        </w:rPr>
-        <w:t>: O programa deve rejeitar as entradas com mensagens apropriadas.</w:t>
-      </w:r>
-    </w:p>
-    <w:p>
-      <w:pPr>
-        <w:pStyle w:val="ListParagraph"/>
-        <w:numPr>
-          <w:ilvl w:val="0"/>
-          <w:numId w:val="6"/>
-        </w:numPr>
-        <w:rPr>
-          <w:lang w:val="pt-BR"/>
-        </w:rPr>
-      </w:pPr>
-      <w:r>
-        <w:rPr>
-          <w:lang w:val="pt-BR"/>
-        </w:rPr>
-        <w:t>T</w:t>
-      </w:r>
-      <w:r>
-        <w:rPr>
-          <w:b/>
-          <w:bCs/>
-          <w:lang w:val="pt-BR"/>
-        </w:rPr>
-        <w:t>este de Exclusão de Aluno ou Curso Não Existente</w:t>
-      </w:r>
-    </w:p>
-    <w:p>
-      <w:pPr>
-        <w:rPr>
-          <w:lang w:val="pt-BR"/>
-        </w:rPr>
-      </w:pPr>
-      <w:r>
-        <w:rPr>
-          <w:lang w:val="pt-BR"/>
-        </w:rPr>
-        <w:t>Pré-condições: Somente os alunos, os cursos e as matrículas mencionados acima estejam inseridos.</w:t>
-      </w:r>
-    </w:p>
-    <w:p>
-      <w:pPr>
-        <w:pStyle w:val="ListParagraph"/>
-        <w:numPr>
-          <w:ilvl w:val="1"/>
-          <w:numId w:val="6"/>
-        </w:numPr>
-        <w:rPr>
-          <w:b/>
-          <w:bCs/>
-          <w:lang w:val="pt-BR"/>
-        </w:rPr>
-      </w:pPr>
-      <w:r>
-        <w:rPr>
-          <w:b/>
-          <w:bCs/>
-          <w:lang w:val="pt-BR"/>
-        </w:rPr>
-        <w:t xml:space="preserve">Entrada 1: </w:t>
-      </w:r>
-      <w:r>
-        <w:rPr>
-          <w:lang w:val="pt-BR"/>
-        </w:rPr>
-        <w:t xml:space="preserve">ID de aluno 888; </w:t>
-      </w:r>
-      <w:r>
-        <w:rPr>
-          <w:lang w:val="pt-BR"/>
-        </w:rPr>
-        <w:t>Tentativa de remover aluno com ID que não existe</w:t>
-      </w:r>
-      <w:r>
-        <w:rPr>
-          <w:lang w:val="pt-BR"/>
-        </w:rPr>
-        <w:t>.</w:t>
-      </w:r>
-    </w:p>
-    <w:p>
-      <w:pPr>
-        <w:pStyle w:val="ListParagraph"/>
-        <w:numPr>
-          <w:ilvl w:val="1"/>
-          <w:numId w:val="6"/>
-        </w:numPr>
-        <w:rPr>
-          <w:b/>
-          <w:bCs/>
-          <w:lang w:val="pt-BR"/>
-        </w:rPr>
-      </w:pPr>
-      <w:r>
-        <w:rPr>
-          <w:b/>
-          <w:bCs/>
-          <w:lang w:val="pt-BR"/>
-        </w:rPr>
-        <w:t>Entrada 2:</w:t>
-      </w:r>
-      <w:r>
-        <w:rPr>
-          <w:b/>
-          <w:bCs/>
-          <w:lang w:val="pt-BR"/>
-        </w:rPr>
-        <w:t xml:space="preserve"> </w:t>
-      </w:r>
-      <w:r>
-        <w:rPr>
-          <w:lang w:val="pt-BR"/>
-        </w:rPr>
-        <w:t xml:space="preserve">CODE de curso 8888; </w:t>
-      </w:r>
-      <w:r>
-        <w:rPr>
-          <w:lang w:val="pt-BR"/>
-        </w:rPr>
-        <w:t>Tentativa de remover curso que não foi cadastrado</w:t>
-      </w:r>
-      <w:r>
-        <w:rPr>
-          <w:lang w:val="pt-BR"/>
-        </w:rPr>
-        <w:t>.</w:t>
-      </w:r>
-    </w:p>
-    <w:p>
-      <w:pPr>
-        <w:ind w:left="720"/>
-        <w:rPr>
-          <w:lang w:val="pt-BR"/>
-        </w:rPr>
-      </w:pPr>
-      <w:r>
-        <w:rPr>
-          <w:b/>
-          <w:bCs/>
-          <w:lang w:val="pt-BR"/>
-        </w:rPr>
-        <w:t>Expectativa</w:t>
-      </w:r>
-      <w:r>
-        <w:rPr>
-          <w:lang w:val="pt-BR"/>
-        </w:rPr>
-        <w:t>: O sistema deve avisar que o aluno ou curso não foi encontrado.</w:t>
-      </w:r>
-    </w:p>
-    <w:p>
-      <w:pPr>
-        <w:pStyle w:val="ListParagraph"/>
-        <w:numPr>
-          <w:ilvl w:val="0"/>
-          <w:numId w:val="6"/>
-        </w:numPr>
-        <w:rPr>
-          <w:b/>
-          <w:bCs/>
-          <w:lang w:val="pt-BR"/>
-        </w:rPr>
-      </w:pPr>
-      <w:r>
-        <w:rPr>
-          <w:b/>
-          <w:bCs/>
-          <w:lang w:val="pt-BR"/>
-        </w:rPr>
-        <w:t>Teste de exclusão de aluno e curso existente</w:t>
-      </w:r>
-    </w:p>
-    <w:p>
-      <w:pPr>
-        <w:pStyle w:val="ListParagraph"/>
-        <w:numPr>
-          <w:ilvl w:val="1"/>
-          <w:numId w:val="6"/>
-        </w:numPr>
-        <w:rPr>
-          <w:lang w:val="pt-BR"/>
-        </w:rPr>
-      </w:pPr>
-      <w:r>
-        <w:rPr>
-          <w:lang w:val="pt-BR"/>
-        </w:rPr>
-        <w:t>Entrada 1: ID de aluno 123.</w:t>
-      </w:r>
-    </w:p>
-    <w:p>
-      <w:pPr>
-        <w:pStyle w:val="ListParagraph"/>
-        <w:numPr>
-          <w:ilvl w:val="1"/>
-          <w:numId w:val="6"/>
-        </w:numPr>
-        <w:rPr>
-          <w:lang w:val="pt-BR"/>
-        </w:rPr>
-      </w:pPr>
-      <w:r>
-        <w:rPr>
-          <w:lang w:val="pt-BR"/>
-        </w:rPr>
-        <w:t>Entrada 2: CODE de curso 1234.</w:t>
-      </w:r>
-    </w:p>
-    <w:p>
-      <w:pPr>
-        <w:ind w:left="720"/>
-        <w:rPr>
-          <w:lang w:val="pt-BR"/>
-        </w:rPr>
-      </w:pPr>
-      <w:r>
-        <w:rPr>
-          <w:lang w:val="pt-BR"/>
-        </w:rPr>
-        <w:t>Expectativa: O sistema deve fazer as exclusões corretamente.</w:t>
-      </w:r>
-    </w:p>
-    <w:p>
-      <w:pPr>
-        <w:pStyle w:val="ListParagraph"/>
-        <w:numPr>
-          <w:ilvl w:val="0"/>
-          <w:numId w:val="6"/>
-        </w:numPr>
-        <w:rPr>
-          <w:lang w:val="pt-BR"/>
-        </w:rPr>
-      </w:pPr>
-      <w:r>
-        <w:rPr>
-          <w:lang w:val="pt-BR"/>
-        </w:rPr>
-        <w:t>Teste de desmatricula de aluno</w:t>
-      </w:r>
-    </w:p>
-    <w:p>
-      <w:pPr>
-        <w:pStyle w:val="ListParagraph"/>
-        <w:numPr>
-          <w:ilvl w:val="1"/>
-          <w:numId w:val="6"/>
-        </w:numPr>
-        <w:rPr>
-          <w:lang w:val="pt-BR"/>
-        </w:rPr>
-      </w:pPr>
-      <w:r>
-        <w:rPr>
-          <w:lang w:val="pt-BR"/>
-        </w:rPr>
-        <w:t xml:space="preserve">Entrada 1: </w:t>
-      </w:r>
-      <w:r>
-        <w:rPr>
-          <w:lang w:val="pt-BR"/>
-        </w:rPr>
-        <w:t>888 =&gt; 1234; Tentativa de desmatricular aluno inexistente.</w:t>
-      </w:r>
-    </w:p>
-    <w:p>
-      <w:pPr>
-        <w:pStyle w:val="ListParagraph"/>
-        <w:numPr>
-          <w:ilvl w:val="1"/>
-          <w:numId w:val="6"/>
-        </w:numPr>
-        <w:rPr>
-          <w:lang w:val="pt-BR"/>
-        </w:rPr>
-      </w:pPr>
-      <w:r>
-        <w:rPr>
-          <w:lang w:val="pt-BR"/>
-        </w:rPr>
-        <w:t>Entrada 2: 123 =&gt; 8888; Tentativa de desmatricular aluno existente de curso não existente.</w:t>
-      </w:r>
-    </w:p>
-    <w:p>
-      <w:pPr>
-        <w:pStyle w:val="ListParagraph"/>
-        <w:numPr>
-          <w:ilvl w:val="1"/>
-          <w:numId w:val="6"/>
-        </w:numPr>
-        <w:rPr>
-          <w:lang w:val="pt-BR"/>
-        </w:rPr>
-      </w:pPr>
-      <w:r>
-        <w:rPr>
-          <w:lang w:val="pt-BR"/>
-        </w:rPr>
-        <w:t>Entrada 3: 456 =&gt; 1234; Tentativa de desmatricular aluno existente de curso existente, mas que não esteja matriculado ele.</w:t>
-      </w:r>
-    </w:p>
-    <w:p>
-      <w:pPr>
-        <w:ind w:left="720"/>
-        <w:rPr>
-          <w:lang w:val="pt-BR"/>
-        </w:rPr>
-      </w:pPr>
-      <w:r>
-        <w:rPr>
-          <w:lang w:val="pt-BR"/>
-        </w:rPr>
-        <w:t>Expectativa: O sistema deve rejeitar as entradas apresentando as devidas mensagens de erro.</w:t>
-      </w:r>
-    </w:p>
-    <w:p>
-      <w:pPr>
-        <w:pStyle w:val="ListParagraph"/>
-        <w:numPr>
-          <w:ilvl w:val="0"/>
-          <w:numId w:val="6"/>
-        </w:numPr>
-        <w:rPr>
-          <w:lang w:val="pt-BR"/>
-        </w:rPr>
-      </w:pPr>
-      <w:r>
-        <w:rPr>
-          <w:b/>
-          <w:bCs/>
-          <w:lang w:val="pt-BR"/>
-        </w:rPr>
         <w:t>Teste de Relatório</w:t>
       </w:r>
       <w:r>
@@ -2635,7 +2755,7 @@
         <w:ind w:left="2880" w:hanging="360"/>
       </w:pPr>
     </w:lvl>
-    <w:lvl w:ilvl="4" w:tentative="1">
+    <w:lvl w:ilvl="4">
       <w:start w:val="1"/>
       <w:numFmt w:val="decimal"/>
       <w:lvlText w:val="%5."/>
@@ -3972,7 +4092,6 @@
   <w:style w:type="character" w:default="1" w:styleId="DefaultParagraphFont">
     <w:name w:val="Default Paragraph Font"/>
     <w:uiPriority w:val="1"/>
-    <w:semiHidden/>
     <w:unhideWhenUsed/>
   </w:style>
   <w:style w:type="table" w:default="1" w:styleId="TableNormal">

</xml_diff>

<commit_message>
commit to finish the frist parto to project
</commit_message>
<xml_diff>
--- a/ROTEIRO DE TESTE gerenciador de cursos.docx
+++ b/ROTEIRO DE TESTE gerenciador de cursos.docx
@@ -1,6 +1,6 @@
 
 <file path=word/document.xml><?xml version="1.0" encoding="utf-8"?>
-<w:document xmlns:wpc="http://schemas.microsoft.com/office/word/2010/wordprocessingCanvas" xmlns:cx="http://schemas.microsoft.com/office/drawing/2014/chartex" xmlns:cx1="http://schemas.microsoft.com/office/drawing/2015/9/8/chartex" xmlns:cx2="http://schemas.microsoft.com/office/drawing/2015/10/21/chartex" xmlns:cx3="http://schemas.microsoft.com/office/drawing/2016/5/9/chartex" xmlns:cx4="http://schemas.microsoft.com/office/drawing/2016/5/10/chartex" xmlns:cx5="http://schemas.microsoft.com/office/drawing/2016/5/11/chartex" xmlns:cx6="http://schemas.microsoft.com/office/drawing/2016/5/12/chartex" xmlns:cx7="http://schemas.microsoft.com/office/drawing/2016/5/13/chartex" xmlns:cx8="http://schemas.microsoft.com/office/drawing/2016/5/14/chartex" xmlns:mc="http://schemas.openxmlformats.org/markup-compatibility/2006" xmlns:aink="http://schemas.microsoft.com/office/drawing/2016/ink" xmlns:am3d="http://schemas.microsoft.com/office/drawing/2017/model3d" xmlns:o="urn:schemas-microsoft-com:office:office" xmlns:oel="http://schemas.microsoft.com/office/2019/extlst" xmlns:r="http://schemas.openxmlformats.org/officeDocument/2006/relationships" xmlns:m="http://schemas.openxmlformats.org/officeDocument/2006/math" xmlns:v="urn:schemas-microsoft-com:vml" xmlns:wp14="http://schemas.microsoft.com/office/word/2010/wordprocessingDrawing" xmlns:wp="http://schemas.openxmlformats.org/drawingml/2006/wordprocessingDrawing" xmlns:w10="urn:schemas-microsoft-com:office:word" xmlns:w="http://schemas.openxmlformats.org/wordprocessingml/2006/main" xmlns:w14="http://schemas.microsoft.com/office/word/2010/wordml" xmlns:w15="http://schemas.microsoft.com/office/word/2012/wordml" xmlns:w16cex="http://schemas.microsoft.com/office/word/2018/wordml/cex" xmlns:w16cid="http://schemas.microsoft.com/office/word/2016/wordml/cid" xmlns:w16="http://schemas.microsoft.com/office/word/2018/wordml" xmlns:w16du="http://schemas.microsoft.com/office/word/2023/wordml/word16du" xmlns:w16sdtdh="http://schemas.microsoft.com/office/word/2020/wordml/sdtdatahash" xmlns:w16se="http://schemas.microsoft.com/office/word/2015/wordml/symex" xmlns:wpg="http://schemas.microsoft.com/office/word/2010/wordprocessingGroup" xmlns:wpi="http://schemas.microsoft.com/office/word/2010/wordprocessingInk" xmlns:wne="http://schemas.microsoft.com/office/word/2006/wordml" xmlns:wps="http://schemas.microsoft.com/office/word/2010/wordprocessingShape" mc:Ignorable="w14 w15 w16se w16cid w16 w16cex w16sdtdh w16du wp14">
+<w:document xmlns:wpc="http://schemas.microsoft.com/office/word/2010/wordprocessingCanvas" xmlns:cx="http://schemas.microsoft.com/office/drawing/2014/chartex" xmlns:cx1="http://schemas.microsoft.com/office/drawing/2015/9/8/chartex" xmlns:cx2="http://schemas.microsoft.com/office/drawing/2015/10/21/chartex" xmlns:cx3="http://schemas.microsoft.com/office/drawing/2016/5/9/chartex" xmlns:cx4="http://schemas.microsoft.com/office/drawing/2016/5/10/chartex" xmlns:cx5="http://schemas.microsoft.com/office/drawing/2016/5/11/chartex" xmlns:cx6="http://schemas.microsoft.com/office/drawing/2016/5/12/chartex" xmlns:cx7="http://schemas.microsoft.com/office/drawing/2016/5/13/chartex" xmlns:cx8="http://schemas.microsoft.com/office/drawing/2016/5/14/chartex" xmlns:mc="http://schemas.openxmlformats.org/markup-compatibility/2006" xmlns:aink="http://schemas.microsoft.com/office/drawing/2016/ink" xmlns:am3d="http://schemas.microsoft.com/office/drawing/2017/model3d" xmlns:o="urn:schemas-microsoft-com:office:office" xmlns:oel="http://schemas.microsoft.com/office/2019/extlst" xmlns:r="http://schemas.openxmlformats.org/officeDocument/2006/relationships" xmlns:m="http://schemas.openxmlformats.org/officeDocument/2006/math" xmlns:v="urn:schemas-microsoft-com:vml" xmlns:wp14="http://schemas.microsoft.com/office/word/2010/wordprocessingDrawing" xmlns:wp="http://schemas.openxmlformats.org/drawingml/2006/wordprocessingDrawing" xmlns:w10="urn:schemas-microsoft-com:office:word" xmlns:w="http://schemas.openxmlformats.org/wordprocessingml/2006/main" xmlns:w14="http://schemas.microsoft.com/office/word/2010/wordml" xmlns:w15="http://schemas.microsoft.com/office/word/2012/wordml" xmlns:w16cex="http://schemas.microsoft.com/office/word/2018/wordml/cex" xmlns:w16cid="http://schemas.microsoft.com/office/word/2016/wordml/cid" xmlns:w16="http://schemas.microsoft.com/office/word/2018/wordml" xmlns:w16du="http://schemas.microsoft.com/office/word/2023/wordml/word16du" xmlns:w16sdtdh="http://schemas.microsoft.com/office/word/2020/wordml/sdtdatahash" xmlns:w16sdtfl="http://schemas.microsoft.com/office/word/2024/wordml/sdtformatlock" xmlns:w16se="http://schemas.microsoft.com/office/word/2015/wordml/symex" xmlns:wpg="http://schemas.microsoft.com/office/word/2010/wordprocessingGroup" xmlns:wpi="http://schemas.microsoft.com/office/word/2010/wordprocessingInk" xmlns:wne="http://schemas.microsoft.com/office/word/2006/wordml" xmlns:wps="http://schemas.microsoft.com/office/word/2010/wordprocessingShape" mc:Ignorable="w14 w15 w16se w16cid w16 w16cex w16sdtdh w16sdtfl w16du wp14">
   <w:body>
     <w:p>
       <w:pPr>
@@ -460,17 +460,108 @@
     </w:p>
     <w:p>
       <w:pPr>
+        <w:ind w:left="3240"/>
+        <w:rPr>
+          <w:lang w:val="pt-BR"/>
+        </w:rPr>
+      </w:pPr>
+      <w:r>
+        <w:t xml:space="preserve">Lorem ipsum dolor sit </w:t>
+      </w:r>
+      <w:proofErr w:type="spellStart"/>
+      <w:r>
+        <w:t>amet</w:t>
+      </w:r>
+      <w:proofErr w:type="spellEnd"/>
+      <w:r>
+        <w:t xml:space="preserve">, </w:t>
+      </w:r>
+      <w:proofErr w:type="spellStart"/>
+      <w:r>
+        <w:t>consectetur</w:t>
+      </w:r>
+      <w:proofErr w:type="spellEnd"/>
+      <w:r>
+        <w:t xml:space="preserve"> </w:t>
+      </w:r>
+      <w:proofErr w:type="spellStart"/>
+      <w:r>
+        <w:t>adipiscing</w:t>
+      </w:r>
+      <w:proofErr w:type="spellEnd"/>
+      <w:r>
+        <w:t xml:space="preserve"> </w:t>
+      </w:r>
+      <w:proofErr w:type="spellStart"/>
+      <w:r>
+        <w:t>elit</w:t>
+      </w:r>
+      <w:proofErr w:type="spellEnd"/>
+      <w:r>
+        <w:t xml:space="preserve">. Proin vitae </w:t>
+      </w:r>
+      <w:proofErr w:type="spellStart"/>
+      <w:r>
+        <w:t>justo</w:t>
+      </w:r>
+      <w:proofErr w:type="spellEnd"/>
+      <w:r>
+        <w:t xml:space="preserve"> nec </w:t>
+      </w:r>
+      <w:proofErr w:type="spellStart"/>
+      <w:r>
+        <w:t>nisl</w:t>
+      </w:r>
+      <w:proofErr w:type="spellEnd"/>
+      <w:r>
+        <w:t xml:space="preserve"> </w:t>
+      </w:r>
+      <w:proofErr w:type="spellStart"/>
+      <w:r>
+        <w:t>ultricies</w:t>
+      </w:r>
+      <w:proofErr w:type="spellEnd"/>
+      <w:r>
+        <w:t xml:space="preserve"> </w:t>
+      </w:r>
+      <w:proofErr w:type="spellStart"/>
+      <w:r>
+        <w:t>vehicula</w:t>
+      </w:r>
+      <w:proofErr w:type="spellEnd"/>
+      <w:r>
+        <w:t xml:space="preserve"> </w:t>
+      </w:r>
+      <w:proofErr w:type="spellStart"/>
+      <w:r>
+        <w:t>ut</w:t>
+      </w:r>
+      <w:proofErr w:type="spellEnd"/>
+      <w:r>
+        <w:t xml:space="preserve"> id </w:t>
+      </w:r>
+      <w:proofErr w:type="spellStart"/>
+      <w:r>
+        <w:t>metus</w:t>
+      </w:r>
+      <w:proofErr w:type="spellEnd"/>
+    </w:p>
+    <w:p>
+      <w:pPr>
         <w:pStyle w:val="ListParagraph"/>
         <w:numPr>
-          <w:ilvl w:val="4"/>
-          <w:numId w:val="6"/>
-        </w:numPr>
-        <w:rPr>
-          <w:lang w:val="pt-BR"/>
-        </w:rPr>
-      </w:pPr>
-      <w:r>
-        <w:t>Lorem ipsum dolor sit amet, consectetur adipiscing elit. Proin vitae justo nec nisl ultricies vehicula ut id metus</w:t>
+          <w:ilvl w:val="3"/>
+          <w:numId w:val="6"/>
+        </w:numPr>
+        <w:rPr>
+          <w:lang w:val="pt-BR"/>
+        </w:rPr>
+      </w:pPr>
+      <w:r>
+        <w:rPr>
+          <w:lang w:val="pt-BR"/>
+        </w:rPr>
+        <w:t>idade (intervalo entre 4 e 120 / não numérico)</w:t>
       </w:r>
     </w:p>
     <w:p>
@@ -488,13 +579,79 @@
         <w:rPr>
           <w:lang w:val="pt-BR"/>
         </w:rPr>
-        <w:t>idade (intervalo entre 4 e 120 / não numérico)</w:t>
+        <w:t>e-mail (</w:t>
+      </w:r>
+      <w:r>
+        <w:rPr>
+          <w:lang w:val="pt-BR"/>
+        </w:rPr>
+        <w:t xml:space="preserve">char &lt; 8 &amp;&amp; &gt; 80  / </w:t>
+      </w:r>
+      <w:r>
+        <w:rPr>
+          <w:lang w:val="pt-BR"/>
+        </w:rPr>
+        <w:t xml:space="preserve">fora de padrão </w:t>
+      </w:r>
+      <w:r>
+        <w:fldChar w:fldCharType="begin"/>
+      </w:r>
+      <w:r>
+        <w:rPr>
+          <w:lang w:val="pt-BR"/>
+        </w:rPr>
+        <w:instrText>HYPERLINK "mailto:***@**.**"</w:instrText>
+      </w:r>
+      <w:r>
+        <w:fldChar w:fldCharType="separate"/>
+      </w:r>
+      <w:r>
+        <w:rPr>
+          <w:rStyle w:val="Hyperlink"/>
+          <w:lang w:val="pt-BR"/>
+        </w:rPr>
+        <w:t>***@**.**</w:t>
+      </w:r>
+      <w:r>
+        <w:fldChar w:fldCharType="end"/>
+      </w:r>
+      <w:r>
+        <w:rPr>
+          <w:lang w:val="pt-BR"/>
+        </w:rPr>
+        <w:t xml:space="preserve"> ).</w:t>
       </w:r>
     </w:p>
     <w:p>
       <w:pPr>
         <w:pStyle w:val="ListParagraph"/>
         <w:numPr>
+          <w:ilvl w:val="2"/>
+          <w:numId w:val="6"/>
+        </w:numPr>
+        <w:rPr>
+          <w:lang w:val="pt-BR"/>
+        </w:rPr>
+      </w:pPr>
+      <w:r>
+        <w:rPr>
+          <w:b/>
+          <w:bCs/>
+          <w:lang w:val="pt-BR"/>
+        </w:rPr>
+        <w:t>Curso</w:t>
+      </w:r>
+      <w:r>
+        <w:rPr>
+          <w:lang w:val="pt-BR"/>
+        </w:rPr>
+        <w:t>:</w:t>
+      </w:r>
+    </w:p>
+    <w:p>
+      <w:pPr>
+        <w:pStyle w:val="ListParagraph"/>
+        <w:numPr>
           <w:ilvl w:val="3"/>
           <w:numId w:val="6"/>
         </w:numPr>
@@ -506,13 +663,49 @@
         <w:rPr>
           <w:lang w:val="pt-BR"/>
         </w:rPr>
-        <w:t>e-mail (</w:t>
-      </w:r>
-      <w:r>
-        <w:rPr>
-          <w:lang w:val="pt-BR"/>
-        </w:rPr>
-        <w:t>char</w:t>
+        <w:t>C</w:t>
+      </w:r>
+      <w:r>
+        <w:rPr>
+          <w:lang w:val="pt-BR"/>
+        </w:rPr>
+        <w:t>ODE</w:t>
+      </w:r>
+      <w:r>
+        <w:rPr>
+          <w:lang w:val="pt-BR"/>
+        </w:rPr>
+        <w:t xml:space="preserve"> (char</w:t>
+      </w:r>
+      <w:r>
+        <w:rPr>
+          <w:lang w:val="pt-BR"/>
+        </w:rPr>
+        <w:t xml:space="preserve"> == 4</w:t>
+      </w:r>
+      <w:r>
+        <w:rPr>
+          <w:lang w:val="pt-BR"/>
+        </w:rPr>
+        <w:t xml:space="preserve"> / não numérico)</w:t>
+      </w:r>
+    </w:p>
+    <w:p>
+      <w:pPr>
+        <w:pStyle w:val="ListParagraph"/>
+        <w:numPr>
+          <w:ilvl w:val="3"/>
+          <w:numId w:val="6"/>
+        </w:numPr>
+        <w:rPr>
+          <w:lang w:val="pt-BR"/>
+        </w:rPr>
+      </w:pPr>
+      <w:r>
+        <w:rPr>
+          <w:lang w:val="pt-BR"/>
+        </w:rPr>
+        <w:t>nome (char &lt;</w:t>
       </w:r>
       <w:r>
         <w:rPr>
@@ -524,144 +717,1220 @@
         <w:rPr>
           <w:lang w:val="pt-BR"/>
         </w:rPr>
-        <w:t>&lt;</w:t>
-      </w:r>
-      <w:r>
-        <w:rPr>
-          <w:lang w:val="pt-BR"/>
-        </w:rPr>
-        <w:t xml:space="preserve"> 8</w:t>
-      </w:r>
-      <w:r>
-        <w:rPr>
-          <w:lang w:val="pt-BR"/>
-        </w:rPr>
-        <w:t xml:space="preserve"> &amp;&amp; &gt; </w:t>
-      </w:r>
-      <w:r>
-        <w:rPr>
-          <w:lang w:val="pt-BR"/>
-        </w:rPr>
-        <w:t>8</w:t>
-      </w:r>
-      <w:r>
-        <w:rPr>
-          <w:lang w:val="pt-BR"/>
-        </w:rPr>
-        <w:t xml:space="preserve">0 </w:t>
-      </w:r>
-      <w:r>
-        <w:rPr>
-          <w:lang w:val="pt-BR"/>
-        </w:rPr>
-        <w:t xml:space="preserve"> / </w:t>
-      </w:r>
-      <w:r>
-        <w:rPr>
-          <w:lang w:val="pt-BR"/>
-        </w:rPr>
-        <w:t xml:space="preserve">fora de padrão </w:t>
-      </w:r>
-      <w:hyperlink r:id="rId5" w:history="1">
-        <w:r>
-          <w:rPr>
-            <w:rStyle w:val="Hyperlink"/>
-            <w:lang w:val="pt-BR"/>
-          </w:rPr>
-          <w:t>***@**.**</w:t>
-        </w:r>
-      </w:hyperlink>
-      <w:r>
-        <w:rPr>
-          <w:lang w:val="pt-BR"/>
-        </w:rPr>
-        <w:t xml:space="preserve"> ).</w:t>
+        <w:t>8 &amp;&amp; char</w:t>
+      </w:r>
+      <w:r>
+        <w:rPr>
+          <w:lang w:val="pt-BR"/>
+        </w:rPr>
+        <w:t xml:space="preserve"> </w:t>
+      </w:r>
+      <w:r>
+        <w:rPr>
+          <w:lang w:val="pt-BR"/>
+        </w:rPr>
+        <w:t xml:space="preserve"> &gt; 40 /</w:t>
+      </w:r>
+      <w:r>
+        <w:rPr>
+          <w:lang w:val="pt-BR"/>
+        </w:rPr>
+        <w:t>contendo números</w:t>
+      </w:r>
+      <w:r>
+        <w:rPr>
+          <w:lang w:val="pt-BR"/>
+        </w:rPr>
+        <w:t>)</w:t>
       </w:r>
     </w:p>
     <w:p>
       <w:pPr>
         <w:pStyle w:val="ListParagraph"/>
         <w:numPr>
+          <w:ilvl w:val="3"/>
+          <w:numId w:val="6"/>
+        </w:numPr>
+        <w:rPr>
+          <w:lang w:val="pt-BR"/>
+        </w:rPr>
+      </w:pPr>
+      <w:r>
+        <w:rPr>
+          <w:lang w:val="pt-BR"/>
+        </w:rPr>
+        <w:t>descrição (char &lt;</w:t>
+      </w:r>
+      <w:r>
+        <w:rPr>
+          <w:lang w:val="pt-BR"/>
+        </w:rPr>
+        <w:t xml:space="preserve"> 30</w:t>
+      </w:r>
+      <w:r>
+        <w:rPr>
+          <w:lang w:val="pt-BR"/>
+        </w:rPr>
+        <w:t xml:space="preserve"> &amp;&amp; char &gt; </w:t>
+      </w:r>
+      <w:r>
+        <w:rPr>
+          <w:lang w:val="pt-BR"/>
+        </w:rPr>
+        <w:t>3</w:t>
+      </w:r>
+      <w:r>
+        <w:rPr>
+          <w:lang w:val="pt-BR"/>
+        </w:rPr>
+        <w:t>00 / somente números)</w:t>
+      </w:r>
+    </w:p>
+    <w:p>
+      <w:pPr>
+        <w:ind w:left="3240"/>
+        <w:rPr>
+          <w:lang w:val="pt-BR"/>
+        </w:rPr>
+      </w:pPr>
+      <w:r>
+        <w:t xml:space="preserve">Lorem ipsum dolor sit </w:t>
+      </w:r>
+      <w:proofErr w:type="spellStart"/>
+      <w:r>
+        <w:t>amet</w:t>
+      </w:r>
+      <w:proofErr w:type="spellEnd"/>
+      <w:r>
+        <w:t xml:space="preserve">, </w:t>
+      </w:r>
+      <w:proofErr w:type="spellStart"/>
+      <w:r>
+        <w:t>consectetur</w:t>
+      </w:r>
+      <w:proofErr w:type="spellEnd"/>
+      <w:r>
+        <w:t xml:space="preserve"> </w:t>
+      </w:r>
+      <w:proofErr w:type="spellStart"/>
+      <w:r>
+        <w:t>adipiscing</w:t>
+      </w:r>
+      <w:proofErr w:type="spellEnd"/>
+      <w:r>
+        <w:t xml:space="preserve"> </w:t>
+      </w:r>
+      <w:proofErr w:type="spellStart"/>
+      <w:r>
+        <w:t>elit</w:t>
+      </w:r>
+      <w:proofErr w:type="spellEnd"/>
+      <w:r>
+        <w:t xml:space="preserve">. </w:t>
+      </w:r>
+      <w:proofErr w:type="spellStart"/>
+      <w:r>
+        <w:t>Curabitur</w:t>
+      </w:r>
+      <w:proofErr w:type="spellEnd"/>
+      <w:r>
+        <w:t xml:space="preserve"> vel </w:t>
+      </w:r>
+      <w:proofErr w:type="spellStart"/>
+      <w:r>
+        <w:t>sem</w:t>
+      </w:r>
+      <w:proofErr w:type="spellEnd"/>
+      <w:r>
+        <w:t xml:space="preserve"> vitae </w:t>
+      </w:r>
+      <w:proofErr w:type="spellStart"/>
+      <w:r>
+        <w:t>velit</w:t>
+      </w:r>
+      <w:proofErr w:type="spellEnd"/>
+      <w:r>
+        <w:t xml:space="preserve"> fermentum </w:t>
+      </w:r>
+      <w:proofErr w:type="spellStart"/>
+      <w:r>
+        <w:t>sollicitudin</w:t>
+      </w:r>
+      <w:proofErr w:type="spellEnd"/>
+      <w:r>
+        <w:t xml:space="preserve"> at id ligula. Donec </w:t>
+      </w:r>
+      <w:proofErr w:type="spellStart"/>
+      <w:r>
+        <w:t>laoreet</w:t>
+      </w:r>
+      <w:proofErr w:type="spellEnd"/>
+      <w:r>
+        <w:t xml:space="preserve">, </w:t>
+      </w:r>
+      <w:proofErr w:type="spellStart"/>
+      <w:r>
+        <w:t>lacus</w:t>
+      </w:r>
+      <w:proofErr w:type="spellEnd"/>
+      <w:r>
+        <w:t xml:space="preserve"> a </w:t>
+      </w:r>
+      <w:proofErr w:type="spellStart"/>
+      <w:r>
+        <w:t>ultrices</w:t>
+      </w:r>
+      <w:proofErr w:type="spellEnd"/>
+      <w:r>
+        <w:t xml:space="preserve"> </w:t>
+      </w:r>
+      <w:proofErr w:type="spellStart"/>
+      <w:r>
+        <w:t>vulputate</w:t>
+      </w:r>
+      <w:proofErr w:type="spellEnd"/>
+      <w:r>
+        <w:t xml:space="preserve">, </w:t>
+      </w:r>
+      <w:proofErr w:type="spellStart"/>
+      <w:r>
+        <w:t>justo</w:t>
+      </w:r>
+      <w:proofErr w:type="spellEnd"/>
+      <w:r>
+        <w:t xml:space="preserve"> </w:t>
+      </w:r>
+      <w:proofErr w:type="spellStart"/>
+      <w:r>
+        <w:t>justo</w:t>
+      </w:r>
+      <w:proofErr w:type="spellEnd"/>
+      <w:r>
+        <w:t xml:space="preserve"> </w:t>
+      </w:r>
+      <w:proofErr w:type="spellStart"/>
+      <w:r>
+        <w:t>feugiat</w:t>
+      </w:r>
+      <w:proofErr w:type="spellEnd"/>
+      <w:r>
+        <w:t xml:space="preserve"> lorem, at </w:t>
+      </w:r>
+      <w:proofErr w:type="spellStart"/>
+      <w:r>
+        <w:t>feugiat</w:t>
+      </w:r>
+      <w:proofErr w:type="spellEnd"/>
+      <w:r>
+        <w:t xml:space="preserve"> ex magna </w:t>
+      </w:r>
+      <w:proofErr w:type="spellStart"/>
+      <w:r>
+        <w:t>ut</w:t>
+      </w:r>
+      <w:proofErr w:type="spellEnd"/>
+      <w:r>
+        <w:t xml:space="preserve"> mi. </w:t>
+      </w:r>
+      <w:r>
+        <w:rPr>
+          <w:lang w:val="pt-BR"/>
+        </w:rPr>
+        <w:t xml:space="preserve">Cras suscipit, risus ut gravida tempus, augue lectus auctor lacus, id dignissim ligula arcu nec orci. </w:t>
+      </w:r>
+      <w:proofErr w:type="spellStart"/>
+      <w:r>
+        <w:t>Praesent</w:t>
+      </w:r>
+      <w:proofErr w:type="spellEnd"/>
+      <w:r>
+        <w:t xml:space="preserve"> </w:t>
+      </w:r>
+      <w:proofErr w:type="spellStart"/>
+      <w:r>
+        <w:t>blandit</w:t>
+      </w:r>
+      <w:proofErr w:type="spellEnd"/>
+      <w:r>
+        <w:t xml:space="preserve"> </w:t>
+      </w:r>
+      <w:proofErr w:type="spellStart"/>
+      <w:r>
+        <w:t>accumsan</w:t>
+      </w:r>
+      <w:proofErr w:type="spellEnd"/>
+      <w:r>
+        <w:t xml:space="preserve"> ligula, sed </w:t>
+      </w:r>
+      <w:proofErr w:type="spellStart"/>
+      <w:r>
+        <w:t>mollis</w:t>
+      </w:r>
+      <w:proofErr w:type="spellEnd"/>
+      <w:r>
+        <w:t xml:space="preserve"> </w:t>
+      </w:r>
+      <w:proofErr w:type="spellStart"/>
+      <w:r>
+        <w:t>neque</w:t>
+      </w:r>
+      <w:proofErr w:type="spellEnd"/>
+      <w:r>
+        <w:t xml:space="preserve"> </w:t>
+      </w:r>
+      <w:proofErr w:type="spellStart"/>
+      <w:r>
+        <w:t>viverra</w:t>
+      </w:r>
+      <w:proofErr w:type="spellEnd"/>
+      <w:r>
+        <w:t xml:space="preserve"> </w:t>
+      </w:r>
+      <w:proofErr w:type="spellStart"/>
+      <w:r>
+        <w:t>quis</w:t>
+      </w:r>
+      <w:proofErr w:type="spellEnd"/>
+      <w:r>
+        <w:t xml:space="preserve">. Integer id </w:t>
+      </w:r>
+      <w:proofErr w:type="spellStart"/>
+      <w:r>
+        <w:t>massa</w:t>
+      </w:r>
+      <w:proofErr w:type="spellEnd"/>
+      <w:r>
+        <w:t xml:space="preserve"> nec </w:t>
+      </w:r>
+      <w:proofErr w:type="spellStart"/>
+      <w:r>
+        <w:t>tortor</w:t>
+      </w:r>
+      <w:proofErr w:type="spellEnd"/>
+      <w:r>
+        <w:t xml:space="preserve"> </w:t>
+      </w:r>
+      <w:proofErr w:type="spellStart"/>
+      <w:r>
+        <w:t>ullamcorper</w:t>
+      </w:r>
+      <w:proofErr w:type="spellEnd"/>
+      <w:r>
+        <w:t xml:space="preserve"> </w:t>
+      </w:r>
+      <w:proofErr w:type="spellStart"/>
+      <w:r>
+        <w:t>posuere</w:t>
+      </w:r>
+      <w:proofErr w:type="spellEnd"/>
+      <w:r>
+        <w:t xml:space="preserve">. Sed at </w:t>
+      </w:r>
+      <w:proofErr w:type="spellStart"/>
+      <w:r>
+        <w:t>nunc</w:t>
+      </w:r>
+      <w:proofErr w:type="spellEnd"/>
+      <w:r>
+        <w:t xml:space="preserve"> </w:t>
+      </w:r>
+      <w:proofErr w:type="spellStart"/>
+      <w:r>
+        <w:t>ultricies</w:t>
+      </w:r>
+      <w:proofErr w:type="spellEnd"/>
+      <w:r>
+        <w:t xml:space="preserve">, </w:t>
+      </w:r>
+      <w:proofErr w:type="spellStart"/>
+      <w:r>
+        <w:t>eleifend</w:t>
+      </w:r>
+      <w:proofErr w:type="spellEnd"/>
+      <w:r>
+        <w:t xml:space="preserve"> libero non, convallis </w:t>
+      </w:r>
+      <w:proofErr w:type="spellStart"/>
+      <w:r>
+        <w:t>orci</w:t>
+      </w:r>
+      <w:proofErr w:type="spellEnd"/>
+      <w:r>
+        <w:t xml:space="preserve">. </w:t>
+      </w:r>
+      <w:proofErr w:type="spellStart"/>
+      <w:r>
+        <w:t>Suspendisse</w:t>
+      </w:r>
+      <w:proofErr w:type="spellEnd"/>
+      <w:r>
+        <w:t xml:space="preserve"> </w:t>
+      </w:r>
+      <w:proofErr w:type="spellStart"/>
+      <w:r>
+        <w:t>potenti</w:t>
+      </w:r>
+      <w:proofErr w:type="spellEnd"/>
+    </w:p>
+    <w:p>
+      <w:pPr>
+        <w:pStyle w:val="ListParagraph"/>
+        <w:numPr>
+          <w:ilvl w:val="3"/>
+          <w:numId w:val="6"/>
+        </w:numPr>
+        <w:rPr>
+          <w:lang w:val="pt-BR"/>
+        </w:rPr>
+      </w:pPr>
+      <w:r>
+        <w:rPr>
+          <w:lang w:val="pt-BR"/>
+        </w:rPr>
+        <w:t>preço (</w:t>
+      </w:r>
+      <w:r>
+        <w:rPr>
+          <w:lang w:val="pt-BR"/>
+        </w:rPr>
+        <w:t xml:space="preserve">10,00 &lt; valor &gt; 1500,00 / </w:t>
+      </w:r>
+      <w:r>
+        <w:rPr>
+          <w:lang w:val="pt-BR"/>
+        </w:rPr>
+        <w:t>não numérico)</w:t>
+      </w:r>
+    </w:p>
+    <w:p>
+      <w:pPr>
+        <w:ind w:left="720"/>
+        <w:rPr>
+          <w:lang w:val="pt-BR"/>
+        </w:rPr>
+      </w:pPr>
+      <w:r>
+        <w:rPr>
+          <w:b/>
+          <w:bCs/>
+          <w:lang w:val="pt-BR"/>
+        </w:rPr>
+        <w:t>Expectativa</w:t>
+      </w:r>
+      <w:r>
+        <w:rPr>
+          <w:lang w:val="pt-BR"/>
+        </w:rPr>
+        <w:t>: O programa deve apresentar mensagens de erro apropriadas e solicitar a correção da entrada.</w:t>
+      </w:r>
+    </w:p>
+    <w:p>
+      <w:pPr>
+        <w:numPr>
+          <w:ilvl w:val="0"/>
+          <w:numId w:val="6"/>
+        </w:numPr>
+        <w:rPr>
+          <w:b/>
+          <w:bCs/>
+          <w:lang w:val="pt-BR"/>
+        </w:rPr>
+      </w:pPr>
+      <w:r>
+        <w:rPr>
+          <w:b/>
+          <w:bCs/>
+          <w:lang w:val="pt-BR"/>
+        </w:rPr>
+        <w:t>Teste: Cadastro com Dados Válidos</w:t>
+      </w:r>
+    </w:p>
+    <w:p>
+      <w:pPr>
+        <w:rPr>
+          <w:lang w:val="pt-BR"/>
+        </w:rPr>
+      </w:pPr>
+      <w:r>
+        <w:rPr>
+          <w:lang w:val="pt-BR"/>
+        </w:rPr>
+        <w:t xml:space="preserve">Pré-condições: Nenhum aluno </w:t>
+      </w:r>
+      <w:r>
+        <w:rPr>
+          <w:lang w:val="pt-BR"/>
+        </w:rPr>
+        <w:t>ou curso cadastrado</w:t>
+      </w:r>
+      <w:r>
+        <w:rPr>
+          <w:lang w:val="pt-BR"/>
+        </w:rPr>
+        <w:t>.</w:t>
+      </w:r>
+    </w:p>
+    <w:p>
+      <w:pPr>
+        <w:numPr>
+          <w:ilvl w:val="1"/>
+          <w:numId w:val="6"/>
+        </w:numPr>
+        <w:rPr>
+          <w:b/>
+          <w:bCs/>
+          <w:lang w:val="pt-BR"/>
+        </w:rPr>
+      </w:pPr>
+      <w:r>
+        <w:rPr>
+          <w:b/>
+          <w:bCs/>
+          <w:lang w:val="pt-BR"/>
+        </w:rPr>
+        <w:t>Entradas</w:t>
+      </w:r>
+      <w:r>
+        <w:rPr>
+          <w:b/>
+          <w:bCs/>
+          <w:lang w:val="pt-BR"/>
+        </w:rPr>
+        <w:t xml:space="preserve"> alunos:</w:t>
+      </w:r>
+    </w:p>
+    <w:p>
+      <w:pPr>
+        <w:numPr>
           <w:ilvl w:val="2"/>
           <w:numId w:val="6"/>
         </w:numPr>
-        <w:rPr>
-          <w:lang w:val="pt-BR"/>
-        </w:rPr>
-      </w:pPr>
-      <w:r>
-        <w:rPr>
-          <w:b/>
-          <w:bCs/>
-          <w:lang w:val="pt-BR"/>
-        </w:rPr>
+      </w:pPr>
+      <w:r>
+        <w:t>Legenda:</w:t>
+      </w:r>
+      <w:r>
+        <w:t xml:space="preserve"> ID, Name, Age; e-mail</w:t>
+      </w:r>
+    </w:p>
+    <w:p>
+      <w:pPr>
+        <w:numPr>
+          <w:ilvl w:val="2"/>
+          <w:numId w:val="6"/>
+        </w:numPr>
+        <w:rPr>
+          <w:lang w:val="pt-BR"/>
+        </w:rPr>
+      </w:pPr>
+      <w:r>
+        <w:rPr>
+          <w:b/>
+          <w:bCs/>
+          <w:lang w:val="pt-BR"/>
+        </w:rPr>
+        <w:lastRenderedPageBreak/>
+        <w:t>Entrada 1</w:t>
+      </w:r>
+      <w:r>
+        <w:rPr>
+          <w:lang w:val="pt-BR"/>
+        </w:rPr>
+        <w:t xml:space="preserve">: </w:t>
+      </w:r>
+      <w:r>
+        <w:rPr>
+          <w:lang w:val="pt-BR"/>
+        </w:rPr>
+        <w:t xml:space="preserve">123; João Pedro; 15; </w:t>
+      </w:r>
+      <w:r>
+        <w:fldChar w:fldCharType="begin"/>
+      </w:r>
+      <w:r>
+        <w:rPr>
+          <w:lang w:val="pt-BR"/>
+        </w:rPr>
+        <w:instrText>HYPERLINK "mailto:joao@gmail.com"</w:instrText>
+      </w:r>
+      <w:r>
+        <w:fldChar w:fldCharType="separate"/>
+      </w:r>
+      <w:r>
+        <w:rPr>
+          <w:rStyle w:val="Hyperlink"/>
+          <w:lang w:val="pt-BR"/>
+        </w:rPr>
+        <w:t>joao@gmail.com</w:t>
+      </w:r>
+      <w:r>
+        <w:fldChar w:fldCharType="end"/>
+      </w:r>
+    </w:p>
+    <w:p>
+      <w:pPr>
+        <w:numPr>
+          <w:ilvl w:val="2"/>
+          <w:numId w:val="6"/>
+        </w:numPr>
+        <w:rPr>
+          <w:lang w:val="pt-BR"/>
+        </w:rPr>
+      </w:pPr>
+      <w:r>
+        <w:rPr>
+          <w:b/>
+          <w:bCs/>
+          <w:lang w:val="pt-BR"/>
+        </w:rPr>
+        <w:t xml:space="preserve">Entrada </w:t>
+      </w:r>
+      <w:r>
+        <w:rPr>
+          <w:b/>
+          <w:bCs/>
+          <w:lang w:val="pt-BR"/>
+        </w:rPr>
+        <w:t xml:space="preserve">2: </w:t>
+      </w:r>
+      <w:r>
+        <w:rPr>
+          <w:lang w:val="pt-BR"/>
+        </w:rPr>
+        <w:t xml:space="preserve">456; Maria Socorro; 26; </w:t>
+      </w:r>
+      <w:r>
+        <w:fldChar w:fldCharType="begin"/>
+      </w:r>
+      <w:r>
+        <w:rPr>
+          <w:lang w:val="pt-BR"/>
+        </w:rPr>
+        <w:instrText>HYPERLINK "mailto:socorro@hotmail.com"</w:instrText>
+      </w:r>
+      <w:r>
+        <w:fldChar w:fldCharType="separate"/>
+      </w:r>
+      <w:r>
+        <w:rPr>
+          <w:rStyle w:val="Hyperlink"/>
+          <w:lang w:val="pt-BR"/>
+        </w:rPr>
+        <w:t>socorro@hotmail.com</w:t>
+      </w:r>
+      <w:r>
+        <w:fldChar w:fldCharType="end"/>
+      </w:r>
+    </w:p>
+    <w:p>
+      <w:pPr>
+        <w:numPr>
+          <w:ilvl w:val="2"/>
+          <w:numId w:val="6"/>
+        </w:numPr>
+        <w:rPr>
+          <w:lang w:val="pt-BR"/>
+        </w:rPr>
+      </w:pPr>
+      <w:r>
+        <w:rPr>
+          <w:b/>
+          <w:bCs/>
+          <w:lang w:val="pt-BR"/>
+        </w:rPr>
+        <w:t xml:space="preserve">Entrada </w:t>
+      </w:r>
+      <w:r>
+        <w:rPr>
+          <w:b/>
+          <w:bCs/>
+          <w:lang w:val="pt-BR"/>
+        </w:rPr>
+        <w:t xml:space="preserve">3: </w:t>
+      </w:r>
+      <w:r>
+        <w:rPr>
+          <w:lang w:val="pt-BR"/>
+        </w:rPr>
+        <w:t xml:space="preserve">789; Antônio José; 55; </w:t>
+      </w:r>
+      <w:r>
+        <w:fldChar w:fldCharType="begin"/>
+      </w:r>
+      <w:r>
+        <w:rPr>
+          <w:lang w:val="pt-BR"/>
+        </w:rPr>
+        <w:instrText>HYPERLINK "mailto:antonio@yhaoo.com.br"</w:instrText>
+      </w:r>
+      <w:r>
+        <w:fldChar w:fldCharType="separate"/>
+      </w:r>
+      <w:r>
+        <w:rPr>
+          <w:rStyle w:val="Hyperlink"/>
+          <w:lang w:val="pt-BR"/>
+        </w:rPr>
+        <w:t>antonio@yhaoo.com.br</w:t>
+      </w:r>
+      <w:r>
+        <w:fldChar w:fldCharType="end"/>
+      </w:r>
+    </w:p>
+    <w:p>
+      <w:pPr>
+        <w:numPr>
+          <w:ilvl w:val="1"/>
+          <w:numId w:val="6"/>
+        </w:numPr>
+        <w:rPr>
+          <w:b/>
+          <w:bCs/>
+          <w:lang w:val="pt-BR"/>
+        </w:rPr>
+      </w:pPr>
+      <w:r>
+        <w:rPr>
+          <w:b/>
+          <w:bCs/>
+          <w:lang w:val="pt-BR"/>
+        </w:rPr>
+        <w:t>Entradas Cursos</w:t>
+      </w:r>
+    </w:p>
+    <w:p>
+      <w:pPr>
+        <w:numPr>
+          <w:ilvl w:val="2"/>
+          <w:numId w:val="6"/>
+        </w:numPr>
+      </w:pPr>
+      <w:r>
+        <w:t>Legenda: CODE; Name; description; Price.</w:t>
+      </w:r>
+    </w:p>
+    <w:p>
+      <w:pPr>
+        <w:numPr>
+          <w:ilvl w:val="2"/>
+          <w:numId w:val="6"/>
+        </w:numPr>
+        <w:rPr>
+          <w:lang w:val="pt-BR"/>
+        </w:rPr>
+      </w:pPr>
+      <w:r>
+        <w:rPr>
+          <w:b/>
+          <w:bCs/>
+          <w:lang w:val="pt-BR"/>
+        </w:rPr>
+        <w:t>Entrada 1</w:t>
+      </w:r>
+      <w:r>
+        <w:rPr>
+          <w:b/>
+          <w:bCs/>
+          <w:lang w:val="pt-BR"/>
+        </w:rPr>
+        <w:t xml:space="preserve">: </w:t>
+      </w:r>
+      <w:r>
+        <w:rPr>
+          <w:lang w:val="pt-BR"/>
+        </w:rPr>
+        <w:t xml:space="preserve">1234; Logica de Programação; </w:t>
+      </w:r>
+      <w:r>
+        <w:rPr>
+          <w:lang w:val="pt-BR"/>
+        </w:rPr>
+        <w:t xml:space="preserve">Lorem ipsum dolor sit amet, consectetur adipiscing elit. Quisque est tortor, molestie in odio at, venenatis posuere nisi. Fusce sodales condimentum vehicula. Ut quis ex id ante rhoncus tempus. </w:t>
+      </w:r>
+      <w:r>
+        <w:t>Donec.</w:t>
+      </w:r>
+      <w:r>
+        <w:t>; 156,25</w:t>
+      </w:r>
+    </w:p>
+    <w:p>
+      <w:pPr>
+        <w:numPr>
+          <w:ilvl w:val="2"/>
+          <w:numId w:val="6"/>
+        </w:numPr>
+        <w:rPr>
+          <w:lang w:val="pt-BR"/>
+        </w:rPr>
+      </w:pPr>
+      <w:r>
+        <w:rPr>
+          <w:b/>
+          <w:bCs/>
+          <w:lang w:val="pt-BR"/>
+        </w:rPr>
+        <w:t xml:space="preserve">Entrada </w:t>
+      </w:r>
+      <w:r>
+        <w:rPr>
+          <w:b/>
+          <w:bCs/>
+          <w:lang w:val="pt-BR"/>
+        </w:rPr>
+        <w:t xml:space="preserve">2: </w:t>
+      </w:r>
+      <w:r>
+        <w:rPr>
+          <w:lang w:val="pt-BR"/>
+        </w:rPr>
+        <w:t xml:space="preserve">5678; Programação Orientada a Objetos; Vestibulum justo turpis, sagittis eget neque sit amet, fringilla lacinia dolor. </w:t>
+      </w:r>
+      <w:r>
+        <w:t xml:space="preserve">Integer vitae </w:t>
+      </w:r>
+      <w:proofErr w:type="spellStart"/>
+      <w:r>
+        <w:t>sem</w:t>
+      </w:r>
+      <w:proofErr w:type="spellEnd"/>
+      <w:r>
+        <w:t xml:space="preserve"> </w:t>
+      </w:r>
+      <w:proofErr w:type="spellStart"/>
+      <w:r>
+        <w:t>risus</w:t>
+      </w:r>
+      <w:proofErr w:type="spellEnd"/>
+      <w:r>
+        <w:t xml:space="preserve">. </w:t>
+      </w:r>
+      <w:proofErr w:type="spellStart"/>
+      <w:r>
+        <w:t>Fusce</w:t>
+      </w:r>
+      <w:proofErr w:type="spellEnd"/>
+      <w:r>
+        <w:t xml:space="preserve"> </w:t>
+      </w:r>
+      <w:proofErr w:type="spellStart"/>
+      <w:r>
+        <w:t>eget</w:t>
+      </w:r>
+      <w:proofErr w:type="spellEnd"/>
+      <w:r>
+        <w:t xml:space="preserve"> </w:t>
+      </w:r>
+      <w:proofErr w:type="spellStart"/>
+      <w:r>
+        <w:t>urna</w:t>
+      </w:r>
+      <w:proofErr w:type="spellEnd"/>
+      <w:r>
+        <w:t xml:space="preserve"> </w:t>
+      </w:r>
+      <w:proofErr w:type="spellStart"/>
+      <w:r>
+        <w:t>feugiat</w:t>
+      </w:r>
+      <w:proofErr w:type="spellEnd"/>
+      <w:r>
+        <w:t xml:space="preserve"> </w:t>
+      </w:r>
+      <w:proofErr w:type="spellStart"/>
+      <w:r>
+        <w:t>justo</w:t>
+      </w:r>
+      <w:proofErr w:type="spellEnd"/>
+      <w:r>
+        <w:t xml:space="preserve"> </w:t>
+      </w:r>
+      <w:proofErr w:type="spellStart"/>
+      <w:r>
+        <w:t>volutpat</w:t>
+      </w:r>
+      <w:proofErr w:type="spellEnd"/>
+      <w:r>
+        <w:t xml:space="preserve"> </w:t>
+      </w:r>
+      <w:proofErr w:type="spellStart"/>
+      <w:r>
+        <w:t>accumsan</w:t>
+      </w:r>
+      <w:proofErr w:type="spellEnd"/>
+      <w:r>
+        <w:t xml:space="preserve"> id sit </w:t>
+      </w:r>
+      <w:proofErr w:type="spellStart"/>
+      <w:r>
+        <w:t>amet</w:t>
+      </w:r>
+      <w:proofErr w:type="spellEnd"/>
+      <w:r>
+        <w:t xml:space="preserve"> </w:t>
+      </w:r>
+      <w:proofErr w:type="spellStart"/>
+      <w:r>
+        <w:t>sapien</w:t>
+      </w:r>
+      <w:proofErr w:type="spellEnd"/>
+      <w:r>
+        <w:t xml:space="preserve">. Duis ante </w:t>
+      </w:r>
+      <w:proofErr w:type="spellStart"/>
+      <w:r>
+        <w:t>justo</w:t>
+      </w:r>
+      <w:proofErr w:type="spellEnd"/>
+      <w:r>
+        <w:t xml:space="preserve">, </w:t>
+      </w:r>
+      <w:proofErr w:type="spellStart"/>
+      <w:r>
+        <w:t>ultrices</w:t>
+      </w:r>
+      <w:proofErr w:type="spellEnd"/>
+      <w:r>
+        <w:t>.</w:t>
+      </w:r>
+      <w:r>
+        <w:t>; 259,32</w:t>
+      </w:r>
+    </w:p>
+    <w:p>
+      <w:pPr>
+        <w:numPr>
+          <w:ilvl w:val="2"/>
+          <w:numId w:val="6"/>
+        </w:numPr>
+        <w:rPr>
+          <w:lang w:val="pt-BR"/>
+        </w:rPr>
+      </w:pPr>
+      <w:r>
+        <w:rPr>
+          <w:b/>
+          <w:bCs/>
+          <w:lang w:val="pt-BR"/>
+        </w:rPr>
+        <w:t xml:space="preserve">Entrada </w:t>
+      </w:r>
+      <w:r>
+        <w:rPr>
+          <w:b/>
+          <w:bCs/>
+          <w:lang w:val="pt-BR"/>
+        </w:rPr>
+        <w:t xml:space="preserve">3: </w:t>
+      </w:r>
+      <w:r>
+        <w:t xml:space="preserve">9101; </w:t>
+      </w:r>
+      <w:proofErr w:type="spellStart"/>
+      <w:r>
         <w:t>Curso</w:t>
       </w:r>
-      <w:r>
-        <w:rPr>
-          <w:lang w:val="pt-BR"/>
-        </w:rPr>
-        <w:t>:</w:t>
+      <w:proofErr w:type="spellEnd"/>
+      <w:r>
+        <w:t xml:space="preserve"> C# </w:t>
+      </w:r>
+      <w:proofErr w:type="spellStart"/>
+      <w:r>
+        <w:t>C</w:t>
+      </w:r>
+      <w:r>
+        <w:t>omplet</w:t>
+      </w:r>
+      <w:r>
+        <w:t>o</w:t>
+      </w:r>
+      <w:proofErr w:type="spellEnd"/>
+      <w:r>
+        <w:t xml:space="preserve">; </w:t>
+      </w:r>
+      <w:r>
+        <w:t>3</w:t>
+      </w:r>
+      <w:r>
+        <w:t>.</w:t>
+      </w:r>
+      <w:r>
+        <w:t>; 500,00</w:t>
+      </w:r>
+    </w:p>
+    <w:p>
+      <w:pPr>
+        <w:ind w:left="720"/>
+        <w:rPr>
+          <w:lang w:val="pt-BR"/>
+        </w:rPr>
+      </w:pPr>
+      <w:r>
+        <w:rPr>
+          <w:b/>
+          <w:bCs/>
+          <w:lang w:val="pt-BR"/>
+        </w:rPr>
+        <w:t xml:space="preserve">Expectativa: </w:t>
+      </w:r>
+      <w:r>
+        <w:rPr>
+          <w:lang w:val="pt-BR"/>
+        </w:rPr>
+        <w:t xml:space="preserve">O programa </w:t>
+      </w:r>
+      <w:r>
+        <w:rPr>
+          <w:lang w:val="pt-BR"/>
+        </w:rPr>
+        <w:t>não deve apresentar qualquer erro de entrada</w:t>
+      </w:r>
+      <w:r>
+        <w:rPr>
+          <w:lang w:val="pt-BR"/>
+        </w:rPr>
+        <w:t>.</w:t>
       </w:r>
     </w:p>
     <w:p>
       <w:pPr>
         <w:pStyle w:val="ListParagraph"/>
         <w:numPr>
-          <w:ilvl w:val="3"/>
-          <w:numId w:val="6"/>
-        </w:numPr>
-        <w:rPr>
-          <w:lang w:val="pt-BR"/>
-        </w:rPr>
-      </w:pPr>
-      <w:r>
-        <w:rPr>
-          <w:lang w:val="pt-BR"/>
-        </w:rPr>
-        <w:t>C</w:t>
-      </w:r>
-      <w:r>
-        <w:rPr>
-          <w:lang w:val="pt-BR"/>
-        </w:rPr>
-        <w:t>ODE</w:t>
-      </w:r>
-      <w:r>
-        <w:rPr>
-          <w:lang w:val="pt-BR"/>
-        </w:rPr>
-        <w:t xml:space="preserve"> (char</w:t>
-      </w:r>
-      <w:r>
-        <w:rPr>
-          <w:lang w:val="pt-BR"/>
-        </w:rPr>
-        <w:t xml:space="preserve"> == 4</w:t>
-      </w:r>
-      <w:r>
-        <w:rPr>
-          <w:lang w:val="pt-BR"/>
-        </w:rPr>
-        <w:t xml:space="preserve"> / não numérico)</w:t>
+          <w:ilvl w:val="0"/>
+          <w:numId w:val="6"/>
+        </w:numPr>
+        <w:rPr>
+          <w:lang w:val="pt-BR"/>
+        </w:rPr>
+      </w:pPr>
+      <w:r>
+        <w:rPr>
+          <w:b/>
+          <w:bCs/>
+          <w:lang w:val="pt-BR"/>
+        </w:rPr>
+        <w:t xml:space="preserve">Teste de Matrícula com Dados </w:t>
+      </w:r>
+      <w:r>
+        <w:rPr>
+          <w:b/>
+          <w:bCs/>
+          <w:lang w:val="pt-BR"/>
+        </w:rPr>
+        <w:t>válidos.</w:t>
       </w:r>
     </w:p>
     <w:p>
       <w:pPr>
         <w:pStyle w:val="ListParagraph"/>
         <w:numPr>
-          <w:ilvl w:val="3"/>
-          <w:numId w:val="6"/>
-        </w:numPr>
-        <w:rPr>
-          <w:lang w:val="pt-BR"/>
-        </w:rPr>
-      </w:pPr>
-      <w:r>
-        <w:rPr>
-          <w:lang w:val="pt-BR"/>
-        </w:rPr>
-        <w:t>nome (char &lt;</w:t>
+          <w:ilvl w:val="1"/>
+          <w:numId w:val="6"/>
+        </w:numPr>
+        <w:rPr>
+          <w:lang w:val="pt-BR"/>
+        </w:rPr>
+      </w:pPr>
+      <w:r>
+        <w:rPr>
+          <w:lang w:val="pt-BR"/>
+        </w:rPr>
+        <w:t>Legenda: ID do aluno =&gt; CODE do curso.</w:t>
+      </w:r>
+    </w:p>
+    <w:p>
+      <w:pPr>
+        <w:pStyle w:val="ListParagraph"/>
+        <w:numPr>
+          <w:ilvl w:val="1"/>
+          <w:numId w:val="6"/>
+        </w:numPr>
+        <w:rPr>
+          <w:lang w:val="pt-BR"/>
+        </w:rPr>
+      </w:pPr>
+      <w:r>
+        <w:rPr>
+          <w:b/>
+          <w:bCs/>
+          <w:lang w:val="pt-BR"/>
+        </w:rPr>
+        <w:t>Entrada 1</w:t>
+      </w:r>
+      <w:r>
+        <w:rPr>
+          <w:lang w:val="pt-BR"/>
+        </w:rPr>
+        <w:t>: 123 =&gt; 1234.</w:t>
+      </w:r>
+    </w:p>
+    <w:p>
+      <w:pPr>
+        <w:pStyle w:val="ListParagraph"/>
+        <w:numPr>
+          <w:ilvl w:val="1"/>
+          <w:numId w:val="6"/>
+        </w:numPr>
+        <w:rPr>
+          <w:lang w:val="pt-BR"/>
+        </w:rPr>
+      </w:pPr>
+      <w:r>
+        <w:rPr>
+          <w:b/>
+          <w:bCs/>
+          <w:lang w:val="pt-BR"/>
+        </w:rPr>
+        <w:t>Entrada 2</w:t>
+      </w:r>
+      <w:r>
+        <w:rPr>
+          <w:lang w:val="pt-BR"/>
+        </w:rPr>
+        <w:t>: 456 =&gt; 5678.</w:t>
+      </w:r>
+    </w:p>
+    <w:p>
+      <w:pPr>
+        <w:pStyle w:val="ListParagraph"/>
+        <w:numPr>
+          <w:ilvl w:val="1"/>
+          <w:numId w:val="6"/>
+        </w:numPr>
+        <w:rPr>
+          <w:lang w:val="pt-BR"/>
+        </w:rPr>
+      </w:pPr>
+      <w:r>
+        <w:rPr>
+          <w:b/>
+          <w:bCs/>
+          <w:lang w:val="pt-BR"/>
+        </w:rPr>
+        <w:t>Entrada 3</w:t>
+      </w:r>
+      <w:r>
+        <w:rPr>
+          <w:lang w:val="pt-BR"/>
+        </w:rPr>
+        <w:t>: 123 =&gt; 5678.</w:t>
+      </w:r>
+    </w:p>
+    <w:p>
+      <w:pPr>
+        <w:pStyle w:val="ListParagraph"/>
+        <w:numPr>
+          <w:ilvl w:val="1"/>
+          <w:numId w:val="6"/>
+        </w:numPr>
+        <w:rPr>
+          <w:lang w:val="pt-BR"/>
+        </w:rPr>
+      </w:pPr>
+      <w:r>
+        <w:rPr>
+          <w:b/>
+          <w:bCs/>
+          <w:lang w:val="pt-BR"/>
+        </w:rPr>
+        <w:t>Entrada 4</w:t>
+      </w:r>
+      <w:r>
+        <w:rPr>
+          <w:lang w:val="pt-BR"/>
+        </w:rPr>
+        <w:t>: 789 =&gt; 9101.</w:t>
+      </w:r>
+    </w:p>
+    <w:p>
+      <w:pPr>
+        <w:ind w:firstLine="720"/>
+        <w:rPr>
+          <w:lang w:val="pt-BR"/>
+        </w:rPr>
+      </w:pPr>
+      <w:r>
+        <w:rPr>
+          <w:b/>
+          <w:bCs/>
+          <w:lang w:val="pt-BR"/>
+        </w:rPr>
+        <w:t xml:space="preserve">Expectativa: </w:t>
+      </w:r>
+      <w:r>
+        <w:rPr>
+          <w:lang w:val="pt-BR"/>
+        </w:rPr>
+        <w:t xml:space="preserve">O programa </w:t>
+      </w:r>
+      <w:r>
+        <w:rPr>
+          <w:lang w:val="pt-BR"/>
+        </w:rPr>
+        <w:t>não deve apresentar qualquer erro de entrada</w:t>
+      </w:r>
+      <w:r>
+        <w:rPr>
+          <w:lang w:val="pt-BR"/>
+        </w:rPr>
+        <w:t>.</w:t>
+      </w:r>
+    </w:p>
+    <w:p>
+      <w:pPr>
+        <w:pStyle w:val="ListParagraph"/>
+        <w:numPr>
+          <w:ilvl w:val="0"/>
+          <w:numId w:val="6"/>
+        </w:numPr>
+        <w:rPr>
+          <w:lang w:val="pt-BR"/>
+        </w:rPr>
+      </w:pPr>
+      <w:r>
+        <w:rPr>
+          <w:b/>
+          <w:bCs/>
+          <w:lang w:val="pt-BR"/>
+        </w:rPr>
+        <w:t>Teste de Matrícula com Dados Inválidos</w:t>
+      </w:r>
+    </w:p>
+    <w:p>
+      <w:pPr>
+        <w:rPr>
+          <w:lang w:val="pt-BR"/>
+        </w:rPr>
+      </w:pPr>
+      <w:r>
+        <w:rPr>
+          <w:lang w:val="pt-BR"/>
+        </w:rPr>
+        <w:t>P</w:t>
+      </w:r>
+      <w:r>
+        <w:rPr>
+          <w:lang w:val="pt-BR"/>
+        </w:rPr>
+        <w:t xml:space="preserve">ré-condições: </w:t>
+      </w:r>
+      <w:r>
+        <w:rPr>
+          <w:lang w:val="pt-BR"/>
+        </w:rPr>
+        <w:t>Somente</w:t>
+      </w:r>
+      <w:r>
+        <w:rPr>
+          <w:lang w:val="pt-BR"/>
+        </w:rPr>
+        <w:t xml:space="preserve"> os alunos</w:t>
+      </w:r>
+      <w:r>
+        <w:rPr>
+          <w:lang w:val="pt-BR"/>
+        </w:rPr>
+        <w:t>,</w:t>
       </w:r>
       <w:r>
         <w:rPr>
@@ -673,7 +1942,93 @@
         <w:rPr>
           <w:lang w:val="pt-BR"/>
         </w:rPr>
-        <w:t>8 &amp;&amp; char</w:t>
+        <w:t xml:space="preserve">os </w:t>
+      </w:r>
+      <w:r>
+        <w:rPr>
+          <w:lang w:val="pt-BR"/>
+        </w:rPr>
+        <w:t>cursos</w:t>
+      </w:r>
+      <w:r>
+        <w:rPr>
+          <w:lang w:val="pt-BR"/>
+        </w:rPr>
+        <w:t xml:space="preserve"> e as </w:t>
+      </w:r>
+      <w:r>
+        <w:rPr>
+          <w:lang w:val="pt-BR"/>
+        </w:rPr>
+        <w:t>matrículas</w:t>
+      </w:r>
+      <w:r>
+        <w:rPr>
+          <w:lang w:val="pt-BR"/>
+        </w:rPr>
+        <w:t xml:space="preserve"> mencionados acima estejam inseridos</w:t>
+      </w:r>
+      <w:r>
+        <w:rPr>
+          <w:lang w:val="pt-BR"/>
+        </w:rPr>
+        <w:t>.</w:t>
+      </w:r>
+    </w:p>
+    <w:p>
+      <w:pPr>
+        <w:pStyle w:val="ListParagraph"/>
+        <w:numPr>
+          <w:ilvl w:val="1"/>
+          <w:numId w:val="6"/>
+        </w:numPr>
+        <w:rPr>
+          <w:lang w:val="pt-BR"/>
+        </w:rPr>
+      </w:pPr>
+      <w:r>
+        <w:rPr>
+          <w:lang w:val="pt-BR"/>
+        </w:rPr>
+        <w:t>Legenda: ID do aluno =&gt; CODE do curso; erro esperado.</w:t>
+      </w:r>
+    </w:p>
+    <w:p>
+      <w:pPr>
+        <w:pStyle w:val="ListParagraph"/>
+        <w:numPr>
+          <w:ilvl w:val="1"/>
+          <w:numId w:val="6"/>
+        </w:numPr>
+        <w:rPr>
+          <w:lang w:val="pt-BR"/>
+        </w:rPr>
+      </w:pPr>
+      <w:r>
+        <w:rPr>
+          <w:b/>
+          <w:bCs/>
+          <w:lang w:val="pt-BR"/>
+        </w:rPr>
+        <w:t>Entrada 1</w:t>
+      </w:r>
+      <w:r>
+        <w:rPr>
+          <w:lang w:val="pt-BR"/>
+        </w:rPr>
+        <w:t xml:space="preserve">: </w:t>
+      </w:r>
+      <w:r>
+        <w:rPr>
+          <w:lang w:val="pt-BR"/>
+        </w:rPr>
+        <w:t>999 =&gt; 1234</w:t>
+      </w:r>
+      <w:r>
+        <w:rPr>
+          <w:lang w:val="pt-BR"/>
+        </w:rPr>
+        <w:t>;</w:t>
       </w:r>
       <w:r>
         <w:rPr>
@@ -683,108 +2038,268 @@
       </w:r>
       <w:r>
         <w:rPr>
-          <w:lang w:val="pt-BR"/>
-        </w:rPr>
-        <w:t xml:space="preserve"> &gt; 40 /</w:t>
-      </w:r>
-      <w:r>
-        <w:rPr>
-          <w:lang w:val="pt-BR"/>
-        </w:rPr>
-        <w:t>contendo números</w:t>
-      </w:r>
-      <w:r>
-        <w:rPr>
-          <w:lang w:val="pt-BR"/>
-        </w:rPr>
-        <w:t>)</w:t>
+          <w:u w:val="single"/>
+          <w:lang w:val="pt-BR"/>
+        </w:rPr>
+        <w:t>Matrícula de aluno não existente no sistema</w:t>
+      </w:r>
+      <w:r>
+        <w:rPr>
+          <w:u w:val="single"/>
+          <w:lang w:val="pt-BR"/>
+        </w:rPr>
+        <w:t>.</w:t>
       </w:r>
     </w:p>
     <w:p>
       <w:pPr>
         <w:pStyle w:val="ListParagraph"/>
         <w:numPr>
-          <w:ilvl w:val="3"/>
-          <w:numId w:val="6"/>
-        </w:numPr>
-        <w:rPr>
-          <w:lang w:val="pt-BR"/>
-        </w:rPr>
-      </w:pPr>
-      <w:r>
-        <w:rPr>
-          <w:lang w:val="pt-BR"/>
-        </w:rPr>
-        <w:t>descrição (char &lt;</w:t>
-      </w:r>
-      <w:r>
-        <w:rPr>
-          <w:lang w:val="pt-BR"/>
-        </w:rPr>
-        <w:t xml:space="preserve"> 30</w:t>
-      </w:r>
-      <w:r>
-        <w:rPr>
-          <w:lang w:val="pt-BR"/>
-        </w:rPr>
-        <w:t xml:space="preserve"> &amp;&amp; char &gt; </w:t>
-      </w:r>
-      <w:r>
-        <w:rPr>
-          <w:lang w:val="pt-BR"/>
-        </w:rPr>
-        <w:t>3</w:t>
-      </w:r>
-      <w:r>
-        <w:rPr>
-          <w:lang w:val="pt-BR"/>
-        </w:rPr>
-        <w:t>00 / somente números)</w:t>
+          <w:ilvl w:val="1"/>
+          <w:numId w:val="6"/>
+        </w:numPr>
+        <w:rPr>
+          <w:u w:val="single"/>
+          <w:lang w:val="pt-BR"/>
+        </w:rPr>
+      </w:pPr>
+      <w:r>
+        <w:rPr>
+          <w:b/>
+          <w:bCs/>
+          <w:lang w:val="pt-BR"/>
+        </w:rPr>
+        <w:t>Entrada 2</w:t>
+      </w:r>
+      <w:r>
+        <w:rPr>
+          <w:lang w:val="pt-BR"/>
+        </w:rPr>
+        <w:t xml:space="preserve">: </w:t>
+      </w:r>
+      <w:r>
+        <w:rPr>
+          <w:lang w:val="pt-BR"/>
+        </w:rPr>
+        <w:t xml:space="preserve">123 =&gt; 9999; </w:t>
+      </w:r>
+      <w:r>
+        <w:rPr>
+          <w:u w:val="single"/>
+          <w:lang w:val="pt-BR"/>
+        </w:rPr>
+        <w:t>Matrícula em curso inexistente</w:t>
+      </w:r>
+      <w:r>
+        <w:rPr>
+          <w:u w:val="single"/>
+          <w:lang w:val="pt-BR"/>
+        </w:rPr>
+        <w:t>.</w:t>
       </w:r>
     </w:p>
     <w:p>
       <w:pPr>
         <w:pStyle w:val="ListParagraph"/>
         <w:numPr>
-          <w:ilvl w:val="4"/>
-          <w:numId w:val="6"/>
-        </w:numPr>
-        <w:rPr>
-          <w:lang w:val="pt-BR"/>
-        </w:rPr>
-      </w:pPr>
-      <w:r>
-        <w:t>Lorem ipsum dolor sit amet, consectetur adipiscing elit. Curabitur vel sem vitae velit fermentum sollicitudin at id ligula. Donec laoreet, lacus a ultrices vulputate, justo justo feugiat lorem, at feugiat ex magna ut mi. Cras suscipit, risus ut gravida tempus, augue lectus auctor lacus, id dignissim ligula arcu nec orci. Praesent blandit accumsan ligula, sed mollis neque viverra quis. Integer id massa nec tortor ullamcorper posuere. Sed at nunc ultricies, eleifend libero non, convallis orci. Suspendisse potenti</w:t>
+          <w:ilvl w:val="1"/>
+          <w:numId w:val="6"/>
+        </w:numPr>
+        <w:rPr>
+          <w:u w:val="single"/>
+          <w:lang w:val="pt-BR"/>
+        </w:rPr>
+      </w:pPr>
+      <w:r>
+        <w:rPr>
+          <w:b/>
+          <w:bCs/>
+          <w:lang w:val="pt-BR"/>
+        </w:rPr>
+        <w:t>Entrada 3</w:t>
+      </w:r>
+      <w:r>
+        <w:rPr>
+          <w:lang w:val="pt-BR"/>
+        </w:rPr>
+        <w:t xml:space="preserve">: </w:t>
+      </w:r>
+      <w:r>
+        <w:rPr>
+          <w:lang w:val="pt-BR"/>
+        </w:rPr>
+        <w:t xml:space="preserve">123 =&gt; 1234; </w:t>
+      </w:r>
+      <w:r>
+        <w:rPr>
+          <w:u w:val="single"/>
+          <w:lang w:val="pt-BR"/>
+        </w:rPr>
+        <w:t>Matrícula duplicada (o mesmo aluno tentando se matricular duas vezes no mesmo curso)</w:t>
+      </w:r>
+      <w:r>
+        <w:rPr>
+          <w:u w:val="single"/>
+          <w:lang w:val="pt-BR"/>
+        </w:rPr>
+        <w:t>.</w:t>
+      </w:r>
+    </w:p>
+    <w:p>
+      <w:pPr>
+        <w:ind w:firstLine="720"/>
+        <w:rPr>
+          <w:lang w:val="pt-BR"/>
+        </w:rPr>
+      </w:pPr>
+      <w:r>
+        <w:rPr>
+          <w:b/>
+          <w:bCs/>
+          <w:lang w:val="pt-BR"/>
+        </w:rPr>
+        <w:t>Expectativa</w:t>
+      </w:r>
+      <w:r>
+        <w:rPr>
+          <w:lang w:val="pt-BR"/>
+        </w:rPr>
+        <w:t>: O programa deve rejeitar as entradas com mensagens apropriadas.</w:t>
       </w:r>
     </w:p>
     <w:p>
       <w:pPr>
         <w:pStyle w:val="ListParagraph"/>
         <w:numPr>
-          <w:ilvl w:val="3"/>
-          <w:numId w:val="6"/>
-        </w:numPr>
-        <w:rPr>
-          <w:lang w:val="pt-BR"/>
-        </w:rPr>
-      </w:pPr>
-      <w:r>
-        <w:rPr>
-          <w:lang w:val="pt-BR"/>
-        </w:rPr>
-        <w:t>preço (</w:t>
-      </w:r>
-      <w:r>
-        <w:rPr>
-          <w:lang w:val="pt-BR"/>
-        </w:rPr>
-        <w:t xml:space="preserve">10,00 &lt; valor &gt; 1500,00 / </w:t>
-      </w:r>
-      <w:r>
-        <w:rPr>
-          <w:lang w:val="pt-BR"/>
-        </w:rPr>
-        <w:t>não numérico)</w:t>
+          <w:ilvl w:val="0"/>
+          <w:numId w:val="6"/>
+        </w:numPr>
+        <w:rPr>
+          <w:lang w:val="pt-BR"/>
+        </w:rPr>
+      </w:pPr>
+      <w:r>
+        <w:rPr>
+          <w:lang w:val="pt-BR"/>
+        </w:rPr>
+        <w:t>T</w:t>
+      </w:r>
+      <w:r>
+        <w:rPr>
+          <w:b/>
+          <w:bCs/>
+          <w:lang w:val="pt-BR"/>
+        </w:rPr>
+        <w:t>este de Exclusão de Aluno ou Curso Não Existente</w:t>
+      </w:r>
+      <w:r>
+        <w:rPr>
+          <w:b/>
+          <w:bCs/>
+          <w:lang w:val="pt-BR"/>
+        </w:rPr>
+        <w:t xml:space="preserve"> (ainda em desenvolvimento)</w:t>
+      </w:r>
+    </w:p>
+    <w:p>
+      <w:pPr>
+        <w:rPr>
+          <w:lang w:val="pt-BR"/>
+        </w:rPr>
+      </w:pPr>
+      <w:r>
+        <w:rPr>
+          <w:lang w:val="pt-BR"/>
+        </w:rPr>
+        <w:t>Pré-condições: Somente os alunos, os cursos e as matrículas mencionados acima estejam inseridos.</w:t>
+      </w:r>
+    </w:p>
+    <w:p>
+      <w:pPr>
+        <w:pStyle w:val="ListParagraph"/>
+        <w:numPr>
+          <w:ilvl w:val="1"/>
+          <w:numId w:val="6"/>
+        </w:numPr>
+        <w:rPr>
+          <w:b/>
+          <w:bCs/>
+          <w:lang w:val="pt-BR"/>
+        </w:rPr>
+      </w:pPr>
+      <w:r>
+        <w:rPr>
+          <w:b/>
+          <w:bCs/>
+          <w:lang w:val="pt-BR"/>
+        </w:rPr>
+        <w:t xml:space="preserve">Entrada 1: </w:t>
+      </w:r>
+      <w:r>
+        <w:rPr>
+          <w:lang w:val="pt-BR"/>
+        </w:rPr>
+        <w:t xml:space="preserve">ID de aluno 888; </w:t>
+      </w:r>
+      <w:r>
+        <w:rPr>
+          <w:lang w:val="pt-BR"/>
+        </w:rPr>
+        <w:t>Tentativa de remover aluno com ID que não existe</w:t>
+      </w:r>
+      <w:r>
+        <w:rPr>
+          <w:lang w:val="pt-BR"/>
+        </w:rPr>
+        <w:t>.</w:t>
+      </w:r>
+    </w:p>
+    <w:p>
+      <w:pPr>
+        <w:pStyle w:val="ListParagraph"/>
+        <w:numPr>
+          <w:ilvl w:val="1"/>
+          <w:numId w:val="6"/>
+        </w:numPr>
+        <w:rPr>
+          <w:b/>
+          <w:bCs/>
+          <w:lang w:val="pt-BR"/>
+        </w:rPr>
+      </w:pPr>
+      <w:r>
+        <w:rPr>
+          <w:b/>
+          <w:bCs/>
+          <w:lang w:val="pt-BR"/>
+        </w:rPr>
+        <w:t>Entrada 2:</w:t>
+      </w:r>
+      <w:r>
+        <w:rPr>
+          <w:b/>
+          <w:bCs/>
+          <w:lang w:val="pt-BR"/>
+        </w:rPr>
+        <w:t xml:space="preserve"> </w:t>
+      </w:r>
+      <w:r>
+        <w:rPr>
+          <w:lang w:val="pt-BR"/>
+        </w:rPr>
+        <w:t xml:space="preserve">CODE de curso 8888; </w:t>
+      </w:r>
+      <w:r>
+        <w:rPr>
+          <w:lang w:val="pt-BR"/>
+        </w:rPr>
+        <w:t>Tentativa de remover curso que não foi cadastrado</w:t>
+      </w:r>
+      <w:r>
+        <w:rPr>
+          <w:lang w:val="pt-BR"/>
+        </w:rPr>
+        <w:t>.</w:t>
       </w:r>
     </w:p>
     <w:p>
@@ -806,11 +2321,12 @@
         <w:rPr>
           <w:lang w:val="pt-BR"/>
         </w:rPr>
-        <w:t>: O programa deve apresentar mensagens de erro apropriadas e solicitar a correção da entrada.</w:t>
-      </w:r>
-    </w:p>
-    <w:p>
-      <w:pPr>
+        <w:t>: O sistema deve avisar que o aluno ou curso não foi encontrado.</w:t>
+      </w:r>
+    </w:p>
+    <w:p>
+      <w:pPr>
+        <w:pStyle w:val="ListParagraph"/>
         <w:numPr>
           <w:ilvl w:val="0"/>
           <w:numId w:val="6"/>
@@ -827,373 +2343,148 @@
           <w:bCs/>
           <w:lang w:val="pt-BR"/>
         </w:rPr>
-        <w:t>Teste: Cadastro com Dados Válidos</w:t>
-      </w:r>
-    </w:p>
-    <w:p>
-      <w:pPr>
-        <w:rPr>
-          <w:lang w:val="pt-BR"/>
-        </w:rPr>
-      </w:pPr>
-      <w:r>
-        <w:rPr>
-          <w:lang w:val="pt-BR"/>
-        </w:rPr>
-        <w:t xml:space="preserve">Pré-condições: Nenhum aluno </w:t>
-      </w:r>
-      <w:r>
-        <w:rPr>
-          <w:lang w:val="pt-BR"/>
-        </w:rPr>
-        <w:t>ou curso cadastrado</w:t>
-      </w:r>
-      <w:r>
-        <w:rPr>
-          <w:lang w:val="pt-BR"/>
-        </w:rPr>
-        <w:t>.</w:t>
-      </w:r>
-    </w:p>
-    <w:p>
-      <w:pPr>
+        <w:t>Teste de exclusão de aluno e curso existente</w:t>
+      </w:r>
+    </w:p>
+    <w:p>
+      <w:pPr>
+        <w:pStyle w:val="ListParagraph"/>
         <w:numPr>
           <w:ilvl w:val="1"/>
           <w:numId w:val="6"/>
         </w:numPr>
         <w:rPr>
-          <w:b/>
-          <w:bCs/>
-          <w:lang w:val="pt-BR"/>
-        </w:rPr>
-      </w:pPr>
-      <w:r>
-        <w:rPr>
-          <w:b/>
-          <w:bCs/>
-          <w:lang w:val="pt-BR"/>
-        </w:rPr>
-        <w:t>Entradas</w:t>
-      </w:r>
-      <w:r>
-        <w:rPr>
-          <w:b/>
-          <w:bCs/>
-          <w:lang w:val="pt-BR"/>
-        </w:rPr>
-        <w:t xml:space="preserve"> alunos:</w:t>
-      </w:r>
-    </w:p>
-    <w:p>
-      <w:pPr>
-        <w:numPr>
-          <w:ilvl w:val="2"/>
-          <w:numId w:val="6"/>
-        </w:numPr>
-        <w:rPr>
-          <w:lang w:val="pt-BR"/>
-        </w:rPr>
-      </w:pPr>
-      <w:r>
-        <w:rPr>
-          <w:lang w:val="pt-BR"/>
-        </w:rPr>
-        <w:t>Legenda:</w:t>
-      </w:r>
-      <w:r>
-        <w:rPr>
-          <w:lang w:val="pt-BR"/>
-        </w:rPr>
-        <w:t xml:space="preserve"> ID, Name, Age; e-mail</w:t>
-      </w:r>
-    </w:p>
-    <w:p>
-      <w:pPr>
-        <w:numPr>
-          <w:ilvl w:val="2"/>
-          <w:numId w:val="6"/>
-        </w:numPr>
-        <w:rPr>
-          <w:lang w:val="pt-BR"/>
-        </w:rPr>
-      </w:pPr>
-      <w:r>
-        <w:rPr>
-          <w:b/>
-          <w:bCs/>
-          <w:lang w:val="pt-BR"/>
-        </w:rPr>
-        <w:t>Entrada 1</w:t>
-      </w:r>
-      <w:r>
-        <w:rPr>
-          <w:lang w:val="pt-BR"/>
-        </w:rPr>
-        <w:t xml:space="preserve">: </w:t>
-      </w:r>
-      <w:r>
-        <w:rPr>
-          <w:lang w:val="pt-BR"/>
-        </w:rPr>
-        <w:t xml:space="preserve">123; João Pedro; 15; </w:t>
-      </w:r>
-      <w:hyperlink r:id="rId6" w:history="1">
-        <w:r>
-          <w:rPr>
-            <w:rStyle w:val="Hyperlink"/>
-            <w:lang w:val="pt-BR"/>
-          </w:rPr>
-          <w:t>joao@gmail.com</w:t>
-        </w:r>
-      </w:hyperlink>
-    </w:p>
-    <w:p>
-      <w:pPr>
-        <w:numPr>
-          <w:ilvl w:val="2"/>
-          <w:numId w:val="6"/>
-        </w:numPr>
-        <w:rPr>
-          <w:lang w:val="pt-BR"/>
-        </w:rPr>
-      </w:pPr>
-      <w:r>
-        <w:rPr>
-          <w:b/>
-          <w:bCs/>
-          <w:lang w:val="pt-BR"/>
-        </w:rPr>
-        <w:t xml:space="preserve">Entrada </w:t>
-      </w:r>
-      <w:r>
-        <w:rPr>
-          <w:b/>
-          <w:bCs/>
-          <w:lang w:val="pt-BR"/>
-        </w:rPr>
-        <w:t xml:space="preserve">2: </w:t>
-      </w:r>
-      <w:r>
-        <w:rPr>
-          <w:lang w:val="pt-BR"/>
-        </w:rPr>
-        <w:t xml:space="preserve">456; Maria Socorro; 26; </w:t>
-      </w:r>
-      <w:hyperlink r:id="rId7" w:history="1">
-        <w:r>
-          <w:rPr>
-            <w:rStyle w:val="Hyperlink"/>
-            <w:lang w:val="pt-BR"/>
-          </w:rPr>
-          <w:t>socorro@hotmail.com</w:t>
-        </w:r>
-      </w:hyperlink>
-    </w:p>
-    <w:p>
-      <w:pPr>
-        <w:numPr>
-          <w:ilvl w:val="2"/>
-          <w:numId w:val="6"/>
-        </w:numPr>
-        <w:rPr>
-          <w:lang w:val="pt-BR"/>
-        </w:rPr>
-      </w:pPr>
-      <w:r>
-        <w:rPr>
-          <w:b/>
-          <w:bCs/>
+          <w:lang w:val="pt-BR"/>
+        </w:rPr>
+      </w:pPr>
+      <w:r>
+        <w:rPr>
+          <w:lang w:val="pt-BR"/>
+        </w:rPr>
+        <w:t>Entrada 1: ID de aluno 123.</w:t>
+      </w:r>
+    </w:p>
+    <w:p>
+      <w:pPr>
+        <w:pStyle w:val="ListParagraph"/>
+        <w:numPr>
+          <w:ilvl w:val="1"/>
+          <w:numId w:val="6"/>
+        </w:numPr>
+        <w:rPr>
+          <w:lang w:val="pt-BR"/>
+        </w:rPr>
+      </w:pPr>
+      <w:r>
+        <w:rPr>
+          <w:lang w:val="pt-BR"/>
+        </w:rPr>
+        <w:t>Entrada 2: CODE de curso 1234.</w:t>
+      </w:r>
+    </w:p>
+    <w:p>
+      <w:pPr>
+        <w:ind w:left="720"/>
+        <w:rPr>
+          <w:lang w:val="pt-BR"/>
+        </w:rPr>
+      </w:pPr>
+      <w:r>
+        <w:rPr>
+          <w:b/>
+          <w:bCs/>
+          <w:lang w:val="pt-BR"/>
+        </w:rPr>
+        <w:t>Expectativa:</w:t>
+      </w:r>
+      <w:r>
+        <w:rPr>
+          <w:lang w:val="pt-BR"/>
+        </w:rPr>
+        <w:t xml:space="preserve"> O sistema deve fazer as exclusões corretamente.</w:t>
+      </w:r>
+    </w:p>
+    <w:p>
+      <w:pPr>
+        <w:pStyle w:val="ListParagraph"/>
+        <w:numPr>
+          <w:ilvl w:val="0"/>
+          <w:numId w:val="6"/>
+        </w:numPr>
+        <w:rPr>
+          <w:b/>
+          <w:bCs/>
+          <w:lang w:val="pt-BR"/>
+        </w:rPr>
+      </w:pPr>
+      <w:r>
+        <w:rPr>
+          <w:b/>
+          <w:bCs/>
+          <w:lang w:val="pt-BR"/>
+        </w:rPr>
+        <w:t>Teste de desmatricula de aluno</w:t>
+      </w:r>
+    </w:p>
+    <w:p>
+      <w:pPr>
+        <w:pStyle w:val="ListParagraph"/>
+        <w:numPr>
+          <w:ilvl w:val="1"/>
+          <w:numId w:val="6"/>
+        </w:numPr>
+        <w:rPr>
+          <w:lang w:val="pt-BR"/>
+        </w:rPr>
+      </w:pPr>
+      <w:r>
+        <w:rPr>
+          <w:lang w:val="pt-BR"/>
+        </w:rPr>
+        <w:t xml:space="preserve">Entrada 1: </w:t>
+      </w:r>
+      <w:r>
+        <w:rPr>
+          <w:lang w:val="pt-BR"/>
+        </w:rPr>
+        <w:t>888 =&gt; 1234; Tentativa de desmatricular aluno inexistente.</w:t>
+      </w:r>
+    </w:p>
+    <w:p>
+      <w:pPr>
+        <w:pStyle w:val="ListParagraph"/>
+        <w:numPr>
+          <w:ilvl w:val="1"/>
+          <w:numId w:val="6"/>
+        </w:numPr>
+        <w:rPr>
+          <w:lang w:val="pt-BR"/>
+        </w:rPr>
+      </w:pPr>
+      <w:r>
+        <w:rPr>
+          <w:lang w:val="pt-BR"/>
+        </w:rPr>
+        <w:t>Entrada 2: 123 =&gt; 8888; Tentativa de desmatricular aluno existente de curso não existente.</w:t>
+      </w:r>
+    </w:p>
+    <w:p>
+      <w:pPr>
+        <w:pStyle w:val="ListParagraph"/>
+        <w:numPr>
+          <w:ilvl w:val="1"/>
+          <w:numId w:val="6"/>
+        </w:numPr>
+        <w:rPr>
+          <w:lang w:val="pt-BR"/>
+        </w:rPr>
+      </w:pPr>
+      <w:r>
+        <w:rPr>
           <w:lang w:val="pt-BR"/>
         </w:rPr>
         <w:lastRenderedPageBreak/>
-        <w:t xml:space="preserve">Entrada </w:t>
-      </w:r>
-      <w:r>
-        <w:rPr>
-          <w:b/>
-          <w:bCs/>
-          <w:lang w:val="pt-BR"/>
-        </w:rPr>
-        <w:t xml:space="preserve">3: </w:t>
-      </w:r>
-      <w:r>
-        <w:rPr>
-          <w:lang w:val="pt-BR"/>
-        </w:rPr>
-        <w:t xml:space="preserve">789; Antônio José; 55; </w:t>
-      </w:r>
-      <w:hyperlink r:id="rId8" w:history="1">
-        <w:r>
-          <w:rPr>
-            <w:rStyle w:val="Hyperlink"/>
-            <w:lang w:val="pt-BR"/>
-          </w:rPr>
-          <w:t>antonio@yhaoo.com.br</w:t>
-        </w:r>
-      </w:hyperlink>
-    </w:p>
-    <w:p>
-      <w:pPr>
-        <w:numPr>
-          <w:ilvl w:val="1"/>
-          <w:numId w:val="6"/>
-        </w:numPr>
-        <w:rPr>
-          <w:b/>
-          <w:bCs/>
-          <w:lang w:val="pt-BR"/>
-        </w:rPr>
-      </w:pPr>
-      <w:r>
-        <w:rPr>
-          <w:b/>
-          <w:bCs/>
-          <w:lang w:val="pt-BR"/>
-        </w:rPr>
-        <w:t>Entradas Cursos</w:t>
-      </w:r>
-    </w:p>
-    <w:p>
-      <w:pPr>
-        <w:numPr>
-          <w:ilvl w:val="2"/>
-          <w:numId w:val="6"/>
-        </w:numPr>
-        <w:rPr>
-          <w:lang w:val="pt-BR"/>
-        </w:rPr>
-      </w:pPr>
-      <w:r>
-        <w:rPr>
-          <w:lang w:val="pt-BR"/>
-        </w:rPr>
-        <w:t>Legenda: CODE; Name; description; Price.</w:t>
-      </w:r>
-    </w:p>
-    <w:p>
-      <w:pPr>
-        <w:numPr>
-          <w:ilvl w:val="2"/>
-          <w:numId w:val="6"/>
-        </w:numPr>
-        <w:rPr>
-          <w:lang w:val="pt-BR"/>
-        </w:rPr>
-      </w:pPr>
-      <w:r>
-        <w:rPr>
-          <w:b/>
-          <w:bCs/>
-          <w:lang w:val="pt-BR"/>
-        </w:rPr>
-        <w:t>Entrada 1</w:t>
-      </w:r>
-      <w:r>
-        <w:rPr>
-          <w:b/>
-          <w:bCs/>
-          <w:lang w:val="pt-BR"/>
-        </w:rPr>
-        <w:t xml:space="preserve">: </w:t>
-      </w:r>
-      <w:r>
-        <w:rPr>
-          <w:lang w:val="pt-BR"/>
-        </w:rPr>
-        <w:t xml:space="preserve">1234; Logica de Programação; </w:t>
-      </w:r>
-      <w:r>
-        <w:t>Lorem ipsum dolor sit amet, consectetur adipiscing elit. Quisque est tortor, molestie in odio at, venenatis posuere nisi. Fusce sodales condimentum vehicula. Ut quis ex id ante rhoncus tempus. Donec.</w:t>
-      </w:r>
-      <w:r>
-        <w:t>; 156,25</w:t>
-      </w:r>
-    </w:p>
-    <w:p>
-      <w:pPr>
-        <w:numPr>
-          <w:ilvl w:val="2"/>
-          <w:numId w:val="6"/>
-        </w:numPr>
-        <w:rPr>
-          <w:lang w:val="pt-BR"/>
-        </w:rPr>
-      </w:pPr>
-      <w:r>
-        <w:rPr>
-          <w:b/>
-          <w:bCs/>
-          <w:lang w:val="pt-BR"/>
-        </w:rPr>
-        <w:t xml:space="preserve">Entrada </w:t>
-      </w:r>
-      <w:r>
-        <w:rPr>
-          <w:b/>
-          <w:bCs/>
-          <w:lang w:val="pt-BR"/>
-        </w:rPr>
-        <w:t xml:space="preserve">2: </w:t>
-      </w:r>
-      <w:r>
-        <w:t xml:space="preserve">5678; Programação Orientada a Objetos; </w:t>
-      </w:r>
-      <w:r>
-        <w:t>Vestibulum justo turpis, sagittis eget neque sit amet, fringilla lacinia dolor. Integer vitae sem risus. Fusce eget urna feugiat justo volutpat accumsan id sit amet sapien. Duis ante justo, ultrices.</w:t>
-      </w:r>
-      <w:r>
-        <w:t>; 259,32</w:t>
-      </w:r>
-    </w:p>
-    <w:p>
-      <w:pPr>
-        <w:numPr>
-          <w:ilvl w:val="2"/>
-          <w:numId w:val="6"/>
-        </w:numPr>
-        <w:rPr>
-          <w:lang w:val="pt-BR"/>
-        </w:rPr>
-      </w:pPr>
-      <w:r>
-        <w:rPr>
-          <w:b/>
-          <w:bCs/>
-          <w:lang w:val="pt-BR"/>
-        </w:rPr>
-        <w:t xml:space="preserve">Entrada </w:t>
-      </w:r>
-      <w:r>
-        <w:rPr>
-          <w:b/>
-          <w:bCs/>
-          <w:lang w:val="pt-BR"/>
-        </w:rPr>
-        <w:t xml:space="preserve">3: </w:t>
-      </w:r>
-      <w:r>
-        <w:t xml:space="preserve">9101; Curso C# </w:t>
-      </w:r>
-      <w:r>
-        <w:t>C</w:t>
-      </w:r>
-      <w:r>
-        <w:t>omplet</w:t>
-      </w:r>
-      <w:r>
-        <w:t>o</w:t>
-      </w:r>
-      <w:r>
-        <w:t xml:space="preserve">; </w:t>
-      </w:r>
-      <w:r>
-        <w:t>3</w:t>
-      </w:r>
-      <w:r>
-        <w:t>.</w:t>
-      </w:r>
-      <w:r>
-        <w:t>; 500,00</w:t>
+        <w:t>Entrada 3: 456 =&gt; 1234; Tentativa de desmatricular aluno existente de curso existente, mas que não esteja matriculado ele.</w:t>
       </w:r>
     </w:p>
     <w:p>
@@ -1209,25 +2500,13 @@
           <w:bCs/>
           <w:lang w:val="pt-BR"/>
         </w:rPr>
-        <w:t xml:space="preserve">Expectativa: </w:t>
-      </w:r>
-      <w:r>
-        <w:rPr>
-          <w:lang w:val="pt-BR"/>
-        </w:rPr>
-        <w:t xml:space="preserve">O programa </w:t>
-      </w:r>
-      <w:r>
-        <w:rPr>
-          <w:lang w:val="pt-BR"/>
-        </w:rPr>
-        <w:t>não deve apresentar qualquer erro de entrada</w:t>
-      </w:r>
-      <w:r>
-        <w:rPr>
-          <w:lang w:val="pt-BR"/>
-        </w:rPr>
-        <w:t>.</w:t>
+        <w:t>Expectativa:</w:t>
+      </w:r>
+      <w:r>
+        <w:rPr>
+          <w:lang w:val="pt-BR"/>
+        </w:rPr>
+        <w:t xml:space="preserve"> O sistema deve rejeitar as entradas apresentando as devidas mensagens de erro.</w:t>
       </w:r>
     </w:p>
     <w:p>
@@ -1247,803 +2526,6 @@
           <w:bCs/>
           <w:lang w:val="pt-BR"/>
         </w:rPr>
-        <w:t xml:space="preserve">Teste de Matrícula com Dados </w:t>
-      </w:r>
-      <w:r>
-        <w:rPr>
-          <w:b/>
-          <w:bCs/>
-          <w:lang w:val="pt-BR"/>
-        </w:rPr>
-        <w:t>válidos.</w:t>
-      </w:r>
-    </w:p>
-    <w:p>
-      <w:pPr>
-        <w:pStyle w:val="ListParagraph"/>
-        <w:numPr>
-          <w:ilvl w:val="1"/>
-          <w:numId w:val="6"/>
-        </w:numPr>
-        <w:rPr>
-          <w:lang w:val="pt-BR"/>
-        </w:rPr>
-      </w:pPr>
-      <w:r>
-        <w:rPr>
-          <w:lang w:val="pt-BR"/>
-        </w:rPr>
-        <w:t>Legenda: ID do aluno =&gt; CODE do curso.</w:t>
-      </w:r>
-    </w:p>
-    <w:p>
-      <w:pPr>
-        <w:pStyle w:val="ListParagraph"/>
-        <w:numPr>
-          <w:ilvl w:val="1"/>
-          <w:numId w:val="6"/>
-        </w:numPr>
-        <w:rPr>
-          <w:lang w:val="pt-BR"/>
-        </w:rPr>
-      </w:pPr>
-      <w:r>
-        <w:rPr>
-          <w:b/>
-          <w:bCs/>
-          <w:lang w:val="pt-BR"/>
-        </w:rPr>
-        <w:t>Entrada 1</w:t>
-      </w:r>
-      <w:r>
-        <w:rPr>
-          <w:lang w:val="pt-BR"/>
-        </w:rPr>
-        <w:t>: 123 =&gt; 1234.</w:t>
-      </w:r>
-    </w:p>
-    <w:p>
-      <w:pPr>
-        <w:pStyle w:val="ListParagraph"/>
-        <w:numPr>
-          <w:ilvl w:val="1"/>
-          <w:numId w:val="6"/>
-        </w:numPr>
-        <w:rPr>
-          <w:lang w:val="pt-BR"/>
-        </w:rPr>
-      </w:pPr>
-      <w:r>
-        <w:rPr>
-          <w:b/>
-          <w:bCs/>
-          <w:lang w:val="pt-BR"/>
-        </w:rPr>
-        <w:t>Entrada 2</w:t>
-      </w:r>
-      <w:r>
-        <w:rPr>
-          <w:lang w:val="pt-BR"/>
-        </w:rPr>
-        <w:t>: 456 =&gt; 5678.</w:t>
-      </w:r>
-    </w:p>
-    <w:p>
-      <w:pPr>
-        <w:pStyle w:val="ListParagraph"/>
-        <w:numPr>
-          <w:ilvl w:val="1"/>
-          <w:numId w:val="6"/>
-        </w:numPr>
-        <w:rPr>
-          <w:lang w:val="pt-BR"/>
-        </w:rPr>
-      </w:pPr>
-      <w:r>
-        <w:rPr>
-          <w:b/>
-          <w:bCs/>
-          <w:lang w:val="pt-BR"/>
-        </w:rPr>
-        <w:t>Entrada 3</w:t>
-      </w:r>
-      <w:r>
-        <w:rPr>
-          <w:lang w:val="pt-BR"/>
-        </w:rPr>
-        <w:t>: 123 =&gt; 5678.</w:t>
-      </w:r>
-    </w:p>
-    <w:p>
-      <w:pPr>
-        <w:pStyle w:val="ListParagraph"/>
-        <w:numPr>
-          <w:ilvl w:val="1"/>
-          <w:numId w:val="6"/>
-        </w:numPr>
-        <w:rPr>
-          <w:lang w:val="pt-BR"/>
-        </w:rPr>
-      </w:pPr>
-      <w:r>
-        <w:rPr>
-          <w:b/>
-          <w:bCs/>
-          <w:lang w:val="pt-BR"/>
-        </w:rPr>
-        <w:t>Entrada 4</w:t>
-      </w:r>
-      <w:r>
-        <w:rPr>
-          <w:lang w:val="pt-BR"/>
-        </w:rPr>
-        <w:t>: 789 =&gt; 9101.</w:t>
-      </w:r>
-    </w:p>
-    <w:p>
-      <w:pPr>
-        <w:ind w:firstLine="720"/>
-        <w:rPr>
-          <w:lang w:val="pt-BR"/>
-        </w:rPr>
-      </w:pPr>
-      <w:r>
-        <w:rPr>
-          <w:b/>
-          <w:bCs/>
-          <w:lang w:val="pt-BR"/>
-        </w:rPr>
-        <w:t xml:space="preserve">Expectativa: </w:t>
-      </w:r>
-      <w:r>
-        <w:rPr>
-          <w:lang w:val="pt-BR"/>
-        </w:rPr>
-        <w:t xml:space="preserve">O programa </w:t>
-      </w:r>
-      <w:r>
-        <w:rPr>
-          <w:lang w:val="pt-BR"/>
-        </w:rPr>
-        <w:t>não deve apresentar qualquer erro de entrada</w:t>
-      </w:r>
-      <w:r>
-        <w:rPr>
-          <w:lang w:val="pt-BR"/>
-        </w:rPr>
-        <w:t>.</w:t>
-      </w:r>
-    </w:p>
-    <w:p>
-      <w:pPr>
-        <w:pStyle w:val="ListParagraph"/>
-        <w:numPr>
-          <w:ilvl w:val="0"/>
-          <w:numId w:val="6"/>
-        </w:numPr>
-        <w:rPr>
-          <w:lang w:val="pt-BR"/>
-        </w:rPr>
-      </w:pPr>
-      <w:r>
-        <w:rPr>
-          <w:b/>
-          <w:bCs/>
-          <w:lang w:val="pt-BR"/>
-        </w:rPr>
-        <w:t>Teste de Matrícula com Dados Inválidos</w:t>
-      </w:r>
-    </w:p>
-    <w:p>
-      <w:pPr>
-        <w:rPr>
-          <w:lang w:val="pt-BR"/>
-        </w:rPr>
-      </w:pPr>
-      <w:r>
-        <w:rPr>
-          <w:lang w:val="pt-BR"/>
-        </w:rPr>
-        <w:t>P</w:t>
-      </w:r>
-      <w:r>
-        <w:rPr>
-          <w:lang w:val="pt-BR"/>
-        </w:rPr>
-        <w:t xml:space="preserve">ré-condições: </w:t>
-      </w:r>
-      <w:r>
-        <w:rPr>
-          <w:lang w:val="pt-BR"/>
-        </w:rPr>
-        <w:t>Somente</w:t>
-      </w:r>
-      <w:r>
-        <w:rPr>
-          <w:lang w:val="pt-BR"/>
-        </w:rPr>
-        <w:t xml:space="preserve"> os alunos</w:t>
-      </w:r>
-      <w:r>
-        <w:rPr>
-          <w:lang w:val="pt-BR"/>
-        </w:rPr>
-        <w:t>,</w:t>
-      </w:r>
-      <w:r>
-        <w:rPr>
-          <w:lang w:val="pt-BR"/>
-        </w:rPr>
-        <w:t xml:space="preserve"> </w:t>
-      </w:r>
-      <w:r>
-        <w:rPr>
-          <w:lang w:val="pt-BR"/>
-        </w:rPr>
-        <w:t xml:space="preserve">os </w:t>
-      </w:r>
-      <w:r>
-        <w:rPr>
-          <w:lang w:val="pt-BR"/>
-        </w:rPr>
-        <w:t>cursos</w:t>
-      </w:r>
-      <w:r>
-        <w:rPr>
-          <w:lang w:val="pt-BR"/>
-        </w:rPr>
-        <w:t xml:space="preserve"> e as </w:t>
-      </w:r>
-      <w:r>
-        <w:rPr>
-          <w:lang w:val="pt-BR"/>
-        </w:rPr>
-        <w:t>matrículas</w:t>
-      </w:r>
-      <w:r>
-        <w:rPr>
-          <w:lang w:val="pt-BR"/>
-        </w:rPr>
-        <w:t xml:space="preserve"> mencionados acima estejam inseridos</w:t>
-      </w:r>
-      <w:r>
-        <w:rPr>
-          <w:lang w:val="pt-BR"/>
-        </w:rPr>
-        <w:t>.</w:t>
-      </w:r>
-    </w:p>
-    <w:p>
-      <w:pPr>
-        <w:pStyle w:val="ListParagraph"/>
-        <w:numPr>
-          <w:ilvl w:val="1"/>
-          <w:numId w:val="6"/>
-        </w:numPr>
-        <w:rPr>
-          <w:lang w:val="pt-BR"/>
-        </w:rPr>
-      </w:pPr>
-      <w:r>
-        <w:rPr>
-          <w:lang w:val="pt-BR"/>
-        </w:rPr>
-        <w:t>Legenda: ID do aluno =&gt; CODE do curso; erro esperado.</w:t>
-      </w:r>
-    </w:p>
-    <w:p>
-      <w:pPr>
-        <w:pStyle w:val="ListParagraph"/>
-        <w:numPr>
-          <w:ilvl w:val="1"/>
-          <w:numId w:val="6"/>
-        </w:numPr>
-        <w:rPr>
-          <w:lang w:val="pt-BR"/>
-        </w:rPr>
-      </w:pPr>
-      <w:r>
-        <w:rPr>
-          <w:b/>
-          <w:bCs/>
-          <w:lang w:val="pt-BR"/>
-        </w:rPr>
-        <w:t>Entrada 1</w:t>
-      </w:r>
-      <w:r>
-        <w:rPr>
-          <w:lang w:val="pt-BR"/>
-        </w:rPr>
-        <w:t xml:space="preserve">: </w:t>
-      </w:r>
-      <w:r>
-        <w:rPr>
-          <w:lang w:val="pt-BR"/>
-        </w:rPr>
-        <w:t>999 =&gt; 1234</w:t>
-      </w:r>
-      <w:r>
-        <w:rPr>
-          <w:lang w:val="pt-BR"/>
-        </w:rPr>
-        <w:t>;</w:t>
-      </w:r>
-      <w:r>
-        <w:rPr>
-          <w:lang w:val="pt-BR"/>
-        </w:rPr>
-        <w:t xml:space="preserve"> </w:t>
-      </w:r>
-      <w:r>
-        <w:rPr>
-          <w:u w:val="single"/>
-          <w:lang w:val="pt-BR"/>
-        </w:rPr>
-        <w:t>Matrícula de aluno não existente no sistema</w:t>
-      </w:r>
-      <w:r>
-        <w:rPr>
-          <w:u w:val="single"/>
-          <w:lang w:val="pt-BR"/>
-        </w:rPr>
-        <w:t>.</w:t>
-      </w:r>
-    </w:p>
-    <w:p>
-      <w:pPr>
-        <w:pStyle w:val="ListParagraph"/>
-        <w:numPr>
-          <w:ilvl w:val="1"/>
-          <w:numId w:val="6"/>
-        </w:numPr>
-        <w:rPr>
-          <w:u w:val="single"/>
-          <w:lang w:val="pt-BR"/>
-        </w:rPr>
-      </w:pPr>
-      <w:r>
-        <w:rPr>
-          <w:b/>
-          <w:bCs/>
-          <w:lang w:val="pt-BR"/>
-        </w:rPr>
-        <w:t>Entrada 2</w:t>
-      </w:r>
-      <w:r>
-        <w:rPr>
-          <w:lang w:val="pt-BR"/>
-        </w:rPr>
-        <w:t xml:space="preserve">: </w:t>
-      </w:r>
-      <w:r>
-        <w:rPr>
-          <w:lang w:val="pt-BR"/>
-        </w:rPr>
-        <w:t xml:space="preserve">123 =&gt; 9999; </w:t>
-      </w:r>
-      <w:r>
-        <w:rPr>
-          <w:u w:val="single"/>
-          <w:lang w:val="pt-BR"/>
-        </w:rPr>
-        <w:t>Matrícula em curso inexistente</w:t>
-      </w:r>
-      <w:r>
-        <w:rPr>
-          <w:u w:val="single"/>
-          <w:lang w:val="pt-BR"/>
-        </w:rPr>
-        <w:t>.</w:t>
-      </w:r>
-    </w:p>
-    <w:p>
-      <w:pPr>
-        <w:pStyle w:val="ListParagraph"/>
-        <w:numPr>
-          <w:ilvl w:val="1"/>
-          <w:numId w:val="6"/>
-        </w:numPr>
-        <w:rPr>
-          <w:u w:val="single"/>
-          <w:lang w:val="pt-BR"/>
-        </w:rPr>
-      </w:pPr>
-      <w:r>
-        <w:rPr>
-          <w:b/>
-          <w:bCs/>
-          <w:lang w:val="pt-BR"/>
-        </w:rPr>
-        <w:t>Entrada 3</w:t>
-      </w:r>
-      <w:r>
-        <w:rPr>
-          <w:lang w:val="pt-BR"/>
-        </w:rPr>
-        <w:t xml:space="preserve">: </w:t>
-      </w:r>
-      <w:r>
-        <w:rPr>
-          <w:lang w:val="pt-BR"/>
-        </w:rPr>
-        <w:t xml:space="preserve">123 =&gt; 1234; </w:t>
-      </w:r>
-      <w:r>
-        <w:rPr>
-          <w:u w:val="single"/>
-          <w:lang w:val="pt-BR"/>
-        </w:rPr>
-        <w:t>Matrícula duplicada (o mesmo aluno tentando se matricular duas vezes no mesmo curso)</w:t>
-      </w:r>
-      <w:r>
-        <w:rPr>
-          <w:u w:val="single"/>
-          <w:lang w:val="pt-BR"/>
-        </w:rPr>
-        <w:t>.</w:t>
-      </w:r>
-    </w:p>
-    <w:p>
-      <w:pPr>
-        <w:ind w:firstLine="720"/>
-        <w:rPr>
-          <w:lang w:val="pt-BR"/>
-        </w:rPr>
-      </w:pPr>
-      <w:r>
-        <w:rPr>
-          <w:b/>
-          <w:bCs/>
-          <w:lang w:val="pt-BR"/>
-        </w:rPr>
-        <w:t>Expectativa</w:t>
-      </w:r>
-      <w:r>
-        <w:rPr>
-          <w:lang w:val="pt-BR"/>
-        </w:rPr>
-        <w:t>: O programa deve rejeitar as entradas com mensagens apropriadas.</w:t>
-      </w:r>
-    </w:p>
-    <w:p>
-      <w:pPr>
-        <w:pStyle w:val="ListParagraph"/>
-        <w:numPr>
-          <w:ilvl w:val="0"/>
-          <w:numId w:val="6"/>
-        </w:numPr>
-        <w:rPr>
-          <w:lang w:val="pt-BR"/>
-        </w:rPr>
-      </w:pPr>
-      <w:r>
-        <w:rPr>
-          <w:lang w:val="pt-BR"/>
-        </w:rPr>
-        <w:t>T</w:t>
-      </w:r>
-      <w:r>
-        <w:rPr>
-          <w:b/>
-          <w:bCs/>
-          <w:lang w:val="pt-BR"/>
-        </w:rPr>
-        <w:t>este de Exclusão de Aluno ou Curso Não Existente</w:t>
-      </w:r>
-      <w:r>
-        <w:rPr>
-          <w:b/>
-          <w:bCs/>
-          <w:lang w:val="pt-BR"/>
-        </w:rPr>
-        <w:t xml:space="preserve"> (ainda em desenvolvimento)</w:t>
-      </w:r>
-    </w:p>
-    <w:p>
-      <w:pPr>
-        <w:rPr>
-          <w:lang w:val="pt-BR"/>
-        </w:rPr>
-      </w:pPr>
-      <w:r>
-        <w:rPr>
-          <w:lang w:val="pt-BR"/>
-        </w:rPr>
-        <w:t>Pré-condições: Somente os alunos, os cursos e as matrículas mencionados acima estejam inseridos.</w:t>
-      </w:r>
-    </w:p>
-    <w:p>
-      <w:pPr>
-        <w:pStyle w:val="ListParagraph"/>
-        <w:numPr>
-          <w:ilvl w:val="1"/>
-          <w:numId w:val="6"/>
-        </w:numPr>
-        <w:rPr>
-          <w:b/>
-          <w:bCs/>
-          <w:lang w:val="pt-BR"/>
-        </w:rPr>
-      </w:pPr>
-      <w:r>
-        <w:rPr>
-          <w:b/>
-          <w:bCs/>
-          <w:lang w:val="pt-BR"/>
-        </w:rPr>
-        <w:t xml:space="preserve">Entrada 1: </w:t>
-      </w:r>
-      <w:r>
-        <w:rPr>
-          <w:lang w:val="pt-BR"/>
-        </w:rPr>
-        <w:t xml:space="preserve">ID de aluno 888; </w:t>
-      </w:r>
-      <w:r>
-        <w:rPr>
-          <w:lang w:val="pt-BR"/>
-        </w:rPr>
-        <w:t>Tentativa de remover aluno com ID que não existe</w:t>
-      </w:r>
-      <w:r>
-        <w:rPr>
-          <w:lang w:val="pt-BR"/>
-        </w:rPr>
-        <w:t>.</w:t>
-      </w:r>
-    </w:p>
-    <w:p>
-      <w:pPr>
-        <w:pStyle w:val="ListParagraph"/>
-        <w:numPr>
-          <w:ilvl w:val="1"/>
-          <w:numId w:val="6"/>
-        </w:numPr>
-        <w:rPr>
-          <w:b/>
-          <w:bCs/>
-          <w:lang w:val="pt-BR"/>
-        </w:rPr>
-      </w:pPr>
-      <w:r>
-        <w:rPr>
-          <w:b/>
-          <w:bCs/>
-          <w:lang w:val="pt-BR"/>
-        </w:rPr>
-        <w:t>Entrada 2:</w:t>
-      </w:r>
-      <w:r>
-        <w:rPr>
-          <w:b/>
-          <w:bCs/>
-          <w:lang w:val="pt-BR"/>
-        </w:rPr>
-        <w:t xml:space="preserve"> </w:t>
-      </w:r>
-      <w:r>
-        <w:rPr>
-          <w:lang w:val="pt-BR"/>
-        </w:rPr>
-        <w:t xml:space="preserve">CODE de curso 8888; </w:t>
-      </w:r>
-      <w:r>
-        <w:rPr>
-          <w:lang w:val="pt-BR"/>
-        </w:rPr>
-        <w:t>Tentativa de remover curso que não foi cadastrado</w:t>
-      </w:r>
-      <w:r>
-        <w:rPr>
-          <w:lang w:val="pt-BR"/>
-        </w:rPr>
-        <w:t>.</w:t>
-      </w:r>
-    </w:p>
-    <w:p>
-      <w:pPr>
-        <w:ind w:left="720"/>
-        <w:rPr>
-          <w:lang w:val="pt-BR"/>
-        </w:rPr>
-      </w:pPr>
-      <w:r>
-        <w:rPr>
-          <w:b/>
-          <w:bCs/>
-          <w:lang w:val="pt-BR"/>
-        </w:rPr>
-        <w:t>Expectativa</w:t>
-      </w:r>
-      <w:r>
-        <w:rPr>
-          <w:lang w:val="pt-BR"/>
-        </w:rPr>
-        <w:t>: O sistema deve avisar que o aluno ou curso não foi encontrado.</w:t>
-      </w:r>
-    </w:p>
-    <w:p>
-      <w:pPr>
-        <w:pStyle w:val="ListParagraph"/>
-        <w:numPr>
-          <w:ilvl w:val="0"/>
-          <w:numId w:val="6"/>
-        </w:numPr>
-        <w:rPr>
-          <w:b/>
-          <w:bCs/>
-          <w:lang w:val="pt-BR"/>
-        </w:rPr>
-      </w:pPr>
-      <w:r>
-        <w:rPr>
-          <w:b/>
-          <w:bCs/>
-          <w:lang w:val="pt-BR"/>
-        </w:rPr>
-        <w:t>Teste de exclusão de aluno e curso existente</w:t>
-      </w:r>
-    </w:p>
-    <w:p>
-      <w:pPr>
-        <w:pStyle w:val="ListParagraph"/>
-        <w:numPr>
-          <w:ilvl w:val="1"/>
-          <w:numId w:val="6"/>
-        </w:numPr>
-        <w:rPr>
-          <w:lang w:val="pt-BR"/>
-        </w:rPr>
-      </w:pPr>
-      <w:r>
-        <w:rPr>
-          <w:lang w:val="pt-BR"/>
-        </w:rPr>
-        <w:t>Entrada 1: ID de aluno 123.</w:t>
-      </w:r>
-    </w:p>
-    <w:p>
-      <w:pPr>
-        <w:pStyle w:val="ListParagraph"/>
-        <w:numPr>
-          <w:ilvl w:val="1"/>
-          <w:numId w:val="6"/>
-        </w:numPr>
-        <w:rPr>
-          <w:lang w:val="pt-BR"/>
-        </w:rPr>
-      </w:pPr>
-      <w:r>
-        <w:rPr>
-          <w:lang w:val="pt-BR"/>
-        </w:rPr>
-        <w:t>Entrada 2: CODE de curso 1234.</w:t>
-      </w:r>
-    </w:p>
-    <w:p>
-      <w:pPr>
-        <w:ind w:left="720"/>
-        <w:rPr>
-          <w:lang w:val="pt-BR"/>
-        </w:rPr>
-      </w:pPr>
-      <w:r>
-        <w:rPr>
-          <w:lang w:val="pt-BR"/>
-        </w:rPr>
-        <w:t>Expectativa: O sistema deve fazer as exclusões corretamente.</w:t>
-      </w:r>
-    </w:p>
-    <w:p>
-      <w:pPr>
-        <w:pStyle w:val="ListParagraph"/>
-        <w:numPr>
-          <w:ilvl w:val="0"/>
-          <w:numId w:val="6"/>
-        </w:numPr>
-        <w:rPr>
-          <w:lang w:val="pt-BR"/>
-        </w:rPr>
-      </w:pPr>
-      <w:r>
-        <w:rPr>
-          <w:lang w:val="pt-BR"/>
-        </w:rPr>
-        <w:t>Teste de desmatricula de aluno</w:t>
-      </w:r>
-    </w:p>
-    <w:p>
-      <w:pPr>
-        <w:pStyle w:val="ListParagraph"/>
-        <w:numPr>
-          <w:ilvl w:val="1"/>
-          <w:numId w:val="6"/>
-        </w:numPr>
-        <w:rPr>
-          <w:lang w:val="pt-BR"/>
-        </w:rPr>
-      </w:pPr>
-      <w:r>
-        <w:rPr>
-          <w:lang w:val="pt-BR"/>
-        </w:rPr>
-        <w:t xml:space="preserve">Entrada 1: </w:t>
-      </w:r>
-      <w:r>
-        <w:rPr>
-          <w:lang w:val="pt-BR"/>
-        </w:rPr>
-        <w:t>888 =&gt; 1234; Tentativa de desmatricular aluno inexistente.</w:t>
-      </w:r>
-    </w:p>
-    <w:p>
-      <w:pPr>
-        <w:pStyle w:val="ListParagraph"/>
-        <w:numPr>
-          <w:ilvl w:val="1"/>
-          <w:numId w:val="6"/>
-        </w:numPr>
-        <w:rPr>
-          <w:lang w:val="pt-BR"/>
-        </w:rPr>
-      </w:pPr>
-      <w:r>
-        <w:rPr>
-          <w:lang w:val="pt-BR"/>
-        </w:rPr>
-        <w:t>Entrada 2: 123 =&gt; 8888; Tentativa de desmatricular aluno existente de curso não existente.</w:t>
-      </w:r>
-    </w:p>
-    <w:p>
-      <w:pPr>
-        <w:pStyle w:val="ListParagraph"/>
-        <w:numPr>
-          <w:ilvl w:val="1"/>
-          <w:numId w:val="6"/>
-        </w:numPr>
-        <w:rPr>
-          <w:lang w:val="pt-BR"/>
-        </w:rPr>
-      </w:pPr>
-      <w:r>
-        <w:rPr>
-          <w:lang w:val="pt-BR"/>
-        </w:rPr>
-        <w:t>Entrada 3: 456 =&gt; 1234; Tentativa de desmatricular aluno existente de curso existente, mas que não esteja matriculado ele.</w:t>
-      </w:r>
-    </w:p>
-    <w:p>
-      <w:pPr>
-        <w:ind w:left="720"/>
-        <w:rPr>
-          <w:lang w:val="pt-BR"/>
-        </w:rPr>
-      </w:pPr>
-      <w:r>
-        <w:rPr>
-          <w:lang w:val="pt-BR"/>
-        </w:rPr>
-        <w:t>Expectativa: O sistema deve rejeitar as entradas apresentando as devidas mensagens de erro.</w:t>
-      </w:r>
-    </w:p>
-    <w:p>
-      <w:pPr>
-        <w:pStyle w:val="ListParagraph"/>
-        <w:numPr>
-          <w:ilvl w:val="0"/>
-          <w:numId w:val="6"/>
-        </w:numPr>
-        <w:rPr>
-          <w:lang w:val="pt-BR"/>
-        </w:rPr>
-      </w:pPr>
-      <w:r>
-        <w:rPr>
-          <w:b/>
-          <w:bCs/>
-          <w:lang w:val="pt-BR"/>
-        </w:rPr>
-        <w:lastRenderedPageBreak/>
         <w:t>Teste de Relatório</w:t>
       </w:r>
       <w:r>
@@ -2142,7 +2624,7 @@
 </file>
 
 <file path=word/numbering.xml><?xml version="1.0" encoding="utf-8"?>
-<w:numbering xmlns:wpc="http://schemas.microsoft.com/office/word/2010/wordprocessingCanvas" xmlns:cx="http://schemas.microsoft.com/office/drawing/2014/chartex" xmlns:cx1="http://schemas.microsoft.com/office/drawing/2015/9/8/chartex" xmlns:cx2="http://schemas.microsoft.com/office/drawing/2015/10/21/chartex" xmlns:cx3="http://schemas.microsoft.com/office/drawing/2016/5/9/chartex" xmlns:cx4="http://schemas.microsoft.com/office/drawing/2016/5/10/chartex" xmlns:cx5="http://schemas.microsoft.com/office/drawing/2016/5/11/chartex" xmlns:cx6="http://schemas.microsoft.com/office/drawing/2016/5/12/chartex" xmlns:cx7="http://schemas.microsoft.com/office/drawing/2016/5/13/chartex" xmlns:cx8="http://schemas.microsoft.com/office/drawing/2016/5/14/chartex" xmlns:mc="http://schemas.openxmlformats.org/markup-compatibility/2006" xmlns:aink="http://schemas.microsoft.com/office/drawing/2016/ink" xmlns:am3d="http://schemas.microsoft.com/office/drawing/2017/model3d" xmlns:o="urn:schemas-microsoft-com:office:office" xmlns:oel="http://schemas.microsoft.com/office/2019/extlst" xmlns:r="http://schemas.openxmlformats.org/officeDocument/2006/relationships" xmlns:m="http://schemas.openxmlformats.org/officeDocument/2006/math" xmlns:v="urn:schemas-microsoft-com:vml" xmlns:wp14="http://schemas.microsoft.com/office/word/2010/wordprocessingDrawing" xmlns:wp="http://schemas.openxmlformats.org/drawingml/2006/wordprocessingDrawing" xmlns:w10="urn:schemas-microsoft-com:office:word" xmlns:w="http://schemas.openxmlformats.org/wordprocessingml/2006/main" xmlns:w14="http://schemas.microsoft.com/office/word/2010/wordml" xmlns:w15="http://schemas.microsoft.com/office/word/2012/wordml" xmlns:w16cex="http://schemas.microsoft.com/office/word/2018/wordml/cex" xmlns:w16cid="http://schemas.microsoft.com/office/word/2016/wordml/cid" xmlns:w16="http://schemas.microsoft.com/office/word/2018/wordml" xmlns:w16du="http://schemas.microsoft.com/office/word/2023/wordml/word16du" xmlns:w16sdtdh="http://schemas.microsoft.com/office/word/2020/wordml/sdtdatahash" xmlns:w16se="http://schemas.microsoft.com/office/word/2015/wordml/symex" xmlns:wpg="http://schemas.microsoft.com/office/word/2010/wordprocessingGroup" xmlns:wpi="http://schemas.microsoft.com/office/word/2010/wordprocessingInk" xmlns:wne="http://schemas.microsoft.com/office/word/2006/wordml" xmlns:wps="http://schemas.microsoft.com/office/word/2010/wordprocessingShape" mc:Ignorable="w14 w15 w16se w16cid w16 w16cex w16sdtdh w16du wp14">
+<w:numbering xmlns:wpc="http://schemas.microsoft.com/office/word/2010/wordprocessingCanvas" xmlns:cx="http://schemas.microsoft.com/office/drawing/2014/chartex" xmlns:cx1="http://schemas.microsoft.com/office/drawing/2015/9/8/chartex" xmlns:cx2="http://schemas.microsoft.com/office/drawing/2015/10/21/chartex" xmlns:cx3="http://schemas.microsoft.com/office/drawing/2016/5/9/chartex" xmlns:cx4="http://schemas.microsoft.com/office/drawing/2016/5/10/chartex" xmlns:cx5="http://schemas.microsoft.com/office/drawing/2016/5/11/chartex" xmlns:cx6="http://schemas.microsoft.com/office/drawing/2016/5/12/chartex" xmlns:cx7="http://schemas.microsoft.com/office/drawing/2016/5/13/chartex" xmlns:cx8="http://schemas.microsoft.com/office/drawing/2016/5/14/chartex" xmlns:mc="http://schemas.openxmlformats.org/markup-compatibility/2006" xmlns:aink="http://schemas.microsoft.com/office/drawing/2016/ink" xmlns:am3d="http://schemas.microsoft.com/office/drawing/2017/model3d" xmlns:o="urn:schemas-microsoft-com:office:office" xmlns:oel="http://schemas.microsoft.com/office/2019/extlst" xmlns:r="http://schemas.openxmlformats.org/officeDocument/2006/relationships" xmlns:m="http://schemas.openxmlformats.org/officeDocument/2006/math" xmlns:v="urn:schemas-microsoft-com:vml" xmlns:wp14="http://schemas.microsoft.com/office/word/2010/wordprocessingDrawing" xmlns:wp="http://schemas.openxmlformats.org/drawingml/2006/wordprocessingDrawing" xmlns:w10="urn:schemas-microsoft-com:office:word" xmlns:w="http://schemas.openxmlformats.org/wordprocessingml/2006/main" xmlns:w14="http://schemas.microsoft.com/office/word/2010/wordml" xmlns:w15="http://schemas.microsoft.com/office/word/2012/wordml" xmlns:w16cex="http://schemas.microsoft.com/office/word/2018/wordml/cex" xmlns:w16cid="http://schemas.microsoft.com/office/word/2016/wordml/cid" xmlns:w16="http://schemas.microsoft.com/office/word/2018/wordml" xmlns:w16du="http://schemas.microsoft.com/office/word/2023/wordml/word16du" xmlns:w16sdtdh="http://schemas.microsoft.com/office/word/2020/wordml/sdtdatahash" xmlns:w16sdtfl="http://schemas.microsoft.com/office/word/2024/wordml/sdtformatlock" xmlns:w16se="http://schemas.microsoft.com/office/word/2015/wordml/symex" xmlns:wpg="http://schemas.microsoft.com/office/word/2010/wordprocessingGroup" xmlns:wpi="http://schemas.microsoft.com/office/word/2010/wordprocessingInk" xmlns:wne="http://schemas.microsoft.com/office/word/2006/wordml" xmlns:wps="http://schemas.microsoft.com/office/word/2010/wordprocessingShape" mc:Ignorable="w14 w15 w16se w16cid w16 w16cex w16sdtdh w16sdtfl w16du wp14">
   <w:abstractNum w:abstractNumId="0" w15:restartNumberingAfterBreak="0">
     <w:nsid w:val="21EB6D0C"/>
     <w:multiLevelType w:val="multilevel"/>
@@ -3490,7 +3972,7 @@
 </file>
 
 <file path=word/styles.xml><?xml version="1.0" encoding="utf-8"?>
-<w:styles xmlns:mc="http://schemas.openxmlformats.org/markup-compatibility/2006" xmlns:r="http://schemas.openxmlformats.org/officeDocument/2006/relationships" xmlns:w="http://schemas.openxmlformats.org/wordprocessingml/2006/main" xmlns:w14="http://schemas.microsoft.com/office/word/2010/wordml" xmlns:w15="http://schemas.microsoft.com/office/word/2012/wordml" xmlns:w16cex="http://schemas.microsoft.com/office/word/2018/wordml/cex" xmlns:w16cid="http://schemas.microsoft.com/office/word/2016/wordml/cid" xmlns:w16="http://schemas.microsoft.com/office/word/2018/wordml" xmlns:w16du="http://schemas.microsoft.com/office/word/2023/wordml/word16du" xmlns:w16sdtdh="http://schemas.microsoft.com/office/word/2020/wordml/sdtdatahash" xmlns:w16se="http://schemas.microsoft.com/office/word/2015/wordml/symex" mc:Ignorable="w14 w15 w16se w16cid w16 w16cex w16sdtdh w16du">
+<w:styles xmlns:mc="http://schemas.openxmlformats.org/markup-compatibility/2006" xmlns:r="http://schemas.openxmlformats.org/officeDocument/2006/relationships" xmlns:w="http://schemas.openxmlformats.org/wordprocessingml/2006/main" xmlns:w14="http://schemas.microsoft.com/office/word/2010/wordml" xmlns:w15="http://schemas.microsoft.com/office/word/2012/wordml" xmlns:w16cex="http://schemas.microsoft.com/office/word/2018/wordml/cex" xmlns:w16cid="http://schemas.microsoft.com/office/word/2016/wordml/cid" xmlns:w16="http://schemas.microsoft.com/office/word/2018/wordml" xmlns:w16du="http://schemas.microsoft.com/office/word/2023/wordml/word16du" xmlns:w16sdtdh="http://schemas.microsoft.com/office/word/2020/wordml/sdtdatahash" xmlns:w16sdtfl="http://schemas.microsoft.com/office/word/2024/wordml/sdtformatlock" xmlns:w16se="http://schemas.microsoft.com/office/word/2015/wordml/symex" mc:Ignorable="w14 w15 w16se w16cid w16 w16cex w16sdtdh w16sdtfl w16du">
   <w:docDefaults>
     <w:rPrDefault>
       <w:rPr>
@@ -4092,6 +4574,7 @@
   <w:style w:type="character" w:default="1" w:styleId="DefaultParagraphFont">
     <w:name w:val="Default Paragraph Font"/>
     <w:uiPriority w:val="1"/>
+    <w:semiHidden/>
     <w:unhideWhenUsed/>
   </w:style>
   <w:style w:type="table" w:default="1" w:styleId="TableNormal">

</xml_diff>